<commit_message>
Update User guide screenshot
</commit_message>
<xml_diff>
--- a/Documentation/WirelessThings LaunchPad User Guide.docx
+++ b/Documentation/WirelessThings LaunchPad User Guide.docx
@@ -6,8 +6,6 @@
       <w:pPr>
         <w:pStyle w:val="Title"/>
       </w:pPr>
-      <w:bookmarkStart w:id="0" w:name="_GoBack"/>
-      <w:bookmarkEnd w:id="0"/>
       <w:r>
         <w:t>WirelessThings LaunchPad</w:t>
       </w:r>
@@ -1231,149 +1229,11 @@
           <w:szCs w:val="20"/>
           <w:shd w:val="clear" w:color="auto" w:fill="FFFFFF"/>
         </w:rPr>
-        <w:t>----------------------------------------</w:t>
-      </w:r>
-    </w:p>
-    <w:p>
-      <w:pPr>
-        <w:rPr>
-          <w:rFonts w:ascii="Arial" w:hAnsi="Arial" w:cs="Arial"/>
-          <w:color w:val="555555"/>
-          <w:sz w:val="20"/>
-          <w:szCs w:val="20"/>
-          <w:shd w:val="clear" w:color="auto" w:fill="FFFFFF"/>
-        </w:rPr>
-      </w:pPr>
-      <w:r>
-        <w:rPr>
-          <w:rFonts w:ascii="Arial" w:hAnsi="Arial" w:cs="Arial"/>
-          <w:color w:val="555555"/>
-          <w:sz w:val="20"/>
-          <w:szCs w:val="20"/>
-          <w:shd w:val="clear" w:color="auto" w:fill="FFFFFF"/>
-        </w:rPr>
-        <w:t>&lt; Insert screen shot here. &gt;</w:t>
-      </w:r>
-    </w:p>
-    <w:p>
-      <w:pPr>
-        <w:rPr>
-          <w:rFonts w:ascii="Arial" w:hAnsi="Arial" w:cs="Arial"/>
-          <w:color w:val="555555"/>
-          <w:sz w:val="20"/>
-          <w:szCs w:val="20"/>
-          <w:shd w:val="clear" w:color="auto" w:fill="FFFFFF"/>
-        </w:rPr>
-      </w:pPr>
-      <w:r>
-        <w:rPr>
-          <w:rFonts w:ascii="Arial" w:hAnsi="Arial" w:cs="Arial"/>
-          <w:color w:val="555555"/>
-          <w:sz w:val="20"/>
-          <w:szCs w:val="20"/>
-          <w:shd w:val="clear" w:color="auto" w:fill="FFFFFF"/>
-        </w:rPr>
-        <w:t>----------------------------------------</w:t>
-      </w:r>
-    </w:p>
-    <w:p>
-      <w:pPr>
-        <w:rPr>
-          <w:rFonts w:ascii="Arial" w:hAnsi="Arial" w:cs="Arial"/>
-          <w:color w:val="555555"/>
-          <w:sz w:val="20"/>
-          <w:szCs w:val="20"/>
-          <w:shd w:val="clear" w:color="auto" w:fill="FFFFFF"/>
-        </w:rPr>
-      </w:pPr>
-      <w:r>
-        <w:rPr>
-          <w:rFonts w:ascii="Arial" w:hAnsi="Arial" w:cs="Arial"/>
-          <w:color w:val="555555"/>
-          <w:sz w:val="20"/>
-          <w:szCs w:val="20"/>
-          <w:shd w:val="clear" w:color="auto" w:fill="FFFFFF"/>
-        </w:rPr>
-        <w:t>The “Device ID” will be allocated automatically by the Configuration Wizard. This ID identifies the device messages and needs to be unique within your WirelessThings network. You may change this if you wish.</w:t>
-      </w:r>
-    </w:p>
-    <w:p>
-      <w:pPr>
-        <w:rPr>
-          <w:rFonts w:ascii="Arial" w:hAnsi="Arial" w:cs="Arial"/>
-          <w:color w:val="555555"/>
-          <w:sz w:val="20"/>
-          <w:szCs w:val="20"/>
-          <w:shd w:val="clear" w:color="auto" w:fill="FFFFFF"/>
-        </w:rPr>
-      </w:pPr>
-      <w:r>
-        <w:rPr>
-          <w:rFonts w:ascii="Arial" w:hAnsi="Arial" w:cs="Arial"/>
-          <w:color w:val="555555"/>
-          <w:sz w:val="20"/>
-          <w:szCs w:val="20"/>
-          <w:shd w:val="clear" w:color="auto" w:fill="FFFFFF"/>
-        </w:rPr>
-        <w:t>When setting the reporting time consider the thing you are measuring. Room temperature, for instance, does not change that rapidly and a reporting time of 5 or 10 minutes is quite fast enough.</w:t>
-      </w:r>
-      <w:r>
-        <w:rPr>
-          <w:rFonts w:ascii="Arial" w:hAnsi="Arial" w:cs="Arial"/>
-          <w:color w:val="555555"/>
-          <w:sz w:val="20"/>
-          <w:szCs w:val="20"/>
-          <w:shd w:val="clear" w:color="auto" w:fill="FFFFFF"/>
-        </w:rPr>
-        <w:t xml:space="preserve"> A shorter reporting time will mean a reduced battery life.</w:t>
-      </w:r>
-    </w:p>
-    <w:p>
-      <w:pPr>
-        <w:rPr>
-          <w:rFonts w:ascii="Arial" w:hAnsi="Arial" w:cs="Arial"/>
-          <w:color w:val="555555"/>
-          <w:sz w:val="20"/>
-          <w:szCs w:val="20"/>
-          <w:shd w:val="clear" w:color="auto" w:fill="FFFFFF"/>
-        </w:rPr>
-      </w:pPr>
-      <w:r>
-        <w:rPr>
-          <w:rFonts w:ascii="Arial" w:hAnsi="Arial" w:cs="Arial"/>
-          <w:color w:val="555555"/>
-          <w:sz w:val="20"/>
-          <w:szCs w:val="20"/>
-          <w:shd w:val="clear" w:color="auto" w:fill="FFFFFF"/>
-        </w:rPr>
-        <w:t>Pressing “Apply settings to device” will write the currently selected settings to the device.</w:t>
-      </w:r>
-    </w:p>
-    <w:p>
-      <w:pPr>
-        <w:pStyle w:val="Heading2"/>
-        <w:rPr>
-          <w:shd w:val="clear" w:color="auto" w:fill="FFFFFF"/>
-        </w:rPr>
-      </w:pPr>
-      <w:r>
-        <w:rPr>
-          <w:shd w:val="clear" w:color="auto" w:fill="FFFFFF"/>
-        </w:rPr>
-        <w:t>Advanced Configuration</w:t>
-      </w:r>
-    </w:p>
-    <w:p>
-      <w:r>
-        <w:rPr>
-          <w:noProof/>
-          <w:lang w:eastAsia="en-GB"/>
-        </w:rPr>
         <w:drawing>
-          <wp:inline distT="0" distB="0" distL="0" distR="0" wp14:anchorId="7ED70817" wp14:editId="05442883">
-            <wp:extent cx="5731510" cy="5278120"/>
-            <wp:effectExtent l="0" t="0" r="2540" b="0"/>
-            <wp:docPr id="16" name="Picture 16"/>
+          <wp:inline distT="0" distB="0" distL="0" distR="0" wp14:anchorId="3E946670" wp14:editId="197B5200">
+            <wp:extent cx="5731510" cy="5326380"/>
+            <wp:effectExtent l="0" t="0" r="2540" b="7620"/>
+            <wp:docPr id="3" name="Picture 3"/>
             <wp:cNvGraphicFramePr>
               <a:graphicFrameLocks xmlns:a="http://schemas.openxmlformats.org/drawingml/2006/main" noChangeAspect="1"/>
             </wp:cNvGraphicFramePr>
@@ -1393,7 +1253,7 @@
                   <pic:spPr>
                     <a:xfrm>
                       <a:off x="0" y="0"/>
-                      <a:ext cx="5731510" cy="5278120"/>
+                      <a:ext cx="5731510" cy="5326380"/>
                     </a:xfrm>
                     <a:prstGeom prst="rect">
                       <a:avLst/>
@@ -1405,118 +1265,84 @@
           </wp:inline>
         </w:drawing>
       </w:r>
-    </w:p>
-    <w:p>
-      <w:r>
-        <w:t>Device ID – this can also be changed from the Advanced Configuration page</w:t>
-      </w:r>
-    </w:p>
-    <w:p>
-      <w:r>
-        <w:t>Pan ID – this can be used to separate different WirelessThings networks that are within wireless range of each other, a hexadecimal number between 0000 and EFFF can be given here</w:t>
-      </w:r>
-      <w:r>
-        <w:t>.</w:t>
-      </w:r>
-      <w:r>
-        <w:t xml:space="preserve"> </w:t>
-      </w:r>
-      <w:r>
-        <w:t xml:space="preserve">You should </w:t>
-      </w:r>
-      <w:r>
+      <w:bookmarkStart w:id="0" w:name="_GoBack"/>
+      <w:bookmarkEnd w:id="0"/>
+      <w:r>
+        <w:rPr>
+          <w:rFonts w:ascii="Arial" w:hAnsi="Arial" w:cs="Arial"/>
+          <w:color w:val="555555"/>
+          <w:sz w:val="20"/>
+          <w:szCs w:val="20"/>
+          <w:shd w:val="clear" w:color="auto" w:fill="FFFFFF"/>
+        </w:rPr>
+        <w:t>The “Device ID” will be allocated automatically by the Configuration Wizard. This ID identifies the device messages and needs to be unique within your WirelessThings network. You may change this if you wish.</w:t>
+      </w:r>
+    </w:p>
+    <w:p>
+      <w:pPr>
+        <w:rPr>
+          <w:rFonts w:ascii="Arial" w:hAnsi="Arial" w:cs="Arial"/>
+          <w:color w:val="555555"/>
+          <w:sz w:val="20"/>
+          <w:szCs w:val="20"/>
+          <w:shd w:val="clear" w:color="auto" w:fill="FFFFFF"/>
+        </w:rPr>
+      </w:pPr>
+      <w:r>
+        <w:rPr>
+          <w:rFonts w:ascii="Arial" w:hAnsi="Arial" w:cs="Arial"/>
+          <w:color w:val="555555"/>
+          <w:sz w:val="20"/>
+          <w:szCs w:val="20"/>
+          <w:shd w:val="clear" w:color="auto" w:fill="FFFFFF"/>
+        </w:rPr>
+        <w:t>When setting the reporting time consider the thing you are measuring. Room temperature, for instance, does not change that rapidly and a reporting time of 5 or 10 minutes is quite fast enough.</w:t>
+      </w:r>
+      <w:r>
+        <w:rPr>
+          <w:rFonts w:ascii="Arial" w:hAnsi="Arial" w:cs="Arial"/>
+          <w:color w:val="555555"/>
+          <w:sz w:val="20"/>
+          <w:szCs w:val="20"/>
+          <w:shd w:val="clear" w:color="auto" w:fill="FFFFFF"/>
+        </w:rPr>
+        <w:t xml:space="preserve"> A shorter reporting time will mean a reduced battery life.</w:t>
+      </w:r>
+    </w:p>
+    <w:p>
+      <w:pPr>
+        <w:rPr>
+          <w:rFonts w:ascii="Arial" w:hAnsi="Arial" w:cs="Arial"/>
+          <w:color w:val="555555"/>
+          <w:sz w:val="20"/>
+          <w:szCs w:val="20"/>
+          <w:shd w:val="clear" w:color="auto" w:fill="FFFFFF"/>
+        </w:rPr>
+      </w:pPr>
+      <w:r>
+        <w:rPr>
+          <w:rFonts w:ascii="Arial" w:hAnsi="Arial" w:cs="Arial"/>
+          <w:color w:val="555555"/>
+          <w:sz w:val="20"/>
+          <w:szCs w:val="20"/>
+          <w:shd w:val="clear" w:color="auto" w:fill="FFFFFF"/>
+        </w:rPr>
+        <w:t>Pressing “Apply settings to device” will write the currently selected settings to the device.</w:t>
+      </w:r>
+    </w:p>
+    <w:p>
+      <w:pPr>
+        <w:pStyle w:val="Heading2"/>
+        <w:rPr>
+          <w:shd w:val="clear" w:color="auto" w:fill="FFFFFF"/>
+        </w:rPr>
+      </w:pPr>
+      <w:r>
+        <w:rPr>
+          <w:shd w:val="clear" w:color="auto" w:fill="FFFFFF"/>
+        </w:rPr>
         <w:lastRenderedPageBreak/>
-        <w:t>not use this unless you know what you are doing as it will only set an encryption key on the device and not at the MessageBridge end.</w:t>
-      </w:r>
-    </w:p>
-    <w:p>
-      <w:r>
-        <w:t>Retries for Announcements: Some announcements (e.g. button pressed or door opened) are sent multiple times to ensure that the message gets through. You may wish to lower this to reduce the network traffic</w:t>
-      </w:r>
-      <w:r>
-        <w:t>.</w:t>
-      </w:r>
-    </w:p>
-    <w:p>
-      <w:r>
-        <w:t>Cyclic commands: This give a finer grained way of controlling the reporting time.</w:t>
-      </w:r>
-    </w:p>
-    <w:p>
-      <w:r>
-        <w:t>Sleep Interval – this is in the form 999M three digits followed by a letter. The letters are</w:t>
-      </w:r>
-    </w:p>
-    <w:p>
-      <w:pPr>
-        <w:pStyle w:val="ListParagraph"/>
-        <w:numPr>
-          <w:ilvl w:val="0"/>
-          <w:numId w:val="4"/>
-        </w:numPr>
-      </w:pPr>
-      <w:r>
-        <w:t>S – Seconds, range 000 - 999</w:t>
-      </w:r>
-    </w:p>
-    <w:p>
-      <w:pPr>
-        <w:pStyle w:val="ListParagraph"/>
-        <w:numPr>
-          <w:ilvl w:val="0"/>
-          <w:numId w:val="4"/>
-        </w:numPr>
-      </w:pPr>
-      <w:r>
-        <w:t>M – Minutes, range 000 - 999</w:t>
-      </w:r>
-    </w:p>
-    <w:p>
-      <w:pPr>
-        <w:pStyle w:val="ListParagraph"/>
-        <w:numPr>
-          <w:ilvl w:val="0"/>
-          <w:numId w:val="4"/>
-        </w:numPr>
-      </w:pPr>
-      <w:r>
-        <w:t>H – Hours, range 000 - 999</w:t>
-      </w:r>
-    </w:p>
-    <w:p>
-      <w:pPr>
-        <w:pStyle w:val="ListParagraph"/>
-        <w:numPr>
-          <w:ilvl w:val="0"/>
-          <w:numId w:val="4"/>
-        </w:numPr>
-      </w:pPr>
-      <w:r>
-        <w:t>D – Days, range 000 - 049</w:t>
-      </w:r>
-    </w:p>
-    <w:p>
-      <w:pPr>
-        <w:pStyle w:val="ListParagraph"/>
-      </w:pPr>
-    </w:p>
-    <w:p>
-      <w:r>
-        <w:t>The Battery reporting interval, every so many readings the device will wake up and send the battery level. It will then wait a short period in case there are any commands for it and the go back to sleep. The default for this is every 10 readings, but this may be changed in order to save on battery consumption. A setting of 0 switches this functionality off completely. Maximum is 255.</w:t>
-      </w:r>
-    </w:p>
-    <w:p>
-      <w:pPr>
-        <w:pStyle w:val="Heading2"/>
-        <w:rPr>
-          <w:shd w:val="clear" w:color="auto" w:fill="FFFFFF"/>
-        </w:rPr>
-      </w:pPr>
-      <w:r>
-        <w:rPr>
-          <w:shd w:val="clear" w:color="auto" w:fill="FFFFFF"/>
-        </w:rPr>
-        <w:t>Encryption Settings</w:t>
+        <w:t>Advanced Configuration</w:t>
       </w:r>
     </w:p>
     <w:p>
@@ -1526,10 +1352,10 @@
           <w:lang w:eastAsia="en-GB"/>
         </w:rPr>
         <w:drawing>
-          <wp:inline distT="0" distB="0" distL="0" distR="0" wp14:anchorId="7E7D4460" wp14:editId="3DDFF9F6">
-            <wp:extent cx="5731510" cy="2353310"/>
-            <wp:effectExtent l="0" t="0" r="2540" b="8890"/>
-            <wp:docPr id="17" name="Picture 17"/>
+          <wp:inline distT="0" distB="0" distL="0" distR="0" wp14:anchorId="7ED70817" wp14:editId="05442883">
+            <wp:extent cx="5731510" cy="5278120"/>
+            <wp:effectExtent l="0" t="0" r="2540" b="0"/>
+            <wp:docPr id="16" name="Picture 16"/>
             <wp:cNvGraphicFramePr>
               <a:graphicFrameLocks xmlns:a="http://schemas.openxmlformats.org/drawingml/2006/main" noChangeAspect="1"/>
             </wp:cNvGraphicFramePr>
@@ -1549,6 +1375,158 @@
                   <pic:spPr>
                     <a:xfrm>
                       <a:off x="0" y="0"/>
+                      <a:ext cx="5731510" cy="5278120"/>
+                    </a:xfrm>
+                    <a:prstGeom prst="rect">
+                      <a:avLst/>
+                    </a:prstGeom>
+                  </pic:spPr>
+                </pic:pic>
+              </a:graphicData>
+            </a:graphic>
+          </wp:inline>
+        </w:drawing>
+      </w:r>
+    </w:p>
+    <w:p>
+      <w:r>
+        <w:t>Device ID – this can also be changed from the Advanced Configuration page</w:t>
+      </w:r>
+    </w:p>
+    <w:p>
+      <w:r>
+        <w:t>Pan ID – this can be used to separate different WirelessThings networks that are within wireless range of each other, a hexadecimal number between 0000 and EFFF can be given here</w:t>
+      </w:r>
+      <w:r>
+        <w:t>.</w:t>
+      </w:r>
+      <w:r>
+        <w:t xml:space="preserve"> </w:t>
+      </w:r>
+      <w:r>
+        <w:t>You should not use this unless you know what you are doing as it will only set an encryption key on the device and not at the MessageBridge end.</w:t>
+      </w:r>
+    </w:p>
+    <w:p>
+      <w:r>
+        <w:t>Retries for Announcements: Some announcements (e.g. button pressed or door opened) are sent multiple times to ensure that the message gets through. You may wish to lower this to reduce the network traffic</w:t>
+      </w:r>
+      <w:r>
+        <w:t>.</w:t>
+      </w:r>
+    </w:p>
+    <w:p>
+      <w:r>
+        <w:t>Cyclic commands: This give a finer grained way of controlling the reporting time.</w:t>
+      </w:r>
+    </w:p>
+    <w:p>
+      <w:r>
+        <w:t>Sleep Interval – this is in the form 999M three digits followed by a letter. The letters are</w:t>
+      </w:r>
+    </w:p>
+    <w:p>
+      <w:pPr>
+        <w:pStyle w:val="ListParagraph"/>
+        <w:numPr>
+          <w:ilvl w:val="0"/>
+          <w:numId w:val="4"/>
+        </w:numPr>
+      </w:pPr>
+      <w:r>
+        <w:t>S – Seconds, range 000 - 999</w:t>
+      </w:r>
+    </w:p>
+    <w:p>
+      <w:pPr>
+        <w:pStyle w:val="ListParagraph"/>
+        <w:numPr>
+          <w:ilvl w:val="0"/>
+          <w:numId w:val="4"/>
+        </w:numPr>
+      </w:pPr>
+      <w:r>
+        <w:t>M – Minutes, range 000 - 999</w:t>
+      </w:r>
+    </w:p>
+    <w:p>
+      <w:pPr>
+        <w:pStyle w:val="ListParagraph"/>
+        <w:numPr>
+          <w:ilvl w:val="0"/>
+          <w:numId w:val="4"/>
+        </w:numPr>
+      </w:pPr>
+      <w:r>
+        <w:t>H – Hours, range 000 - 999</w:t>
+      </w:r>
+    </w:p>
+    <w:p>
+      <w:pPr>
+        <w:pStyle w:val="ListParagraph"/>
+        <w:numPr>
+          <w:ilvl w:val="0"/>
+          <w:numId w:val="4"/>
+        </w:numPr>
+      </w:pPr>
+      <w:r>
+        <w:t>D – Days, range 000 - 049</w:t>
+      </w:r>
+    </w:p>
+    <w:p>
+      <w:pPr>
+        <w:pStyle w:val="ListParagraph"/>
+      </w:pPr>
+    </w:p>
+    <w:p>
+      <w:r>
+        <w:t>The Battery reporting interval, every so many readings the device will wake up and send the battery level. It will then wait a short period in case there are any commands for it and the go back to sleep. The default for this is every 10 readings, but this may be changed in order to save on battery consumption. A setting of 0 switches this functionality off completely. Maximum is 255.</w:t>
+      </w:r>
+    </w:p>
+    <w:p>
+      <w:pPr>
+        <w:pStyle w:val="Heading2"/>
+        <w:rPr>
+          <w:shd w:val="clear" w:color="auto" w:fill="FFFFFF"/>
+        </w:rPr>
+      </w:pPr>
+      <w:r>
+        <w:rPr>
+          <w:shd w:val="clear" w:color="auto" w:fill="FFFFFF"/>
+        </w:rPr>
+        <w:t>Encryption Settings</w:t>
+      </w:r>
+    </w:p>
+    <w:p>
+      <w:r>
+        <w:rPr>
+          <w:noProof/>
+          <w:lang w:eastAsia="en-GB"/>
+        </w:rPr>
+        <w:drawing>
+          <wp:inline distT="0" distB="0" distL="0" distR="0" wp14:anchorId="7E7D4460" wp14:editId="3DDFF9F6">
+            <wp:extent cx="5731510" cy="2353310"/>
+            <wp:effectExtent l="0" t="0" r="2540" b="8890"/>
+            <wp:docPr id="17" name="Picture 17"/>
+            <wp:cNvGraphicFramePr>
+              <a:graphicFrameLocks xmlns:a="http://schemas.openxmlformats.org/drawingml/2006/main" noChangeAspect="1"/>
+            </wp:cNvGraphicFramePr>
+            <a:graphic xmlns:a="http://schemas.openxmlformats.org/drawingml/2006/main">
+              <a:graphicData uri="http://schemas.openxmlformats.org/drawingml/2006/picture">
+                <pic:pic xmlns:pic="http://schemas.openxmlformats.org/drawingml/2006/picture">
+                  <pic:nvPicPr>
+                    <pic:cNvPr id="1" name=""/>
+                    <pic:cNvPicPr/>
+                  </pic:nvPicPr>
+                  <pic:blipFill>
+                    <a:blip r:embed="rId15"/>
+                    <a:stretch>
+                      <a:fillRect/>
+                    </a:stretch>
+                  </pic:blipFill>
+                  <pic:spPr>
+                    <a:xfrm>
+                      <a:off x="0" y="0"/>
                       <a:ext cx="5731510" cy="2353310"/>
                     </a:xfrm>
                     <a:prstGeom prst="rect">
@@ -1597,7 +1575,6 @@
         <w:pStyle w:val="Heading1"/>
       </w:pPr>
       <w:r>
-        <w:lastRenderedPageBreak/>
         <w:t>Downloading the WirelessThings LaunchPad</w:t>
       </w:r>
     </w:p>
@@ -1660,7 +1637,7 @@
       <w:r>
         <w:t xml:space="preserve"> </w:t>
       </w:r>
-      <w:hyperlink r:id="rId15" w:history="1">
+      <w:hyperlink r:id="rId16" w:history="1">
         <w:r>
           <w:rPr>
             <w:rStyle w:val="Hyperlink"/>

</xml_diff>

<commit_message>
Add guide to detaching the Raspberry Pi Console from the Serial port
</commit_message>
<xml_diff>
--- a/Documentation/WirelessThings LaunchPad User Guide.docx
+++ b/Documentation/WirelessThings LaunchPad User Guide.docx
@@ -96,18 +96,30 @@
           <w:szCs w:val="20"/>
           <w:shd w:val="clear" w:color="auto" w:fill="FFFFFF"/>
         </w:rPr>
-        <w:t>Currently the Launchpad works on a Raspberry Pi, there are some issues with running under Windows, th</w:t>
-      </w:r>
-      <w:r>
-        <w:rPr>
-          <w:rFonts w:ascii="Arial" w:hAnsi="Arial" w:cs="Arial"/>
-          <w:color w:val="555555"/>
-          <w:sz w:val="20"/>
-          <w:szCs w:val="20"/>
-          <w:shd w:val="clear" w:color="auto" w:fill="FFFFFF"/>
-        </w:rPr>
-        <w:t>is</w:t>
-      </w:r>
+        <w:t xml:space="preserve">Currently the Launchpad works on a Raspberry Pi, there are some issues with running under Windows, </w:t>
+      </w:r>
+      <w:proofErr w:type="gramStart"/>
+      <w:r>
+        <w:rPr>
+          <w:rFonts w:ascii="Arial" w:hAnsi="Arial" w:cs="Arial"/>
+          <w:color w:val="555555"/>
+          <w:sz w:val="20"/>
+          <w:szCs w:val="20"/>
+          <w:shd w:val="clear" w:color="auto" w:fill="FFFFFF"/>
+        </w:rPr>
+        <w:t>th</w:t>
+      </w:r>
+      <w:r>
+        <w:rPr>
+          <w:rFonts w:ascii="Arial" w:hAnsi="Arial" w:cs="Arial"/>
+          <w:color w:val="555555"/>
+          <w:sz w:val="20"/>
+          <w:szCs w:val="20"/>
+          <w:shd w:val="clear" w:color="auto" w:fill="FFFFFF"/>
+        </w:rPr>
+        <w:t>ese</w:t>
+      </w:r>
+      <w:proofErr w:type="gramEnd"/>
       <w:r>
         <w:rPr>
           <w:rFonts w:ascii="Arial" w:hAnsi="Arial" w:cs="Arial"/>
@@ -121,93 +133,68 @@
     </w:p>
     <w:p>
       <w:pPr>
-        <w:pStyle w:val="Heading1"/>
-      </w:pPr>
-      <w:r>
-        <w:t>Installation</w:t>
-      </w:r>
-    </w:p>
-    <w:p>
-      <w:r>
-        <w:t>On the target machine (Raspberry Pi) extract the files f</w:t>
-      </w:r>
-      <w:r>
-        <w:t>ro</w:t>
-      </w:r>
-      <w:r>
-        <w:t>m the zip.</w:t>
-      </w:r>
-    </w:p>
-    <w:p>
-      <w:r>
-        <w:t>It is important not to unzip on a Windows machine and then copy the files over as line endings and file permissions can be incorrectly transferred.</w:t>
-      </w:r>
-    </w:p>
-    <w:p>
-      <w:r>
-        <w:t>The extracted files will be in a directory called “WirelessThings-LaunchPad”</w:t>
-      </w:r>
-      <w:r>
-        <w:t>.</w:t>
-      </w:r>
-    </w:p>
-    <w:p>
-      <w:pPr>
-        <w:pStyle w:val="Heading1"/>
-      </w:pPr>
-      <w:r>
-        <w:t>The LaunchPad</w:t>
-      </w:r>
-    </w:p>
-    <w:p>
-      <w:r>
-        <w:t xml:space="preserve">You will need to be running a graphical interface, this can be though </w:t>
-      </w:r>
-      <w:r>
-        <w:t>the Pi interface (</w:t>
-      </w:r>
+        <w:pStyle w:val="Heading2"/>
+        <w:rPr>
+          <w:shd w:val="clear" w:color="auto" w:fill="FFFFFF"/>
+        </w:rPr>
+      </w:pPr>
+      <w:r>
+        <w:rPr>
+          <w:shd w:val="clear" w:color="auto" w:fill="FFFFFF"/>
+        </w:rPr>
+        <w:t>Preparing your Raspberry Pi for use with a Slice of Radio</w:t>
+      </w:r>
+    </w:p>
+    <w:p>
+      <w:r>
+        <w:t>To use a Raspberry Pi with a slice of Radio you will need to detach the console from the Serial port so that t</w:t>
+      </w:r>
+      <w:bookmarkStart w:id="0" w:name="_GoBack"/>
+      <w:bookmarkEnd w:id="0"/>
+      <w:r>
+        <w:t>he Slice of Radio can use it.</w:t>
+      </w:r>
+    </w:p>
+    <w:p>
+      <w:r>
+        <w:t>Run the configuration utility from a terminal:</w:t>
+      </w:r>
+    </w:p>
+    <w:p>
       <w:proofErr w:type="spellStart"/>
-      <w:r>
-        <w:t>startx</w:t>
+      <w:proofErr w:type="gramStart"/>
+      <w:r>
+        <w:t>s</w:t>
+      </w:r>
+      <w:r>
+        <w:t>udo</w:t>
       </w:r>
       <w:proofErr w:type="spellEnd"/>
-      <w:r>
-        <w:t xml:space="preserve">), </w:t>
+      <w:proofErr w:type="gramEnd"/>
+      <w:r>
+        <w:t xml:space="preserve"> </w:t>
       </w:r>
       <w:proofErr w:type="spellStart"/>
       <w:r>
-        <w:t>vnc</w:t>
+        <w:t>raspi</w:t>
       </w:r>
       <w:proofErr w:type="spellEnd"/>
       <w:r>
-        <w:t xml:space="preserve"> or </w:t>
-      </w:r>
-      <w:proofErr w:type="spellStart"/>
-      <w:r>
-        <w:t>xrdp</w:t>
-      </w:r>
-      <w:proofErr w:type="spellEnd"/>
-      <w:r>
-        <w:t>.</w:t>
-      </w:r>
-    </w:p>
-    <w:p>
-      <w:r>
-        <w:t>Open the folder containing the LaunchPad:</w:t>
-      </w:r>
-    </w:p>
-    <w:p>
-      <w:r>
-        <w:rPr>
-          <w:noProof/>
-          <w:lang w:eastAsia="en-GB"/>
-        </w:rPr>
-        <w:lastRenderedPageBreak/>
+        <w:t>-config</w:t>
+      </w:r>
+    </w:p>
+    <w:p>
+      <w:r>
+        <w:t>Select “Advanced Options”</w:t>
+      </w:r>
+    </w:p>
+    <w:p>
+      <w:r>
         <w:drawing>
-          <wp:inline distT="0" distB="0" distL="0" distR="0" wp14:anchorId="51246263" wp14:editId="334BCCB3">
-            <wp:extent cx="5731510" cy="4367530"/>
+          <wp:inline distT="0" distB="0" distL="0" distR="0" wp14:anchorId="2A14EE46" wp14:editId="0005C7E1">
+            <wp:extent cx="5731510" cy="3587115"/>
             <wp:effectExtent l="0" t="0" r="2540" b="0"/>
-            <wp:docPr id="1" name="Picture 1"/>
+            <wp:docPr id="4" name="Picture 4"/>
             <wp:cNvGraphicFramePr>
               <a:graphicFrameLocks xmlns:a="http://schemas.openxmlformats.org/drawingml/2006/main" noChangeAspect="1"/>
             </wp:cNvGraphicFramePr>
@@ -227,7 +214,7 @@
                   <pic:spPr>
                     <a:xfrm>
                       <a:off x="0" y="0"/>
-                      <a:ext cx="5731510" cy="4367530"/>
+                      <a:ext cx="5731510" cy="3587115"/>
                     </a:xfrm>
                     <a:prstGeom prst="rect">
                       <a:avLst/>
@@ -242,20 +229,17 @@
     </w:p>
     <w:p>
       <w:r>
-        <w:t>Select and open LaunchPad.py – either double click it or right click and select ‘open’, you should be asked if you want the execute it.</w:t>
-      </w:r>
-    </w:p>
-    <w:p>
-      <w:r>
-        <w:rPr>
-          <w:noProof/>
-          <w:lang w:eastAsia="en-GB"/>
-        </w:rPr>
+        <w:t>Then select Serial</w:t>
+      </w:r>
+    </w:p>
+    <w:p>
+      <w:r>
+        <w:lastRenderedPageBreak/>
         <w:drawing>
-          <wp:inline distT="0" distB="0" distL="0" distR="0" wp14:anchorId="6A1C1D47" wp14:editId="7592882D">
-            <wp:extent cx="5601482" cy="2638793"/>
-            <wp:effectExtent l="0" t="0" r="0" b="9525"/>
-            <wp:docPr id="2" name="Picture 2"/>
+          <wp:inline distT="0" distB="0" distL="0" distR="0" wp14:anchorId="78D1AB0C" wp14:editId="1E9BE0ED">
+            <wp:extent cx="5731510" cy="3606800"/>
+            <wp:effectExtent l="0" t="0" r="2540" b="0"/>
+            <wp:docPr id="7" name="Picture 7"/>
             <wp:cNvGraphicFramePr>
               <a:graphicFrameLocks xmlns:a="http://schemas.openxmlformats.org/drawingml/2006/main" noChangeAspect="1"/>
             </wp:cNvGraphicFramePr>
@@ -275,7 +259,7 @@
                   <pic:spPr>
                     <a:xfrm>
                       <a:off x="0" y="0"/>
-                      <a:ext cx="5601482" cy="2638793"/>
+                      <a:ext cx="5731510" cy="3606800"/>
                     </a:xfrm>
                     <a:prstGeom prst="rect">
                       <a:avLst/>
@@ -290,292 +274,16 @@
     </w:p>
     <w:p>
       <w:r>
-        <w:t>If this does not appear then the file permissions may be incorrect. You can fix the permissions with this command (run from a terminal in the WirelessThings-LaunchPad folder):</w:t>
-      </w:r>
-    </w:p>
-    <w:p>
-      <w:proofErr w:type="gramStart"/>
-      <w:r>
-        <w:t>find</w:t>
-      </w:r>
-      <w:proofErr w:type="gramEnd"/>
-      <w:r>
-        <w:t xml:space="preserve"> ./ -name "*.</w:t>
-      </w:r>
-      <w:proofErr w:type="spellStart"/>
-      <w:r>
-        <w:t>py</w:t>
-      </w:r>
-      <w:proofErr w:type="spellEnd"/>
-      <w:r>
-        <w:t xml:space="preserve">" -exec </w:t>
-      </w:r>
-      <w:proofErr w:type="spellStart"/>
-      <w:r>
-        <w:t>chmod</w:t>
-      </w:r>
-      <w:proofErr w:type="spellEnd"/>
-      <w:r>
-        <w:t xml:space="preserve"> +x {} \;</w:t>
-      </w:r>
-    </w:p>
-    <w:p>
-      <w:r>
-        <w:t>If you still have problems then it is probably a good idea to delete the files and re-extract the zip on the Raspberry Pi.</w:t>
-      </w:r>
-    </w:p>
-    <w:p>
-      <w:pPr>
-        <w:pStyle w:val="Heading1"/>
-      </w:pPr>
-      <w:r>
-        <w:lastRenderedPageBreak/>
-        <w:t>WirelessThings Message Bridge</w:t>
-      </w:r>
-    </w:p>
-    <w:p>
-      <w:pPr>
-        <w:rPr>
-          <w:rFonts w:ascii="Arial" w:hAnsi="Arial" w:cs="Arial"/>
-          <w:color w:val="555555"/>
-          <w:sz w:val="20"/>
-          <w:szCs w:val="20"/>
-          <w:shd w:val="clear" w:color="auto" w:fill="FFFFFF"/>
-        </w:rPr>
-      </w:pPr>
-      <w:r>
-        <w:rPr>
-          <w:rFonts w:ascii="Arial" w:hAnsi="Arial" w:cs="Arial"/>
-          <w:color w:val="555555"/>
-          <w:sz w:val="20"/>
-          <w:szCs w:val="20"/>
-          <w:shd w:val="clear" w:color="auto" w:fill="FFFFFF"/>
-        </w:rPr>
-        <w:t xml:space="preserve">This small app has two functions, firstly it allows more than a single application to send and receive messages to a locally connected USB or serial transceiver such as an SRF Stick, URF, </w:t>
-      </w:r>
-      <w:proofErr w:type="gramStart"/>
-      <w:r>
-        <w:rPr>
-          <w:rFonts w:ascii="Arial" w:hAnsi="Arial" w:cs="Arial"/>
-          <w:color w:val="555555"/>
-          <w:sz w:val="20"/>
-          <w:szCs w:val="20"/>
-          <w:shd w:val="clear" w:color="auto" w:fill="FFFFFF"/>
-        </w:rPr>
-        <w:t>XRF</w:t>
-      </w:r>
-      <w:proofErr w:type="gramEnd"/>
-      <w:r>
-        <w:rPr>
-          <w:rFonts w:ascii="Arial" w:hAnsi="Arial" w:cs="Arial"/>
-          <w:color w:val="555555"/>
-          <w:sz w:val="20"/>
-          <w:szCs w:val="20"/>
-          <w:shd w:val="clear" w:color="auto" w:fill="FFFFFF"/>
-        </w:rPr>
-        <w:t>, Voyager+ or other WirelessThings radio device. (</w:t>
-      </w:r>
-      <w:proofErr w:type="gramStart"/>
-      <w:r>
-        <w:rPr>
-          <w:rFonts w:ascii="Arial" w:hAnsi="Arial" w:cs="Arial"/>
-          <w:color w:val="555555"/>
-          <w:sz w:val="20"/>
-          <w:szCs w:val="20"/>
-          <w:shd w:val="clear" w:color="auto" w:fill="FFFFFF"/>
-        </w:rPr>
-        <w:t>requires</w:t>
-      </w:r>
-      <w:proofErr w:type="gramEnd"/>
-      <w:r>
-        <w:rPr>
-          <w:rFonts w:ascii="Arial" w:hAnsi="Arial" w:cs="Arial"/>
-          <w:color w:val="555555"/>
-          <w:sz w:val="20"/>
-          <w:szCs w:val="20"/>
-          <w:shd w:val="clear" w:color="auto" w:fill="FFFFFF"/>
-        </w:rPr>
-        <w:t xml:space="preserve"> firmware x and above on USB devices and firmware x on serial devices to support the message bridge). The second function is to log all incoming and outgoing messages for 7 days. The log files are saved in CSV format so can be imported into a spreadsheet or database. The time and the radio message are the two fields recorded.</w:t>
-      </w:r>
-    </w:p>
-    <w:p>
-      <w:pPr>
-        <w:pStyle w:val="Heading2"/>
-      </w:pPr>
-      <w:r>
-        <w:t>Configuration File</w:t>
-      </w:r>
-    </w:p>
-    <w:p>
-      <w:pPr>
-        <w:rPr>
-          <w:rFonts w:ascii="Arial" w:hAnsi="Arial" w:cs="Arial"/>
-          <w:color w:val="555555"/>
-          <w:sz w:val="20"/>
-          <w:szCs w:val="20"/>
-          <w:shd w:val="clear" w:color="auto" w:fill="FFFFFF"/>
-        </w:rPr>
-      </w:pPr>
-      <w:r>
-        <w:rPr>
-          <w:rFonts w:ascii="Arial" w:hAnsi="Arial" w:cs="Arial"/>
-          <w:color w:val="555555"/>
-          <w:sz w:val="20"/>
-          <w:szCs w:val="20"/>
-          <w:shd w:val="clear" w:color="auto" w:fill="FFFFFF"/>
-        </w:rPr>
-        <w:t>The configuration file is set up for running on a Raspberry Pi with a Slice of Radio. If you are using a different device then you will need to edit this file.</w:t>
-      </w:r>
-    </w:p>
-    <w:p>
-      <w:r>
-        <w:t>The configuration file for the MessageBridge is in the folder MessageBridge. The file is called “</w:t>
-      </w:r>
-      <w:proofErr w:type="spellStart"/>
-      <w:r>
-        <w:t>MessageBridge.cfg</w:t>
-      </w:r>
-      <w:proofErr w:type="spellEnd"/>
-      <w:r>
-        <w:t>”</w:t>
-      </w:r>
-    </w:p>
-    <w:p>
-      <w:r>
-        <w:t>A couple of settings that you may wish to change</w:t>
-      </w:r>
-      <w:r>
-        <w:t>. These settings are in the file section “[Serial]”. To change a setting scroll down the file to find the entry you want to change and then replace the text.</w:t>
-      </w:r>
-    </w:p>
-    <w:p>
-      <w:proofErr w:type="gramStart"/>
-      <w:r>
-        <w:t>e.g</w:t>
-      </w:r>
-      <w:proofErr w:type="gramEnd"/>
-      <w:r>
-        <w:t>. for a setting “</w:t>
-      </w:r>
-      <w:proofErr w:type="spellStart"/>
-      <w:r>
-        <w:t>baudrate</w:t>
-      </w:r>
-      <w:proofErr w:type="spellEnd"/>
-      <w:r>
-        <w:t>” look for the line then begins with “</w:t>
-      </w:r>
-      <w:proofErr w:type="spellStart"/>
-      <w:r>
-        <w:t>baudrate</w:t>
-      </w:r>
-      <w:proofErr w:type="spellEnd"/>
-      <w:r>
-        <w:t xml:space="preserve"> = “ and change the text after the “=” to the new setting value.</w:t>
-      </w:r>
-    </w:p>
-    <w:p>
-      <w:pPr>
-        <w:pStyle w:val="ListParagraph"/>
-        <w:numPr>
-          <w:ilvl w:val="0"/>
-          <w:numId w:val="1"/>
-        </w:numPr>
-      </w:pPr>
-      <w:proofErr w:type="gramStart"/>
-      <w:r>
-        <w:t>port</w:t>
-      </w:r>
-      <w:proofErr w:type="gramEnd"/>
-      <w:r>
-        <w:t xml:space="preserve">: </w:t>
-      </w:r>
-      <w:r>
-        <w:t>The serial port to use</w:t>
-      </w:r>
-      <w:r>
-        <w:t>. Different devices (</w:t>
-      </w:r>
-      <w:proofErr w:type="spellStart"/>
-      <w:r>
-        <w:t>e.g.SRF</w:t>
-      </w:r>
-      <w:proofErr w:type="spellEnd"/>
-      <w:r>
-        <w:t xml:space="preserve"> Stick) may use a different serial port. The default Serial port is “/dev/ttyAMA0”. For a WirelessThings USB based device this would be “/dev/ttyACM0”, whilst under Windows it would be of the form “COM4” where the number reflects the COM port Windows assigned to the device.</w:t>
-      </w:r>
-      <w:r>
-        <w:br/>
-        <w:t xml:space="preserve">i.e.  </w:t>
-      </w:r>
-      <w:r>
-        <w:t>port = /dev/ttyAMA0</w:t>
-      </w:r>
-    </w:p>
-    <w:p>
-      <w:pPr>
-        <w:pStyle w:val="ListParagraph"/>
-        <w:numPr>
-          <w:ilvl w:val="0"/>
-          <w:numId w:val="1"/>
-        </w:numPr>
-      </w:pPr>
-      <w:proofErr w:type="gramStart"/>
-      <w:r>
-        <w:t>network</w:t>
-      </w:r>
-      <w:proofErr w:type="gramEnd"/>
-      <w:r>
-        <w:t xml:space="preserve">: </w:t>
-      </w:r>
-      <w:r>
-        <w:t>The name of the MessageBridge</w:t>
-      </w:r>
-      <w:r>
-        <w:t>. If you have more than one MessageBridge running on your local network then you will need to identify them individually. The default name is “Serial”.</w:t>
-      </w:r>
-      <w:r>
-        <w:br/>
-        <w:t>i.e.</w:t>
-      </w:r>
-      <w:r>
-        <w:t xml:space="preserve"> </w:t>
-      </w:r>
-      <w:r>
-        <w:t xml:space="preserve"> </w:t>
-      </w:r>
-      <w:r>
-        <w:t>network = Serial</w:t>
-      </w:r>
-    </w:p>
-    <w:p>
-      <w:pPr>
-        <w:pStyle w:val="Heading2"/>
-      </w:pPr>
-      <w:r>
-        <w:t xml:space="preserve">Running the Message </w:t>
-      </w:r>
-      <w:r>
-        <w:t>Bridge</w:t>
-      </w:r>
-    </w:p>
-    <w:p>
-      <w:r>
-        <w:t>When the LaunchPad runs you should see the following screen:</w:t>
-      </w:r>
-    </w:p>
-    <w:p>
-      <w:r>
-        <w:rPr>
-          <w:noProof/>
-          <w:lang w:eastAsia="en-GB"/>
-        </w:rPr>
-        <w:lastRenderedPageBreak/>
+        <w:t>And finally select “No”</w:t>
+      </w:r>
+    </w:p>
+    <w:p>
+      <w:r>
         <w:drawing>
-          <wp:inline distT="0" distB="0" distL="0" distR="0" wp14:anchorId="487E9727" wp14:editId="3B7994CD">
-            <wp:extent cx="5363323" cy="3410426"/>
-            <wp:effectExtent l="0" t="0" r="0" b="0"/>
-            <wp:docPr id="5" name="Picture 5"/>
+          <wp:inline distT="0" distB="0" distL="0" distR="0" wp14:anchorId="5D10A535" wp14:editId="629EDC89">
+            <wp:extent cx="5731510" cy="3587115"/>
+            <wp:effectExtent l="0" t="0" r="2540" b="0"/>
+            <wp:docPr id="11" name="Picture 11"/>
             <wp:cNvGraphicFramePr>
               <a:graphicFrameLocks xmlns:a="http://schemas.openxmlformats.org/drawingml/2006/main" noChangeAspect="1"/>
             </wp:cNvGraphicFramePr>
@@ -595,7 +303,7 @@
                   <pic:spPr>
                     <a:xfrm>
                       <a:off x="0" y="0"/>
-                      <a:ext cx="5363323" cy="3410426"/>
+                      <a:ext cx="5731510" cy="3587115"/>
                     </a:xfrm>
                     <a:prstGeom prst="rect">
                       <a:avLst/>
@@ -610,35 +318,85 @@
     </w:p>
     <w:p>
       <w:r>
-        <w:t>If “MessageBridge” is not selected then you will need to select it.</w:t>
-      </w:r>
-    </w:p>
-    <w:p>
-      <w:r>
-        <w:t>You only need one MessageBridge running on a local network. If a MessageBridge is found then the message at the bottom will say so after a short while.</w:t>
-      </w:r>
-    </w:p>
-    <w:p>
-      <w:r>
-        <w:t>To run the MessageBridge press “Start”.</w:t>
-      </w:r>
-    </w:p>
-    <w:p>
-      <w:r>
-        <w:t xml:space="preserve">Note: If you wish to set up this Raspberry Pi to always run the MessageBridge then you could instead press “Enable </w:t>
+        <w:t>Then exit the config utility by selecting OK and Finish.</w:t>
+      </w:r>
+    </w:p>
+    <w:p>
+      <w:pPr>
+        <w:pStyle w:val="Heading1"/>
+      </w:pPr>
+      <w:r>
+        <w:t>Installation</w:t>
+      </w:r>
+    </w:p>
+    <w:p>
+      <w:r>
+        <w:t>On the target machine (Raspberry Pi) extract the files f</w:t>
+      </w:r>
+      <w:r>
+        <w:t>ro</w:t>
+      </w:r>
+      <w:r>
+        <w:t>m the zip.</w:t>
+      </w:r>
+    </w:p>
+    <w:p>
+      <w:r>
+        <w:lastRenderedPageBreak/>
+        <w:t>It is important not to unzip on a Windows machine and then copy the files over as line endings and file permissions can be incorrectly transferred.</w:t>
+      </w:r>
+    </w:p>
+    <w:p>
+      <w:r>
+        <w:t>The extracted files will be in a directory called “WirelessThings-LaunchPad”</w:t>
+      </w:r>
+      <w:r>
+        <w:t>.</w:t>
+      </w:r>
+    </w:p>
+    <w:p>
+      <w:pPr>
+        <w:pStyle w:val="Heading1"/>
+      </w:pPr>
+      <w:r>
+        <w:t>The LaunchPad</w:t>
+      </w:r>
+    </w:p>
+    <w:p>
+      <w:r>
+        <w:t xml:space="preserve">You will need to be running a graphical interface, this can be though </w:t>
+      </w:r>
+      <w:r>
+        <w:t>the Pi interface (</w:t>
       </w:r>
       <w:proofErr w:type="spellStart"/>
       <w:r>
-        <w:t>Autostart</w:t>
+        <w:t>startx</w:t>
       </w:r>
       <w:proofErr w:type="spellEnd"/>
       <w:r>
-        <w:t>”, in which case the MessageBridge will be installed into the system and will start whenever the Raspberry Pi is started.</w:t>
-      </w:r>
-    </w:p>
-    <w:p>
-      <w:r>
-        <w:t>Once the MessageBridge is running then the screen will change to show that:</w:t>
+        <w:t xml:space="preserve">), </w:t>
+      </w:r>
+      <w:proofErr w:type="spellStart"/>
+      <w:r>
+        <w:t>vnc</w:t>
+      </w:r>
+      <w:proofErr w:type="spellEnd"/>
+      <w:r>
+        <w:t xml:space="preserve"> or </w:t>
+      </w:r>
+      <w:proofErr w:type="spellStart"/>
+      <w:r>
+        <w:t>xrdp</w:t>
+      </w:r>
+      <w:proofErr w:type="spellEnd"/>
+      <w:r>
+        <w:t>.</w:t>
+      </w:r>
+    </w:p>
+    <w:p>
+      <w:r>
+        <w:t>Open the folder containing the LaunchPad:</w:t>
       </w:r>
     </w:p>
     <w:p>
@@ -647,12 +405,11 @@
           <w:noProof/>
           <w:lang w:eastAsia="en-GB"/>
         </w:rPr>
-        <w:lastRenderedPageBreak/>
         <w:drawing>
-          <wp:inline distT="0" distB="0" distL="0" distR="0" wp14:anchorId="424E49F3" wp14:editId="5077C213">
-            <wp:extent cx="5258534" cy="3419952"/>
-            <wp:effectExtent l="0" t="0" r="0" b="9525"/>
-            <wp:docPr id="6" name="Picture 6"/>
+          <wp:inline distT="0" distB="0" distL="0" distR="0" wp14:anchorId="51246263" wp14:editId="334BCCB3">
+            <wp:extent cx="5731510" cy="4367530"/>
+            <wp:effectExtent l="0" t="0" r="2540" b="0"/>
+            <wp:docPr id="1" name="Picture 1"/>
             <wp:cNvGraphicFramePr>
               <a:graphicFrameLocks xmlns:a="http://schemas.openxmlformats.org/drawingml/2006/main" noChangeAspect="1"/>
             </wp:cNvGraphicFramePr>
@@ -672,7 +429,7 @@
                   <pic:spPr>
                     <a:xfrm>
                       <a:off x="0" y="0"/>
-                      <a:ext cx="5258534" cy="3419952"/>
+                      <a:ext cx="5731510" cy="4367530"/>
                     </a:xfrm>
                     <a:prstGeom prst="rect">
                       <a:avLst/>
@@ -687,92 +444,21 @@
     </w:p>
     <w:p>
       <w:r>
-        <w:t>The Message Bridge will remain running even if you exit the LaunchPad.</w:t>
-      </w:r>
-    </w:p>
-    <w:p/>
-    <w:p/>
-    <w:p>
-      <w:pPr>
-        <w:pStyle w:val="Heading1"/>
-      </w:pPr>
-      <w:r>
-        <w:t>WirelessThings Device Configuration Wizard</w:t>
-      </w:r>
-    </w:p>
-    <w:p>
-      <w:pPr>
-        <w:rPr>
-          <w:rFonts w:ascii="Arial" w:hAnsi="Arial" w:cs="Arial"/>
-          <w:color w:val="555555"/>
-          <w:sz w:val="20"/>
-          <w:szCs w:val="20"/>
-          <w:shd w:val="clear" w:color="auto" w:fill="FFFFFF"/>
-        </w:rPr>
-      </w:pPr>
-      <w:r>
-        <w:rPr>
-          <w:rFonts w:ascii="Arial" w:hAnsi="Arial" w:cs="Arial"/>
-          <w:color w:val="555555"/>
-          <w:sz w:val="20"/>
-          <w:szCs w:val="20"/>
-          <w:shd w:val="clear" w:color="auto" w:fill="FFFFFF"/>
-        </w:rPr>
-        <w:t>This step by step app allows you to setup an out of the box sensor or reconfigure an existing deployed device.</w:t>
-      </w:r>
-    </w:p>
-    <w:p>
-      <w:pPr>
-        <w:rPr>
-          <w:rFonts w:ascii="Arial" w:hAnsi="Arial" w:cs="Arial"/>
-          <w:color w:val="555555"/>
-          <w:sz w:val="20"/>
-          <w:szCs w:val="20"/>
-          <w:shd w:val="clear" w:color="auto" w:fill="FFFFFF"/>
-        </w:rPr>
-      </w:pPr>
-      <w:r>
-        <w:rPr>
-          <w:rFonts w:ascii="Arial" w:hAnsi="Arial" w:cs="Arial"/>
-          <w:color w:val="555555"/>
-          <w:sz w:val="20"/>
-          <w:szCs w:val="20"/>
-          <w:shd w:val="clear" w:color="auto" w:fill="FFFFFF"/>
-        </w:rPr>
-        <w:t>You need a MessageBridge running on your local network in order to run the Configuration Wizard.</w:t>
-      </w:r>
-    </w:p>
-    <w:p>
-      <w:r>
-        <w:t>When the LaunchPad runs select “Configuration Wizard” and you should see the following screen:</w:t>
-      </w:r>
-    </w:p>
-    <w:p>
-      <w:pPr>
-        <w:rPr>
-          <w:rFonts w:ascii="Arial" w:hAnsi="Arial" w:cs="Arial"/>
-          <w:color w:val="555555"/>
-          <w:sz w:val="20"/>
-          <w:szCs w:val="20"/>
-          <w:shd w:val="clear" w:color="auto" w:fill="FFFFFF"/>
-        </w:rPr>
-      </w:pPr>
-      <w:r>
-        <w:rPr>
-          <w:rFonts w:ascii="Arial" w:hAnsi="Arial" w:cs="Arial"/>
+        <w:t>Select and open LaunchPad.py – either double click it or right click and select ‘open’, you should be asked if you want the execute it.</w:t>
+      </w:r>
+    </w:p>
+    <w:p>
+      <w:r>
+        <w:rPr>
           <w:noProof/>
-          <w:color w:val="555555"/>
-          <w:sz w:val="20"/>
-          <w:szCs w:val="20"/>
-          <w:shd w:val="clear" w:color="auto" w:fill="FFFFFF"/>
           <w:lang w:eastAsia="en-GB"/>
         </w:rPr>
         <w:lastRenderedPageBreak/>
         <w:drawing>
-          <wp:inline distT="0" distB="0" distL="0" distR="0" wp14:anchorId="0F88E678" wp14:editId="5A9EE83B">
-            <wp:extent cx="5277587" cy="3362794"/>
+          <wp:inline distT="0" distB="0" distL="0" distR="0" wp14:anchorId="6A1C1D47" wp14:editId="7592882D">
+            <wp:extent cx="5601482" cy="2638793"/>
             <wp:effectExtent l="0" t="0" r="0" b="9525"/>
-            <wp:docPr id="8" name="Picture 8"/>
+            <wp:docPr id="2" name="Picture 2"/>
             <wp:cNvGraphicFramePr>
               <a:graphicFrameLocks xmlns:a="http://schemas.openxmlformats.org/drawingml/2006/main" noChangeAspect="1"/>
             </wp:cNvGraphicFramePr>
@@ -792,7 +478,7 @@
                   <pic:spPr>
                     <a:xfrm>
                       <a:off x="0" y="0"/>
-                      <a:ext cx="5277587" cy="3362794"/>
+                      <a:ext cx="5601482" cy="2638793"/>
                     </a:xfrm>
                     <a:prstGeom prst="rect">
                       <a:avLst/>
@@ -806,52 +492,295 @@
       </w:r>
     </w:p>
     <w:p>
-      <w:pPr>
-        <w:rPr>
-          <w:rFonts w:ascii="Arial" w:hAnsi="Arial" w:cs="Arial"/>
-          <w:color w:val="555555"/>
-          <w:sz w:val="20"/>
-          <w:szCs w:val="20"/>
-          <w:shd w:val="clear" w:color="auto" w:fill="FFFFFF"/>
-        </w:rPr>
-      </w:pPr>
-      <w:r>
-        <w:rPr>
-          <w:rFonts w:ascii="Arial" w:hAnsi="Arial" w:cs="Arial"/>
-          <w:color w:val="555555"/>
-          <w:sz w:val="20"/>
-          <w:szCs w:val="20"/>
-          <w:shd w:val="clear" w:color="auto" w:fill="FFFFFF"/>
-        </w:rPr>
-        <w:t>Press “Launch”</w:t>
-      </w:r>
-    </w:p>
-    <w:p>
-      <w:pPr>
-        <w:rPr>
-          <w:rFonts w:ascii="Arial" w:hAnsi="Arial" w:cs="Arial"/>
-          <w:color w:val="555555"/>
-          <w:sz w:val="20"/>
-          <w:szCs w:val="20"/>
-          <w:shd w:val="clear" w:color="auto" w:fill="FFFFFF"/>
-        </w:rPr>
-      </w:pPr>
-      <w:r>
-        <w:rPr>
-          <w:rFonts w:ascii="Arial" w:hAnsi="Arial" w:cs="Arial"/>
+      <w:r>
+        <w:t>If this does not appear then the file permissions may be incorrect. You can fix the permissions with this command (run from a terminal in the WirelessThings-LaunchPad folder):</w:t>
+      </w:r>
+    </w:p>
+    <w:p>
+      <w:proofErr w:type="gramStart"/>
+      <w:r>
+        <w:t>find</w:t>
+      </w:r>
+      <w:proofErr w:type="gramEnd"/>
+      <w:r>
+        <w:t xml:space="preserve"> ./ -name "*.</w:t>
+      </w:r>
+      <w:proofErr w:type="spellStart"/>
+      <w:r>
+        <w:t>py</w:t>
+      </w:r>
+      <w:proofErr w:type="spellEnd"/>
+      <w:r>
+        <w:t xml:space="preserve">" -exec </w:t>
+      </w:r>
+      <w:proofErr w:type="spellStart"/>
+      <w:r>
+        <w:t>chmod</w:t>
+      </w:r>
+      <w:proofErr w:type="spellEnd"/>
+      <w:r>
+        <w:t xml:space="preserve"> +x {} \;</w:t>
+      </w:r>
+    </w:p>
+    <w:p>
+      <w:r>
+        <w:t>If you still have problems then it is probably a good idea to delete the files and re-extract the zip on the Raspberry Pi.</w:t>
+      </w:r>
+    </w:p>
+    <w:p>
+      <w:pPr>
+        <w:pStyle w:val="Heading1"/>
+      </w:pPr>
+      <w:r>
+        <w:t>WirelessThings Message Bridge</w:t>
+      </w:r>
+    </w:p>
+    <w:p>
+      <w:pPr>
+        <w:rPr>
+          <w:rFonts w:ascii="Arial" w:hAnsi="Arial" w:cs="Arial"/>
+          <w:color w:val="555555"/>
+          <w:sz w:val="20"/>
+          <w:szCs w:val="20"/>
+          <w:shd w:val="clear" w:color="auto" w:fill="FFFFFF"/>
+        </w:rPr>
+      </w:pPr>
+      <w:r>
+        <w:rPr>
+          <w:rFonts w:ascii="Arial" w:hAnsi="Arial" w:cs="Arial"/>
+          <w:color w:val="555555"/>
+          <w:sz w:val="20"/>
+          <w:szCs w:val="20"/>
+          <w:shd w:val="clear" w:color="auto" w:fill="FFFFFF"/>
+        </w:rPr>
+        <w:t xml:space="preserve">This small app has two functions, firstly it allows more than a single application to send and receive messages to a locally connected USB or serial transceiver such as an SRF Stick, URF, </w:t>
+      </w:r>
+      <w:proofErr w:type="gramStart"/>
+      <w:r>
+        <w:rPr>
+          <w:rFonts w:ascii="Arial" w:hAnsi="Arial" w:cs="Arial"/>
+          <w:color w:val="555555"/>
+          <w:sz w:val="20"/>
+          <w:szCs w:val="20"/>
+          <w:shd w:val="clear" w:color="auto" w:fill="FFFFFF"/>
+        </w:rPr>
+        <w:t>XRF</w:t>
+      </w:r>
+      <w:proofErr w:type="gramEnd"/>
+      <w:r>
+        <w:rPr>
+          <w:rFonts w:ascii="Arial" w:hAnsi="Arial" w:cs="Arial"/>
+          <w:color w:val="555555"/>
+          <w:sz w:val="20"/>
+          <w:szCs w:val="20"/>
+          <w:shd w:val="clear" w:color="auto" w:fill="FFFFFF"/>
+        </w:rPr>
+        <w:t>, Voyager+ or other WirelessThings radio device. (</w:t>
+      </w:r>
+      <w:proofErr w:type="gramStart"/>
+      <w:r>
+        <w:rPr>
+          <w:rFonts w:ascii="Arial" w:hAnsi="Arial" w:cs="Arial"/>
+          <w:color w:val="555555"/>
+          <w:sz w:val="20"/>
+          <w:szCs w:val="20"/>
+          <w:shd w:val="clear" w:color="auto" w:fill="FFFFFF"/>
+        </w:rPr>
+        <w:t>requires</w:t>
+      </w:r>
+      <w:proofErr w:type="gramEnd"/>
+      <w:r>
+        <w:rPr>
+          <w:rFonts w:ascii="Arial" w:hAnsi="Arial" w:cs="Arial"/>
+          <w:color w:val="555555"/>
+          <w:sz w:val="20"/>
+          <w:szCs w:val="20"/>
+          <w:shd w:val="clear" w:color="auto" w:fill="FFFFFF"/>
+        </w:rPr>
+        <w:t xml:space="preserve"> firmware x and above on USB devices and firmware x on serial devices to support the message bridge). The second function is to log all incoming and outgoing messages for 7 days. The log files are saved in CSV format so can be imported into a spreadsheet or database. The time and the radio message are the two fields recorded.</w:t>
+      </w:r>
+    </w:p>
+    <w:p>
+      <w:pPr>
+        <w:pStyle w:val="Heading2"/>
+      </w:pPr>
+      <w:r>
+        <w:t>Configuration File</w:t>
+      </w:r>
+    </w:p>
+    <w:p>
+      <w:pPr>
+        <w:rPr>
+          <w:rFonts w:ascii="Arial" w:hAnsi="Arial" w:cs="Arial"/>
+          <w:color w:val="555555"/>
+          <w:sz w:val="20"/>
+          <w:szCs w:val="20"/>
+          <w:shd w:val="clear" w:color="auto" w:fill="FFFFFF"/>
+        </w:rPr>
+      </w:pPr>
+      <w:r>
+        <w:rPr>
+          <w:rFonts w:ascii="Arial" w:hAnsi="Arial" w:cs="Arial"/>
+          <w:color w:val="555555"/>
+          <w:sz w:val="20"/>
+          <w:szCs w:val="20"/>
+          <w:shd w:val="clear" w:color="auto" w:fill="FFFFFF"/>
+        </w:rPr>
+        <w:t>The configuration file is set up for running on a Raspberry Pi with a Slice of Radio. If you are using a different device then you will need to edit this file.</w:t>
+      </w:r>
+    </w:p>
+    <w:p>
+      <w:r>
+        <w:t>The configuration file for the MessageBridge is in the folder MessageBridge. The file is called “</w:t>
+      </w:r>
+      <w:proofErr w:type="spellStart"/>
+      <w:r>
+        <w:t>MessageBridge.cfg</w:t>
+      </w:r>
+      <w:proofErr w:type="spellEnd"/>
+      <w:r>
+        <w:t>”</w:t>
+      </w:r>
+    </w:p>
+    <w:p>
+      <w:r>
+        <w:t>A couple of settings that you may wish to change</w:t>
+      </w:r>
+      <w:r>
+        <w:t>. These settings are in the file section “[Serial]”. To change a setting scroll down the file to find the entry you want to change and then replace the text.</w:t>
+      </w:r>
+    </w:p>
+    <w:p>
+      <w:proofErr w:type="gramStart"/>
+      <w:r>
+        <w:t>e.g</w:t>
+      </w:r>
+      <w:proofErr w:type="gramEnd"/>
+      <w:r>
+        <w:t>. for a setting “</w:t>
+      </w:r>
+      <w:proofErr w:type="spellStart"/>
+      <w:r>
+        <w:t>baudrate</w:t>
+      </w:r>
+      <w:proofErr w:type="spellEnd"/>
+      <w:r>
+        <w:t>” look for the line then begins with “</w:t>
+      </w:r>
+      <w:proofErr w:type="spellStart"/>
+      <w:r>
+        <w:t>baudrate</w:t>
+      </w:r>
+      <w:proofErr w:type="spellEnd"/>
+      <w:r>
+        <w:t xml:space="preserve"> = “ and change the text after the “=” to the new setting value.</w:t>
+      </w:r>
+    </w:p>
+    <w:p>
+      <w:pPr>
+        <w:pStyle w:val="ListParagraph"/>
+        <w:numPr>
+          <w:ilvl w:val="0"/>
+          <w:numId w:val="1"/>
+        </w:numPr>
+      </w:pPr>
+      <w:proofErr w:type="gramStart"/>
+      <w:r>
+        <w:t>port</w:t>
+      </w:r>
+      <w:proofErr w:type="gramEnd"/>
+      <w:r>
+        <w:t xml:space="preserve">: </w:t>
+      </w:r>
+      <w:r>
+        <w:t>The serial port to use</w:t>
+      </w:r>
+      <w:r>
+        <w:t>. Different devices (</w:t>
+      </w:r>
+      <w:proofErr w:type="spellStart"/>
+      <w:r>
+        <w:t>e.g.SRF</w:t>
+      </w:r>
+      <w:proofErr w:type="spellEnd"/>
+      <w:r>
+        <w:t xml:space="preserve"> Stick) may use a different serial port. The default Serial port is “/dev/ttyAMA0”. For a WirelessThings USB based device this would be “/dev/ttyACM0”, whilst under Windows it would be of the form “COM4” where the number reflects the COM port Windows assigned to the device.</w:t>
+      </w:r>
+      <w:r>
+        <w:br/>
+        <w:t xml:space="preserve">i.e.  </w:t>
+      </w:r>
+      <w:r>
+        <w:t>port = /dev/ttyAMA0</w:t>
+      </w:r>
+    </w:p>
+    <w:p>
+      <w:pPr>
+        <w:pStyle w:val="ListParagraph"/>
+        <w:numPr>
+          <w:ilvl w:val="0"/>
+          <w:numId w:val="1"/>
+        </w:numPr>
+      </w:pPr>
+      <w:proofErr w:type="gramStart"/>
+      <w:r>
+        <w:t>network</w:t>
+      </w:r>
+      <w:proofErr w:type="gramEnd"/>
+      <w:r>
+        <w:t xml:space="preserve">: </w:t>
+      </w:r>
+      <w:r>
+        <w:t>The name of the MessageBridge</w:t>
+      </w:r>
+      <w:r>
+        <w:t xml:space="preserve">. If you have more than one MessageBridge running on your local network then you will need to identify them individually. The default </w:t>
+      </w:r>
+      <w:r>
+        <w:lastRenderedPageBreak/>
+        <w:t>name is “Serial”.</w:t>
+      </w:r>
+      <w:r>
+        <w:br/>
+        <w:t>i.e.</w:t>
+      </w:r>
+      <w:r>
+        <w:t xml:space="preserve"> </w:t>
+      </w:r>
+      <w:r>
+        <w:t xml:space="preserve"> </w:t>
+      </w:r>
+      <w:r>
+        <w:t>network = Serial</w:t>
+      </w:r>
+    </w:p>
+    <w:p>
+      <w:pPr>
+        <w:pStyle w:val="Heading2"/>
+      </w:pPr>
+      <w:r>
+        <w:t xml:space="preserve">Running the Message </w:t>
+      </w:r>
+      <w:r>
+        <w:t>Bridge</w:t>
+      </w:r>
+    </w:p>
+    <w:p>
+      <w:r>
+        <w:t>When the LaunchPad runs you should see the following screen:</w:t>
+      </w:r>
+    </w:p>
+    <w:p>
+      <w:r>
+        <w:rPr>
           <w:noProof/>
-          <w:color w:val="555555"/>
-          <w:sz w:val="20"/>
-          <w:szCs w:val="20"/>
-          <w:shd w:val="clear" w:color="auto" w:fill="FFFFFF"/>
           <w:lang w:eastAsia="en-GB"/>
         </w:rPr>
-        <w:lastRenderedPageBreak/>
         <w:drawing>
-          <wp:inline distT="0" distB="0" distL="0" distR="0" wp14:anchorId="01248C33" wp14:editId="111604BD">
-            <wp:extent cx="5731510" cy="5325745"/>
-            <wp:effectExtent l="0" t="0" r="2540" b="8255"/>
-            <wp:docPr id="9" name="Picture 9"/>
+          <wp:inline distT="0" distB="0" distL="0" distR="0" wp14:anchorId="487E9727" wp14:editId="3B7994CD">
+            <wp:extent cx="5363323" cy="3410426"/>
+            <wp:effectExtent l="0" t="0" r="0" b="0"/>
+            <wp:docPr id="5" name="Picture 5"/>
             <wp:cNvGraphicFramePr>
               <a:graphicFrameLocks xmlns:a="http://schemas.openxmlformats.org/drawingml/2006/main" noChangeAspect="1"/>
             </wp:cNvGraphicFramePr>
@@ -871,7 +800,7 @@
                   <pic:spPr>
                     <a:xfrm>
                       <a:off x="0" y="0"/>
-                      <a:ext cx="5731510" cy="5325745"/>
+                      <a:ext cx="5363323" cy="3410426"/>
                     </a:xfrm>
                     <a:prstGeom prst="rect">
                       <a:avLst/>
@@ -885,117 +814,50 @@
       </w:r>
     </w:p>
     <w:p>
-      <w:pPr>
-        <w:rPr>
-          <w:rFonts w:ascii="Arial" w:hAnsi="Arial" w:cs="Arial"/>
-          <w:color w:val="555555"/>
-          <w:sz w:val="20"/>
-          <w:szCs w:val="20"/>
-          <w:shd w:val="clear" w:color="auto" w:fill="FFFFFF"/>
-        </w:rPr>
-      </w:pPr>
-      <w:r>
-        <w:rPr>
-          <w:rFonts w:ascii="Arial" w:hAnsi="Arial" w:cs="Arial"/>
-          <w:color w:val="555555"/>
-          <w:sz w:val="20"/>
-          <w:szCs w:val="20"/>
-          <w:shd w:val="clear" w:color="auto" w:fill="FFFFFF"/>
-        </w:rPr>
-        <w:t xml:space="preserve">The Configuration Wizard will list the </w:t>
+      <w:r>
+        <w:t>If “MessageBridge” is not selected then you will need to select it.</w:t>
+      </w:r>
+    </w:p>
+    <w:p>
+      <w:r>
+        <w:t>You only need one MessageBridge running on a local network. If a MessageBridge is found then the message at the bottom will say so after a short while.</w:t>
+      </w:r>
+    </w:p>
+    <w:p>
+      <w:r>
+        <w:t>To run the MessageBridge press “Start”.</w:t>
+      </w:r>
+    </w:p>
+    <w:p>
+      <w:r>
+        <w:t xml:space="preserve">Note: If you wish to set up this Raspberry Pi to always run the MessageBridge then you could instead press “Enable </w:t>
       </w:r>
       <w:proofErr w:type="spellStart"/>
       <w:r>
-        <w:rPr>
-          <w:rFonts w:ascii="Arial" w:hAnsi="Arial" w:cs="Arial"/>
-          <w:color w:val="555555"/>
-          <w:sz w:val="20"/>
-          <w:szCs w:val="20"/>
-          <w:shd w:val="clear" w:color="auto" w:fill="FFFFFF"/>
-        </w:rPr>
-        <w:t>MessageBridges</w:t>
+        <w:t>Autostart</w:t>
       </w:r>
       <w:proofErr w:type="spellEnd"/>
       <w:r>
-        <w:rPr>
-          <w:rFonts w:ascii="Arial" w:hAnsi="Arial" w:cs="Arial"/>
-          <w:color w:val="555555"/>
-          <w:sz w:val="20"/>
-          <w:szCs w:val="20"/>
-          <w:shd w:val="clear" w:color="auto" w:fill="FFFFFF"/>
-        </w:rPr>
-        <w:t xml:space="preserve"> that it has detected running on your network. In this case there is only one – “</w:t>
-      </w:r>
-      <w:proofErr w:type="spellStart"/>
-      <w:r>
-        <w:rPr>
-          <w:rFonts w:ascii="Arial" w:hAnsi="Arial" w:cs="Arial"/>
-          <w:color w:val="555555"/>
-          <w:sz w:val="20"/>
-          <w:szCs w:val="20"/>
-          <w:shd w:val="clear" w:color="auto" w:fill="FFFFFF"/>
-        </w:rPr>
-        <w:t>JohnsSerial</w:t>
-      </w:r>
-      <w:proofErr w:type="spellEnd"/>
-      <w:r>
-        <w:rPr>
-          <w:rFonts w:ascii="Arial" w:hAnsi="Arial" w:cs="Arial"/>
-          <w:color w:val="555555"/>
-          <w:sz w:val="20"/>
-          <w:szCs w:val="20"/>
-          <w:shd w:val="clear" w:color="auto" w:fill="FFFFFF"/>
-        </w:rPr>
-        <w:t>”.</w:t>
-      </w:r>
-    </w:p>
-    <w:p>
-      <w:pPr>
-        <w:rPr>
-          <w:rFonts w:ascii="Arial" w:hAnsi="Arial" w:cs="Arial"/>
-          <w:color w:val="555555"/>
-          <w:sz w:val="20"/>
-          <w:szCs w:val="20"/>
-          <w:shd w:val="clear" w:color="auto" w:fill="FFFFFF"/>
-        </w:rPr>
-      </w:pPr>
-      <w:r>
-        <w:rPr>
-          <w:rFonts w:ascii="Arial" w:hAnsi="Arial" w:cs="Arial"/>
-          <w:color w:val="555555"/>
-          <w:sz w:val="20"/>
-          <w:szCs w:val="20"/>
-          <w:shd w:val="clear" w:color="auto" w:fill="FFFFFF"/>
-        </w:rPr>
-        <w:t>Click the MessageBridge that you wish to use:</w:t>
-      </w:r>
-    </w:p>
-    <w:p>
-      <w:pPr>
-        <w:rPr>
-          <w:rFonts w:ascii="Arial" w:hAnsi="Arial" w:cs="Arial"/>
-          <w:color w:val="555555"/>
-          <w:sz w:val="20"/>
-          <w:szCs w:val="20"/>
-          <w:shd w:val="clear" w:color="auto" w:fill="FFFFFF"/>
-        </w:rPr>
-      </w:pPr>
-      <w:r>
-        <w:rPr>
-          <w:rFonts w:ascii="Arial" w:hAnsi="Arial" w:cs="Arial"/>
+        <w:t>”, in which case the MessageBridge will be installed into the system and will start whenever the Raspberry Pi is started.</w:t>
+      </w:r>
+    </w:p>
+    <w:p>
+      <w:r>
+        <w:t>Once the MessageBridge is running then the screen will change to show that:</w:t>
+      </w:r>
+    </w:p>
+    <w:p>
+      <w:r>
+        <w:rPr>
           <w:noProof/>
-          <w:color w:val="555555"/>
-          <w:sz w:val="20"/>
-          <w:szCs w:val="20"/>
-          <w:shd w:val="clear" w:color="auto" w:fill="FFFFFF"/>
           <w:lang w:eastAsia="en-GB"/>
         </w:rPr>
         <w:lastRenderedPageBreak/>
         <w:drawing>
-          <wp:inline distT="0" distB="0" distL="0" distR="0" wp14:anchorId="79337ED9" wp14:editId="12798C12">
-            <wp:extent cx="5731510" cy="5288915"/>
-            <wp:effectExtent l="0" t="0" r="2540" b="6985"/>
-            <wp:docPr id="10" name="Picture 10"/>
+          <wp:inline distT="0" distB="0" distL="0" distR="0" wp14:anchorId="424E49F3" wp14:editId="5077C213">
+            <wp:extent cx="5258534" cy="3419952"/>
+            <wp:effectExtent l="0" t="0" r="0" b="9525"/>
+            <wp:docPr id="6" name="Picture 6"/>
             <wp:cNvGraphicFramePr>
               <a:graphicFrameLocks xmlns:a="http://schemas.openxmlformats.org/drawingml/2006/main" noChangeAspect="1"/>
             </wp:cNvGraphicFramePr>
@@ -1015,7 +877,7 @@
                   <pic:spPr>
                     <a:xfrm>
                       <a:off x="0" y="0"/>
-                      <a:ext cx="5731510" cy="5288915"/>
+                      <a:ext cx="5258534" cy="3419952"/>
                     </a:xfrm>
                     <a:prstGeom prst="rect">
                       <a:avLst/>
@@ -1029,65 +891,65 @@
       </w:r>
     </w:p>
     <w:p>
-      <w:pPr>
-        <w:rPr>
-          <w:rFonts w:ascii="Arial" w:hAnsi="Arial" w:cs="Arial"/>
-          <w:color w:val="555555"/>
-          <w:sz w:val="20"/>
-          <w:szCs w:val="20"/>
-          <w:shd w:val="clear" w:color="auto" w:fill="FFFFFF"/>
-        </w:rPr>
-      </w:pPr>
-      <w:r>
-        <w:rPr>
-          <w:rFonts w:ascii="Arial" w:hAnsi="Arial" w:cs="Arial"/>
-          <w:color w:val="555555"/>
-          <w:sz w:val="20"/>
-          <w:szCs w:val="20"/>
-          <w:shd w:val="clear" w:color="auto" w:fill="FFFFFF"/>
-        </w:rPr>
-        <w:t>The Configuration Wizard is now searching for your device.</w:t>
-      </w:r>
-      <w:r>
-        <w:rPr>
-          <w:rFonts w:ascii="Arial" w:hAnsi="Arial" w:cs="Arial"/>
-          <w:color w:val="555555"/>
-          <w:sz w:val="20"/>
-          <w:szCs w:val="20"/>
-          <w:shd w:val="clear" w:color="auto" w:fill="FFFFFF"/>
-        </w:rPr>
-        <w:t xml:space="preserve"> Press the “Configure button” on your device for 1 second to trigger Configuration Mode. – The Configure LED on your device should now flash briefly, then once every 5 seconds.</w:t>
-      </w:r>
-      <w:r>
-        <w:rPr>
-          <w:rFonts w:ascii="Arial" w:hAnsi="Arial" w:cs="Arial"/>
-          <w:color w:val="555555"/>
-          <w:sz w:val="20"/>
-          <w:szCs w:val="20"/>
-          <w:shd w:val="clear" w:color="auto" w:fill="FFFFFF"/>
-        </w:rPr>
-        <w:t xml:space="preserve"> The device will exit configuration mode after 1 minute if it has not heard from the Configuration Wizard.</w:t>
-      </w:r>
-    </w:p>
-    <w:p>
-      <w:pPr>
-        <w:rPr>
-          <w:rFonts w:ascii="Arial" w:hAnsi="Arial" w:cs="Arial"/>
-          <w:color w:val="555555"/>
-          <w:sz w:val="20"/>
-          <w:szCs w:val="20"/>
-          <w:shd w:val="clear" w:color="auto" w:fill="FFFFFF"/>
-        </w:rPr>
-      </w:pPr>
-      <w:r>
-        <w:rPr>
-          <w:rFonts w:ascii="Arial" w:hAnsi="Arial" w:cs="Arial"/>
-          <w:color w:val="555555"/>
-          <w:sz w:val="20"/>
-          <w:szCs w:val="20"/>
-          <w:shd w:val="clear" w:color="auto" w:fill="FFFFFF"/>
-        </w:rPr>
-        <w:t>If the Configuration Wizard did not see your device then you will see the following message:</w:t>
+      <w:r>
+        <w:t>The Message Bridge will remain running even if you exit the LaunchPad.</w:t>
+      </w:r>
+    </w:p>
+    <w:p/>
+    <w:p/>
+    <w:p>
+      <w:pPr>
+        <w:pStyle w:val="Heading1"/>
+      </w:pPr>
+      <w:r>
+        <w:t>WirelessThings Device Configuration Wizard</w:t>
+      </w:r>
+    </w:p>
+    <w:p>
+      <w:pPr>
+        <w:rPr>
+          <w:rFonts w:ascii="Arial" w:hAnsi="Arial" w:cs="Arial"/>
+          <w:color w:val="555555"/>
+          <w:sz w:val="20"/>
+          <w:szCs w:val="20"/>
+          <w:shd w:val="clear" w:color="auto" w:fill="FFFFFF"/>
+        </w:rPr>
+      </w:pPr>
+      <w:r>
+        <w:rPr>
+          <w:rFonts w:ascii="Arial" w:hAnsi="Arial" w:cs="Arial"/>
+          <w:color w:val="555555"/>
+          <w:sz w:val="20"/>
+          <w:szCs w:val="20"/>
+          <w:shd w:val="clear" w:color="auto" w:fill="FFFFFF"/>
+        </w:rPr>
+        <w:t>This step by step app allows you to setup an out of the box sensor or reconfigure an existing deployed device.</w:t>
+      </w:r>
+    </w:p>
+    <w:p>
+      <w:pPr>
+        <w:rPr>
+          <w:rFonts w:ascii="Arial" w:hAnsi="Arial" w:cs="Arial"/>
+          <w:color w:val="555555"/>
+          <w:sz w:val="20"/>
+          <w:szCs w:val="20"/>
+          <w:shd w:val="clear" w:color="auto" w:fill="FFFFFF"/>
+        </w:rPr>
+      </w:pPr>
+      <w:r>
+        <w:rPr>
+          <w:rFonts w:ascii="Arial" w:hAnsi="Arial" w:cs="Arial"/>
+          <w:color w:val="555555"/>
+          <w:sz w:val="20"/>
+          <w:szCs w:val="20"/>
+          <w:shd w:val="clear" w:color="auto" w:fill="FFFFFF"/>
+        </w:rPr>
+        <w:t>You need a MessageBridge running on your local network in order to run the Configuration Wizard.</w:t>
+      </w:r>
+    </w:p>
+    <w:p>
+      <w:r>
+        <w:t>When the LaunchPad runs select “Configuration Wizard” and you should see the following screen:</w:t>
       </w:r>
     </w:p>
     <w:p>
@@ -1110,11 +972,12 @@
           <w:shd w:val="clear" w:color="auto" w:fill="FFFFFF"/>
           <w:lang w:eastAsia="en-GB"/>
         </w:rPr>
+        <w:lastRenderedPageBreak/>
         <w:drawing>
-          <wp:inline distT="0" distB="0" distL="0" distR="0" wp14:anchorId="246AF775" wp14:editId="7D2DC5AA">
-            <wp:extent cx="2581635" cy="1514686"/>
-            <wp:effectExtent l="0" t="0" r="9525" b="9525"/>
-            <wp:docPr id="13" name="Picture 13"/>
+          <wp:inline distT="0" distB="0" distL="0" distR="0" wp14:anchorId="0F88E678" wp14:editId="5A9EE83B">
+            <wp:extent cx="5277587" cy="3362794"/>
+            <wp:effectExtent l="0" t="0" r="0" b="9525"/>
+            <wp:docPr id="8" name="Picture 8"/>
             <wp:cNvGraphicFramePr>
               <a:graphicFrameLocks xmlns:a="http://schemas.openxmlformats.org/drawingml/2006/main" noChangeAspect="1"/>
             </wp:cNvGraphicFramePr>
@@ -1134,7 +997,7 @@
                   <pic:spPr>
                     <a:xfrm>
                       <a:off x="0" y="0"/>
-                      <a:ext cx="2581635" cy="1514686"/>
+                      <a:ext cx="5277587" cy="3362794"/>
                     </a:xfrm>
                     <a:prstGeom prst="rect">
                       <a:avLst/>
@@ -1165,75 +1028,35 @@
           <w:szCs w:val="20"/>
           <w:shd w:val="clear" w:color="auto" w:fill="FFFFFF"/>
         </w:rPr>
-        <w:t>Press “Yes” and press the “Configure” button on the device again. Make sure that you see the Configure LED flash.</w:t>
-      </w:r>
-    </w:p>
-    <w:p>
-      <w:pPr>
-        <w:rPr>
-          <w:rFonts w:ascii="Arial" w:hAnsi="Arial" w:cs="Arial"/>
-          <w:color w:val="555555"/>
-          <w:sz w:val="20"/>
-          <w:szCs w:val="20"/>
-          <w:shd w:val="clear" w:color="auto" w:fill="FFFFFF"/>
-        </w:rPr>
-      </w:pPr>
-      <w:r>
-        <w:rPr>
-          <w:rFonts w:ascii="Arial" w:hAnsi="Arial" w:cs="Arial"/>
-          <w:color w:val="555555"/>
-          <w:sz w:val="20"/>
-          <w:szCs w:val="20"/>
-          <w:shd w:val="clear" w:color="auto" w:fill="FFFFFF"/>
-        </w:rPr>
-        <w:t>When your device has been seen by the Configuration wizard the screen message will change to “Communicating with device” while the current device settings are downloaded.</w:t>
-      </w:r>
-    </w:p>
-    <w:p>
-      <w:pPr>
-        <w:rPr>
-          <w:rFonts w:ascii="Arial" w:hAnsi="Arial" w:cs="Arial"/>
-          <w:color w:val="555555"/>
-          <w:sz w:val="20"/>
-          <w:szCs w:val="20"/>
-          <w:shd w:val="clear" w:color="auto" w:fill="FFFFFF"/>
-        </w:rPr>
-      </w:pPr>
-      <w:r>
-        <w:rPr>
-          <w:rFonts w:ascii="Arial" w:hAnsi="Arial" w:cs="Arial"/>
-          <w:color w:val="555555"/>
-          <w:sz w:val="20"/>
-          <w:szCs w:val="20"/>
-          <w:shd w:val="clear" w:color="auto" w:fill="FFFFFF"/>
+        <w:t>Press “Launch”</w:t>
+      </w:r>
+    </w:p>
+    <w:p>
+      <w:pPr>
+        <w:rPr>
+          <w:rFonts w:ascii="Arial" w:hAnsi="Arial" w:cs="Arial"/>
+          <w:color w:val="555555"/>
+          <w:sz w:val="20"/>
+          <w:szCs w:val="20"/>
+          <w:shd w:val="clear" w:color="auto" w:fill="FFFFFF"/>
+        </w:rPr>
+      </w:pPr>
+      <w:r>
+        <w:rPr>
+          <w:rFonts w:ascii="Arial" w:hAnsi="Arial" w:cs="Arial"/>
+          <w:noProof/>
+          <w:color w:val="555555"/>
+          <w:sz w:val="20"/>
+          <w:szCs w:val="20"/>
+          <w:shd w:val="clear" w:color="auto" w:fill="FFFFFF"/>
+          <w:lang w:eastAsia="en-GB"/>
         </w:rPr>
         <w:lastRenderedPageBreak/>
-        <w:t>Once the settings are downloaded then you will be presented with a screen specific to the device type that you are configuring. The following screen shot is for the thermistor temperature sensor.</w:t>
-      </w:r>
-    </w:p>
-    <w:p>
-      <w:pPr>
-        <w:rPr>
-          <w:rFonts w:ascii="Arial" w:hAnsi="Arial" w:cs="Arial"/>
-          <w:color w:val="555555"/>
-          <w:sz w:val="20"/>
-          <w:szCs w:val="20"/>
-          <w:shd w:val="clear" w:color="auto" w:fill="FFFFFF"/>
-        </w:rPr>
-      </w:pPr>
-      <w:r>
-        <w:rPr>
-          <w:rFonts w:ascii="Arial" w:hAnsi="Arial" w:cs="Arial"/>
-          <w:color w:val="555555"/>
-          <w:sz w:val="20"/>
-          <w:szCs w:val="20"/>
-          <w:shd w:val="clear" w:color="auto" w:fill="FFFFFF"/>
-        </w:rPr>
         <w:drawing>
-          <wp:inline distT="0" distB="0" distL="0" distR="0" wp14:anchorId="3E946670" wp14:editId="197B5200">
-            <wp:extent cx="5731510" cy="5326380"/>
-            <wp:effectExtent l="0" t="0" r="2540" b="7620"/>
-            <wp:docPr id="3" name="Picture 3"/>
+          <wp:inline distT="0" distB="0" distL="0" distR="0" wp14:anchorId="01248C33" wp14:editId="111604BD">
+            <wp:extent cx="5731510" cy="5325745"/>
+            <wp:effectExtent l="0" t="0" r="2540" b="8255"/>
+            <wp:docPr id="9" name="Picture 9"/>
             <wp:cNvGraphicFramePr>
               <a:graphicFrameLocks xmlns:a="http://schemas.openxmlformats.org/drawingml/2006/main" noChangeAspect="1"/>
             </wp:cNvGraphicFramePr>
@@ -1253,7 +1076,7 @@
                   <pic:spPr>
                     <a:xfrm>
                       <a:off x="0" y="0"/>
-                      <a:ext cx="5731510" cy="5326380"/>
+                      <a:ext cx="5731510" cy="5325745"/>
                     </a:xfrm>
                     <a:prstGeom prst="rect">
                       <a:avLst/>
@@ -1265,97 +1088,119 @@
           </wp:inline>
         </w:drawing>
       </w:r>
-      <w:bookmarkStart w:id="0" w:name="_GoBack"/>
-      <w:bookmarkEnd w:id="0"/>
-      <w:r>
-        <w:rPr>
-          <w:rFonts w:ascii="Arial" w:hAnsi="Arial" w:cs="Arial"/>
-          <w:color w:val="555555"/>
-          <w:sz w:val="20"/>
-          <w:szCs w:val="20"/>
-          <w:shd w:val="clear" w:color="auto" w:fill="FFFFFF"/>
-        </w:rPr>
-        <w:t>The “Device ID” will be allocated automatically by the Configuration Wizard. This ID identifies the device messages and needs to be unique within your WirelessThings network. You may change this if you wish.</w:t>
-      </w:r>
-    </w:p>
-    <w:p>
-      <w:pPr>
-        <w:rPr>
-          <w:rFonts w:ascii="Arial" w:hAnsi="Arial" w:cs="Arial"/>
-          <w:color w:val="555555"/>
-          <w:sz w:val="20"/>
-          <w:szCs w:val="20"/>
-          <w:shd w:val="clear" w:color="auto" w:fill="FFFFFF"/>
-        </w:rPr>
-      </w:pPr>
-      <w:r>
-        <w:rPr>
-          <w:rFonts w:ascii="Arial" w:hAnsi="Arial" w:cs="Arial"/>
-          <w:color w:val="555555"/>
-          <w:sz w:val="20"/>
-          <w:szCs w:val="20"/>
-          <w:shd w:val="clear" w:color="auto" w:fill="FFFFFF"/>
-        </w:rPr>
-        <w:t>When setting the reporting time consider the thing you are measuring. Room temperature, for instance, does not change that rapidly and a reporting time of 5 or 10 minutes is quite fast enough.</w:t>
-      </w:r>
-      <w:r>
-        <w:rPr>
-          <w:rFonts w:ascii="Arial" w:hAnsi="Arial" w:cs="Arial"/>
-          <w:color w:val="555555"/>
-          <w:sz w:val="20"/>
-          <w:szCs w:val="20"/>
-          <w:shd w:val="clear" w:color="auto" w:fill="FFFFFF"/>
-        </w:rPr>
-        <w:t xml:space="preserve"> A shorter reporting time will mean a reduced battery life.</w:t>
-      </w:r>
-    </w:p>
-    <w:p>
-      <w:pPr>
-        <w:rPr>
-          <w:rFonts w:ascii="Arial" w:hAnsi="Arial" w:cs="Arial"/>
-          <w:color w:val="555555"/>
-          <w:sz w:val="20"/>
-          <w:szCs w:val="20"/>
-          <w:shd w:val="clear" w:color="auto" w:fill="FFFFFF"/>
-        </w:rPr>
-      </w:pPr>
-      <w:r>
-        <w:rPr>
-          <w:rFonts w:ascii="Arial" w:hAnsi="Arial" w:cs="Arial"/>
-          <w:color w:val="555555"/>
-          <w:sz w:val="20"/>
-          <w:szCs w:val="20"/>
-          <w:shd w:val="clear" w:color="auto" w:fill="FFFFFF"/>
-        </w:rPr>
-        <w:t>Pressing “Apply settings to device” will write the currently selected settings to the device.</w:t>
-      </w:r>
-    </w:p>
-    <w:p>
-      <w:pPr>
-        <w:pStyle w:val="Heading2"/>
-        <w:rPr>
-          <w:shd w:val="clear" w:color="auto" w:fill="FFFFFF"/>
-        </w:rPr>
-      </w:pPr>
-      <w:r>
-        <w:rPr>
-          <w:shd w:val="clear" w:color="auto" w:fill="FFFFFF"/>
+    </w:p>
+    <w:p>
+      <w:pPr>
+        <w:rPr>
+          <w:rFonts w:ascii="Arial" w:hAnsi="Arial" w:cs="Arial"/>
+          <w:color w:val="555555"/>
+          <w:sz w:val="20"/>
+          <w:szCs w:val="20"/>
+          <w:shd w:val="clear" w:color="auto" w:fill="FFFFFF"/>
+        </w:rPr>
+      </w:pPr>
+      <w:r>
+        <w:rPr>
+          <w:rFonts w:ascii="Arial" w:hAnsi="Arial" w:cs="Arial"/>
+          <w:color w:val="555555"/>
+          <w:sz w:val="20"/>
+          <w:szCs w:val="20"/>
+          <w:shd w:val="clear" w:color="auto" w:fill="FFFFFF"/>
+        </w:rPr>
+        <w:t xml:space="preserve">The Configuration Wizard will list the </w:t>
+      </w:r>
+      <w:proofErr w:type="spellStart"/>
+      <w:r>
+        <w:rPr>
+          <w:rFonts w:ascii="Arial" w:hAnsi="Arial" w:cs="Arial"/>
+          <w:color w:val="555555"/>
+          <w:sz w:val="20"/>
+          <w:szCs w:val="20"/>
+          <w:shd w:val="clear" w:color="auto" w:fill="FFFFFF"/>
+        </w:rPr>
+        <w:t>MessageBridges</w:t>
+      </w:r>
+      <w:proofErr w:type="spellEnd"/>
+      <w:r>
+        <w:rPr>
+          <w:rFonts w:ascii="Arial" w:hAnsi="Arial" w:cs="Arial"/>
+          <w:color w:val="555555"/>
+          <w:sz w:val="20"/>
+          <w:szCs w:val="20"/>
+          <w:shd w:val="clear" w:color="auto" w:fill="FFFFFF"/>
+        </w:rPr>
+        <w:t xml:space="preserve"> that it has detected running on your network. In this case there is only one – “</w:t>
+      </w:r>
+      <w:proofErr w:type="spellStart"/>
+      <w:r>
+        <w:rPr>
+          <w:rFonts w:ascii="Arial" w:hAnsi="Arial" w:cs="Arial"/>
+          <w:color w:val="555555"/>
+          <w:sz w:val="20"/>
+          <w:szCs w:val="20"/>
+          <w:shd w:val="clear" w:color="auto" w:fill="FFFFFF"/>
+        </w:rPr>
+        <w:t>JohnsSerial</w:t>
+      </w:r>
+      <w:proofErr w:type="spellEnd"/>
+      <w:r>
+        <w:rPr>
+          <w:rFonts w:ascii="Arial" w:hAnsi="Arial" w:cs="Arial"/>
+          <w:color w:val="555555"/>
+          <w:sz w:val="20"/>
+          <w:szCs w:val="20"/>
+          <w:shd w:val="clear" w:color="auto" w:fill="FFFFFF"/>
+        </w:rPr>
+        <w:t>”.</w:t>
+      </w:r>
+    </w:p>
+    <w:p>
+      <w:pPr>
+        <w:rPr>
+          <w:rFonts w:ascii="Arial" w:hAnsi="Arial" w:cs="Arial"/>
+          <w:color w:val="555555"/>
+          <w:sz w:val="20"/>
+          <w:szCs w:val="20"/>
+          <w:shd w:val="clear" w:color="auto" w:fill="FFFFFF"/>
+        </w:rPr>
+      </w:pPr>
+      <w:r>
+        <w:rPr>
+          <w:rFonts w:ascii="Arial" w:hAnsi="Arial" w:cs="Arial"/>
+          <w:color w:val="555555"/>
+          <w:sz w:val="20"/>
+          <w:szCs w:val="20"/>
+          <w:shd w:val="clear" w:color="auto" w:fill="FFFFFF"/>
+        </w:rPr>
+        <w:t>Click the MessageBridge that you wish to use:</w:t>
+      </w:r>
+    </w:p>
+    <w:p>
+      <w:pPr>
+        <w:rPr>
+          <w:rFonts w:ascii="Arial" w:hAnsi="Arial" w:cs="Arial"/>
+          <w:color w:val="555555"/>
+          <w:sz w:val="20"/>
+          <w:szCs w:val="20"/>
+          <w:shd w:val="clear" w:color="auto" w:fill="FFFFFF"/>
+        </w:rPr>
+      </w:pPr>
+      <w:r>
+        <w:rPr>
+          <w:rFonts w:ascii="Arial" w:hAnsi="Arial" w:cs="Arial"/>
+          <w:noProof/>
+          <w:color w:val="555555"/>
+          <w:sz w:val="20"/>
+          <w:szCs w:val="20"/>
+          <w:shd w:val="clear" w:color="auto" w:fill="FFFFFF"/>
+          <w:lang w:eastAsia="en-GB"/>
         </w:rPr>
         <w:lastRenderedPageBreak/>
-        <w:t>Advanced Configuration</w:t>
-      </w:r>
-    </w:p>
-    <w:p>
-      <w:r>
-        <w:rPr>
-          <w:noProof/>
-          <w:lang w:eastAsia="en-GB"/>
-        </w:rPr>
         <w:drawing>
-          <wp:inline distT="0" distB="0" distL="0" distR="0" wp14:anchorId="7ED70817" wp14:editId="05442883">
-            <wp:extent cx="5731510" cy="5278120"/>
-            <wp:effectExtent l="0" t="0" r="2540" b="0"/>
-            <wp:docPr id="16" name="Picture 16"/>
+          <wp:inline distT="0" distB="0" distL="0" distR="0" wp14:anchorId="79337ED9" wp14:editId="12798C12">
+            <wp:extent cx="5731510" cy="5288915"/>
+            <wp:effectExtent l="0" t="0" r="2540" b="6985"/>
+            <wp:docPr id="10" name="Picture 10"/>
             <wp:cNvGraphicFramePr>
               <a:graphicFrameLocks xmlns:a="http://schemas.openxmlformats.org/drawingml/2006/main" noChangeAspect="1"/>
             </wp:cNvGraphicFramePr>
@@ -1375,7 +1220,7 @@
                   <pic:spPr>
                     <a:xfrm>
                       <a:off x="0" y="0"/>
-                      <a:ext cx="5731510" cy="5278120"/>
+                      <a:ext cx="5731510" cy="5288915"/>
                     </a:xfrm>
                     <a:prstGeom prst="rect">
                       <a:avLst/>
@@ -1389,125 +1234,92 @@
       </w:r>
     </w:p>
     <w:p>
-      <w:r>
-        <w:t>Device ID – this can also be changed from the Advanced Configuration page</w:t>
-      </w:r>
-    </w:p>
-    <w:p>
-      <w:r>
-        <w:t>Pan ID – this can be used to separate different WirelessThings networks that are within wireless range of each other, a hexadecimal number between 0000 and EFFF can be given here</w:t>
-      </w:r>
-      <w:r>
-        <w:t>.</w:t>
-      </w:r>
-      <w:r>
-        <w:t xml:space="preserve"> </w:t>
-      </w:r>
-      <w:r>
-        <w:t>You should not use this unless you know what you are doing as it will only set an encryption key on the device and not at the MessageBridge end.</w:t>
-      </w:r>
-    </w:p>
-    <w:p>
-      <w:r>
-        <w:t>Retries for Announcements: Some announcements (e.g. button pressed or door opened) are sent multiple times to ensure that the message gets through. You may wish to lower this to reduce the network traffic</w:t>
-      </w:r>
-      <w:r>
-        <w:t>.</w:t>
-      </w:r>
-    </w:p>
-    <w:p>
-      <w:r>
-        <w:t>Cyclic commands: This give a finer grained way of controlling the reporting time.</w:t>
-      </w:r>
-    </w:p>
-    <w:p>
-      <w:r>
-        <w:t>Sleep Interval – this is in the form 999M three digits followed by a letter. The letters are</w:t>
-      </w:r>
-    </w:p>
-    <w:p>
-      <w:pPr>
-        <w:pStyle w:val="ListParagraph"/>
-        <w:numPr>
-          <w:ilvl w:val="0"/>
-          <w:numId w:val="4"/>
-        </w:numPr>
-      </w:pPr>
-      <w:r>
-        <w:t>S – Seconds, range 000 - 999</w:t>
-      </w:r>
-    </w:p>
-    <w:p>
-      <w:pPr>
-        <w:pStyle w:val="ListParagraph"/>
-        <w:numPr>
-          <w:ilvl w:val="0"/>
-          <w:numId w:val="4"/>
-        </w:numPr>
-      </w:pPr>
-      <w:r>
-        <w:t>M – Minutes, range 000 - 999</w:t>
-      </w:r>
-    </w:p>
-    <w:p>
-      <w:pPr>
-        <w:pStyle w:val="ListParagraph"/>
-        <w:numPr>
-          <w:ilvl w:val="0"/>
-          <w:numId w:val="4"/>
-        </w:numPr>
-      </w:pPr>
-      <w:r>
-        <w:t>H – Hours, range 000 - 999</w:t>
-      </w:r>
-    </w:p>
-    <w:p>
-      <w:pPr>
-        <w:pStyle w:val="ListParagraph"/>
-        <w:numPr>
-          <w:ilvl w:val="0"/>
-          <w:numId w:val="4"/>
-        </w:numPr>
-      </w:pPr>
-      <w:r>
-        <w:t>D – Days, range 000 - 049</w:t>
-      </w:r>
-    </w:p>
-    <w:p>
-      <w:pPr>
-        <w:pStyle w:val="ListParagraph"/>
-      </w:pPr>
-    </w:p>
-    <w:p>
-      <w:r>
-        <w:t>The Battery reporting interval, every so many readings the device will wake up and send the battery level. It will then wait a short period in case there are any commands for it and the go back to sleep. The default for this is every 10 readings, but this may be changed in order to save on battery consumption. A setting of 0 switches this functionality off completely. Maximum is 255.</w:t>
-      </w:r>
-    </w:p>
-    <w:p>
-      <w:pPr>
-        <w:pStyle w:val="Heading2"/>
-        <w:rPr>
-          <w:shd w:val="clear" w:color="auto" w:fill="FFFFFF"/>
-        </w:rPr>
-      </w:pPr>
-      <w:r>
-        <w:rPr>
-          <w:shd w:val="clear" w:color="auto" w:fill="FFFFFF"/>
-        </w:rPr>
-        <w:t>Encryption Settings</w:t>
-      </w:r>
-    </w:p>
-    <w:p>
-      <w:r>
-        <w:rPr>
+      <w:pPr>
+        <w:rPr>
+          <w:rFonts w:ascii="Arial" w:hAnsi="Arial" w:cs="Arial"/>
+          <w:color w:val="555555"/>
+          <w:sz w:val="20"/>
+          <w:szCs w:val="20"/>
+          <w:shd w:val="clear" w:color="auto" w:fill="FFFFFF"/>
+        </w:rPr>
+      </w:pPr>
+      <w:r>
+        <w:rPr>
+          <w:rFonts w:ascii="Arial" w:hAnsi="Arial" w:cs="Arial"/>
+          <w:color w:val="555555"/>
+          <w:sz w:val="20"/>
+          <w:szCs w:val="20"/>
+          <w:shd w:val="clear" w:color="auto" w:fill="FFFFFF"/>
+        </w:rPr>
+        <w:t>The Configuration Wizard is now searching for your device.</w:t>
+      </w:r>
+      <w:r>
+        <w:rPr>
+          <w:rFonts w:ascii="Arial" w:hAnsi="Arial" w:cs="Arial"/>
+          <w:color w:val="555555"/>
+          <w:sz w:val="20"/>
+          <w:szCs w:val="20"/>
+          <w:shd w:val="clear" w:color="auto" w:fill="FFFFFF"/>
+        </w:rPr>
+        <w:t xml:space="preserve"> Press the “Configure button” on your device for 1 second to trigger Configuration Mode. – The Configure LED on your device should now flash briefly, then once every 5 seconds.</w:t>
+      </w:r>
+      <w:r>
+        <w:rPr>
+          <w:rFonts w:ascii="Arial" w:hAnsi="Arial" w:cs="Arial"/>
+          <w:color w:val="555555"/>
+          <w:sz w:val="20"/>
+          <w:szCs w:val="20"/>
+          <w:shd w:val="clear" w:color="auto" w:fill="FFFFFF"/>
+        </w:rPr>
+        <w:t xml:space="preserve"> The device will exit configuration mode after 1 minute if it has not heard from the Configuration Wizard.</w:t>
+      </w:r>
+    </w:p>
+    <w:p>
+      <w:pPr>
+        <w:rPr>
+          <w:rFonts w:ascii="Arial" w:hAnsi="Arial" w:cs="Arial"/>
+          <w:color w:val="555555"/>
+          <w:sz w:val="20"/>
+          <w:szCs w:val="20"/>
+          <w:shd w:val="clear" w:color="auto" w:fill="FFFFFF"/>
+        </w:rPr>
+      </w:pPr>
+      <w:r>
+        <w:rPr>
+          <w:rFonts w:ascii="Arial" w:hAnsi="Arial" w:cs="Arial"/>
+          <w:color w:val="555555"/>
+          <w:sz w:val="20"/>
+          <w:szCs w:val="20"/>
+          <w:shd w:val="clear" w:color="auto" w:fill="FFFFFF"/>
+        </w:rPr>
+        <w:t>If the Configuration Wizard did not see your device then you will see the following message:</w:t>
+      </w:r>
+    </w:p>
+    <w:p>
+      <w:pPr>
+        <w:rPr>
+          <w:rFonts w:ascii="Arial" w:hAnsi="Arial" w:cs="Arial"/>
+          <w:color w:val="555555"/>
+          <w:sz w:val="20"/>
+          <w:szCs w:val="20"/>
+          <w:shd w:val="clear" w:color="auto" w:fill="FFFFFF"/>
+        </w:rPr>
+      </w:pPr>
+      <w:r>
+        <w:rPr>
+          <w:rFonts w:ascii="Arial" w:hAnsi="Arial" w:cs="Arial"/>
           <w:noProof/>
+          <w:color w:val="555555"/>
+          <w:sz w:val="20"/>
+          <w:szCs w:val="20"/>
+          <w:shd w:val="clear" w:color="auto" w:fill="FFFFFF"/>
           <w:lang w:eastAsia="en-GB"/>
         </w:rPr>
         <w:drawing>
-          <wp:inline distT="0" distB="0" distL="0" distR="0" wp14:anchorId="7E7D4460" wp14:editId="3DDFF9F6">
-            <wp:extent cx="5731510" cy="2353310"/>
-            <wp:effectExtent l="0" t="0" r="2540" b="8890"/>
-            <wp:docPr id="17" name="Picture 17"/>
+          <wp:inline distT="0" distB="0" distL="0" distR="0" wp14:anchorId="246AF775" wp14:editId="7D2DC5AA">
+            <wp:extent cx="2581635" cy="1514686"/>
+            <wp:effectExtent l="0" t="0" r="9525" b="9525"/>
+            <wp:docPr id="13" name="Picture 13"/>
             <wp:cNvGraphicFramePr>
               <a:graphicFrameLocks xmlns:a="http://schemas.openxmlformats.org/drawingml/2006/main" noChangeAspect="1"/>
             </wp:cNvGraphicFramePr>
@@ -1527,6 +1339,399 @@
                   <pic:spPr>
                     <a:xfrm>
                       <a:off x="0" y="0"/>
+                      <a:ext cx="2581635" cy="1514686"/>
+                    </a:xfrm>
+                    <a:prstGeom prst="rect">
+                      <a:avLst/>
+                    </a:prstGeom>
+                  </pic:spPr>
+                </pic:pic>
+              </a:graphicData>
+            </a:graphic>
+          </wp:inline>
+        </w:drawing>
+      </w:r>
+    </w:p>
+    <w:p>
+      <w:pPr>
+        <w:rPr>
+          <w:rFonts w:ascii="Arial" w:hAnsi="Arial" w:cs="Arial"/>
+          <w:color w:val="555555"/>
+          <w:sz w:val="20"/>
+          <w:szCs w:val="20"/>
+          <w:shd w:val="clear" w:color="auto" w:fill="FFFFFF"/>
+        </w:rPr>
+      </w:pPr>
+      <w:r>
+        <w:rPr>
+          <w:rFonts w:ascii="Arial" w:hAnsi="Arial" w:cs="Arial"/>
+          <w:color w:val="555555"/>
+          <w:sz w:val="20"/>
+          <w:szCs w:val="20"/>
+          <w:shd w:val="clear" w:color="auto" w:fill="FFFFFF"/>
+        </w:rPr>
+        <w:t>Press “Yes” and press the “Configure” button on the device again. Make sure that you see the Configure LED flash.</w:t>
+      </w:r>
+    </w:p>
+    <w:p>
+      <w:pPr>
+        <w:rPr>
+          <w:rFonts w:ascii="Arial" w:hAnsi="Arial" w:cs="Arial"/>
+          <w:color w:val="555555"/>
+          <w:sz w:val="20"/>
+          <w:szCs w:val="20"/>
+          <w:shd w:val="clear" w:color="auto" w:fill="FFFFFF"/>
+        </w:rPr>
+      </w:pPr>
+      <w:r>
+        <w:rPr>
+          <w:rFonts w:ascii="Arial" w:hAnsi="Arial" w:cs="Arial"/>
+          <w:color w:val="555555"/>
+          <w:sz w:val="20"/>
+          <w:szCs w:val="20"/>
+          <w:shd w:val="clear" w:color="auto" w:fill="FFFFFF"/>
+        </w:rPr>
+        <w:t>When your device has been seen by the Configuration wizard the screen message will change to “Communicating with device” while the current device settings are downloaded.</w:t>
+      </w:r>
+    </w:p>
+    <w:p>
+      <w:pPr>
+        <w:rPr>
+          <w:rFonts w:ascii="Arial" w:hAnsi="Arial" w:cs="Arial"/>
+          <w:color w:val="555555"/>
+          <w:sz w:val="20"/>
+          <w:szCs w:val="20"/>
+          <w:shd w:val="clear" w:color="auto" w:fill="FFFFFF"/>
+        </w:rPr>
+      </w:pPr>
+      <w:r>
+        <w:rPr>
+          <w:rFonts w:ascii="Arial" w:hAnsi="Arial" w:cs="Arial"/>
+          <w:color w:val="555555"/>
+          <w:sz w:val="20"/>
+          <w:szCs w:val="20"/>
+          <w:shd w:val="clear" w:color="auto" w:fill="FFFFFF"/>
+        </w:rPr>
+        <w:lastRenderedPageBreak/>
+        <w:t>Once the settings are downloaded then you will be presented with a screen specific to the device type that you are configuring. The following screen shot is for the thermistor temperature sensor.</w:t>
+      </w:r>
+    </w:p>
+    <w:p>
+      <w:pPr>
+        <w:rPr>
+          <w:rFonts w:ascii="Arial" w:hAnsi="Arial" w:cs="Arial"/>
+          <w:color w:val="555555"/>
+          <w:sz w:val="20"/>
+          <w:szCs w:val="20"/>
+          <w:shd w:val="clear" w:color="auto" w:fill="FFFFFF"/>
+        </w:rPr>
+      </w:pPr>
+      <w:r>
+        <w:rPr>
+          <w:rFonts w:ascii="Arial" w:hAnsi="Arial" w:cs="Arial"/>
+          <w:noProof/>
+          <w:color w:val="555555"/>
+          <w:sz w:val="20"/>
+          <w:szCs w:val="20"/>
+          <w:shd w:val="clear" w:color="auto" w:fill="FFFFFF"/>
+          <w:lang w:eastAsia="en-GB"/>
+        </w:rPr>
+        <w:drawing>
+          <wp:inline distT="0" distB="0" distL="0" distR="0" wp14:anchorId="3E946670" wp14:editId="197B5200">
+            <wp:extent cx="5731510" cy="5326380"/>
+            <wp:effectExtent l="0" t="0" r="2540" b="7620"/>
+            <wp:docPr id="3" name="Picture 3"/>
+            <wp:cNvGraphicFramePr>
+              <a:graphicFrameLocks xmlns:a="http://schemas.openxmlformats.org/drawingml/2006/main" noChangeAspect="1"/>
+            </wp:cNvGraphicFramePr>
+            <a:graphic xmlns:a="http://schemas.openxmlformats.org/drawingml/2006/main">
+              <a:graphicData uri="http://schemas.openxmlformats.org/drawingml/2006/picture">
+                <pic:pic xmlns:pic="http://schemas.openxmlformats.org/drawingml/2006/picture">
+                  <pic:nvPicPr>
+                    <pic:cNvPr id="1" name=""/>
+                    <pic:cNvPicPr/>
+                  </pic:nvPicPr>
+                  <pic:blipFill>
+                    <a:blip r:embed="rId16"/>
+                    <a:stretch>
+                      <a:fillRect/>
+                    </a:stretch>
+                  </pic:blipFill>
+                  <pic:spPr>
+                    <a:xfrm>
+                      <a:off x="0" y="0"/>
+                      <a:ext cx="5731510" cy="5326380"/>
+                    </a:xfrm>
+                    <a:prstGeom prst="rect">
+                      <a:avLst/>
+                    </a:prstGeom>
+                  </pic:spPr>
+                </pic:pic>
+              </a:graphicData>
+            </a:graphic>
+          </wp:inline>
+        </w:drawing>
+      </w:r>
+      <w:r>
+        <w:rPr>
+          <w:rFonts w:ascii="Arial" w:hAnsi="Arial" w:cs="Arial"/>
+          <w:color w:val="555555"/>
+          <w:sz w:val="20"/>
+          <w:szCs w:val="20"/>
+          <w:shd w:val="clear" w:color="auto" w:fill="FFFFFF"/>
+        </w:rPr>
+        <w:t>The “Device ID” will be allocated automatically by the Configuration Wizard. This ID identifies the device messages and needs to be unique within your WirelessThings network. You may change this if you wish.</w:t>
+      </w:r>
+    </w:p>
+    <w:p>
+      <w:pPr>
+        <w:rPr>
+          <w:rFonts w:ascii="Arial" w:hAnsi="Arial" w:cs="Arial"/>
+          <w:color w:val="555555"/>
+          <w:sz w:val="20"/>
+          <w:szCs w:val="20"/>
+          <w:shd w:val="clear" w:color="auto" w:fill="FFFFFF"/>
+        </w:rPr>
+      </w:pPr>
+      <w:r>
+        <w:rPr>
+          <w:rFonts w:ascii="Arial" w:hAnsi="Arial" w:cs="Arial"/>
+          <w:color w:val="555555"/>
+          <w:sz w:val="20"/>
+          <w:szCs w:val="20"/>
+          <w:shd w:val="clear" w:color="auto" w:fill="FFFFFF"/>
+        </w:rPr>
+        <w:t>When setting the reporting time consider the thing you are measuring. Room temperature, for instance, does not change that rapidly and a reporting time of 5 or 10 minutes is quite fast enough.</w:t>
+      </w:r>
+      <w:r>
+        <w:rPr>
+          <w:rFonts w:ascii="Arial" w:hAnsi="Arial" w:cs="Arial"/>
+          <w:color w:val="555555"/>
+          <w:sz w:val="20"/>
+          <w:szCs w:val="20"/>
+          <w:shd w:val="clear" w:color="auto" w:fill="FFFFFF"/>
+        </w:rPr>
+        <w:t xml:space="preserve"> A shorter reporting time will mean a reduced battery life.</w:t>
+      </w:r>
+    </w:p>
+    <w:p>
+      <w:pPr>
+        <w:rPr>
+          <w:rFonts w:ascii="Arial" w:hAnsi="Arial" w:cs="Arial"/>
+          <w:color w:val="555555"/>
+          <w:sz w:val="20"/>
+          <w:szCs w:val="20"/>
+          <w:shd w:val="clear" w:color="auto" w:fill="FFFFFF"/>
+        </w:rPr>
+      </w:pPr>
+      <w:r>
+        <w:rPr>
+          <w:rFonts w:ascii="Arial" w:hAnsi="Arial" w:cs="Arial"/>
+          <w:color w:val="555555"/>
+          <w:sz w:val="20"/>
+          <w:szCs w:val="20"/>
+          <w:shd w:val="clear" w:color="auto" w:fill="FFFFFF"/>
+        </w:rPr>
+        <w:t>Pressing “Apply settings to device” will write the currently selected settings to the device.</w:t>
+      </w:r>
+    </w:p>
+    <w:p>
+      <w:pPr>
+        <w:pStyle w:val="Heading2"/>
+        <w:rPr>
+          <w:shd w:val="clear" w:color="auto" w:fill="FFFFFF"/>
+        </w:rPr>
+      </w:pPr>
+      <w:r>
+        <w:rPr>
+          <w:shd w:val="clear" w:color="auto" w:fill="FFFFFF"/>
+        </w:rPr>
+        <w:lastRenderedPageBreak/>
+        <w:t>Advanced Configuration</w:t>
+      </w:r>
+    </w:p>
+    <w:p>
+      <w:r>
+        <w:rPr>
+          <w:noProof/>
+          <w:lang w:eastAsia="en-GB"/>
+        </w:rPr>
+        <w:drawing>
+          <wp:inline distT="0" distB="0" distL="0" distR="0" wp14:anchorId="7ED70817" wp14:editId="05442883">
+            <wp:extent cx="5731510" cy="5278120"/>
+            <wp:effectExtent l="0" t="0" r="2540" b="0"/>
+            <wp:docPr id="16" name="Picture 16"/>
+            <wp:cNvGraphicFramePr>
+              <a:graphicFrameLocks xmlns:a="http://schemas.openxmlformats.org/drawingml/2006/main" noChangeAspect="1"/>
+            </wp:cNvGraphicFramePr>
+            <a:graphic xmlns:a="http://schemas.openxmlformats.org/drawingml/2006/main">
+              <a:graphicData uri="http://schemas.openxmlformats.org/drawingml/2006/picture">
+                <pic:pic xmlns:pic="http://schemas.openxmlformats.org/drawingml/2006/picture">
+                  <pic:nvPicPr>
+                    <pic:cNvPr id="1" name=""/>
+                    <pic:cNvPicPr/>
+                  </pic:nvPicPr>
+                  <pic:blipFill>
+                    <a:blip r:embed="rId17"/>
+                    <a:stretch>
+                      <a:fillRect/>
+                    </a:stretch>
+                  </pic:blipFill>
+                  <pic:spPr>
+                    <a:xfrm>
+                      <a:off x="0" y="0"/>
+                      <a:ext cx="5731510" cy="5278120"/>
+                    </a:xfrm>
+                    <a:prstGeom prst="rect">
+                      <a:avLst/>
+                    </a:prstGeom>
+                  </pic:spPr>
+                </pic:pic>
+              </a:graphicData>
+            </a:graphic>
+          </wp:inline>
+        </w:drawing>
+      </w:r>
+    </w:p>
+    <w:p>
+      <w:r>
+        <w:t>Device ID – this can also be changed from the Advanced Configuration page</w:t>
+      </w:r>
+    </w:p>
+    <w:p>
+      <w:r>
+        <w:t>Pan ID – this can be used to separate different WirelessThings networks that are within wireless range of each other, a hexadecimal number between 0000 and EFFF can be given here</w:t>
+      </w:r>
+      <w:r>
+        <w:t>.</w:t>
+      </w:r>
+      <w:r>
+        <w:t xml:space="preserve"> </w:t>
+      </w:r>
+      <w:r>
+        <w:t>You should not use this unless you know what you are doing as it will only set an encryption key on the device and not at the MessageBridge end.</w:t>
+      </w:r>
+    </w:p>
+    <w:p>
+      <w:r>
+        <w:t>Retries for Announcements: Some announcements (e.g. button pressed or door opened) are sent multiple times to ensure that the message gets through. You may wish to lower this to reduce the network traffic</w:t>
+      </w:r>
+      <w:r>
+        <w:t>.</w:t>
+      </w:r>
+    </w:p>
+    <w:p>
+      <w:r>
+        <w:t>Cyclic commands: This give a finer grained way of controlling the reporting time.</w:t>
+      </w:r>
+    </w:p>
+    <w:p>
+      <w:r>
+        <w:t>Sleep Interval – this is in the form 999M three digits followed by a letter. The letters are</w:t>
+      </w:r>
+    </w:p>
+    <w:p>
+      <w:pPr>
+        <w:pStyle w:val="ListParagraph"/>
+        <w:numPr>
+          <w:ilvl w:val="0"/>
+          <w:numId w:val="4"/>
+        </w:numPr>
+      </w:pPr>
+      <w:r>
+        <w:t>S – Seconds, range 000 - 999</w:t>
+      </w:r>
+    </w:p>
+    <w:p>
+      <w:pPr>
+        <w:pStyle w:val="ListParagraph"/>
+        <w:numPr>
+          <w:ilvl w:val="0"/>
+          <w:numId w:val="4"/>
+        </w:numPr>
+      </w:pPr>
+      <w:r>
+        <w:t>M – Minutes, range 000 - 999</w:t>
+      </w:r>
+    </w:p>
+    <w:p>
+      <w:pPr>
+        <w:pStyle w:val="ListParagraph"/>
+        <w:numPr>
+          <w:ilvl w:val="0"/>
+          <w:numId w:val="4"/>
+        </w:numPr>
+      </w:pPr>
+      <w:r>
+        <w:t>H – Hours, range 000 - 999</w:t>
+      </w:r>
+    </w:p>
+    <w:p>
+      <w:pPr>
+        <w:pStyle w:val="ListParagraph"/>
+        <w:numPr>
+          <w:ilvl w:val="0"/>
+          <w:numId w:val="4"/>
+        </w:numPr>
+      </w:pPr>
+      <w:r>
+        <w:t>D – Days, range 000 - 049</w:t>
+      </w:r>
+    </w:p>
+    <w:p>
+      <w:pPr>
+        <w:pStyle w:val="ListParagraph"/>
+      </w:pPr>
+    </w:p>
+    <w:p>
+      <w:r>
+        <w:t>The Battery reporting interval, every so many readings the device will wake up and send the battery level. It will then wait a short period in case there are any commands for it and the go back to sleep. The default for this is every 10 readings, but this may be changed in order to save on battery consumption. A setting of 0 switches this functionality off completely. Maximum is 255.</w:t>
+      </w:r>
+    </w:p>
+    <w:p>
+      <w:pPr>
+        <w:pStyle w:val="Heading2"/>
+        <w:rPr>
+          <w:shd w:val="clear" w:color="auto" w:fill="FFFFFF"/>
+        </w:rPr>
+      </w:pPr>
+      <w:r>
+        <w:rPr>
+          <w:shd w:val="clear" w:color="auto" w:fill="FFFFFF"/>
+        </w:rPr>
+        <w:t>Encryption Settings</w:t>
+      </w:r>
+    </w:p>
+    <w:p>
+      <w:r>
+        <w:rPr>
+          <w:noProof/>
+          <w:lang w:eastAsia="en-GB"/>
+        </w:rPr>
+        <w:drawing>
+          <wp:inline distT="0" distB="0" distL="0" distR="0" wp14:anchorId="7E7D4460" wp14:editId="3DDFF9F6">
+            <wp:extent cx="5731510" cy="2353310"/>
+            <wp:effectExtent l="0" t="0" r="2540" b="8890"/>
+            <wp:docPr id="17" name="Picture 17"/>
+            <wp:cNvGraphicFramePr>
+              <a:graphicFrameLocks xmlns:a="http://schemas.openxmlformats.org/drawingml/2006/main" noChangeAspect="1"/>
+            </wp:cNvGraphicFramePr>
+            <a:graphic xmlns:a="http://schemas.openxmlformats.org/drawingml/2006/main">
+              <a:graphicData uri="http://schemas.openxmlformats.org/drawingml/2006/picture">
+                <pic:pic xmlns:pic="http://schemas.openxmlformats.org/drawingml/2006/picture">
+                  <pic:nvPicPr>
+                    <pic:cNvPr id="1" name=""/>
+                    <pic:cNvPicPr/>
+                  </pic:nvPicPr>
+                  <pic:blipFill>
+                    <a:blip r:embed="rId18"/>
+                    <a:stretch>
+                      <a:fillRect/>
+                    </a:stretch>
+                  </pic:blipFill>
+                  <pic:spPr>
+                    <a:xfrm>
+                      <a:off x="0" y="0"/>
                       <a:ext cx="5731510" cy="2353310"/>
                     </a:xfrm>
                     <a:prstGeom prst="rect">
@@ -1637,7 +1842,7 @@
       <w:r>
         <w:t xml:space="preserve"> </w:t>
       </w:r>
-      <w:hyperlink r:id="rId16" w:history="1">
+      <w:hyperlink r:id="rId19" w:history="1">
         <w:r>
           <w:rPr>
             <w:rStyle w:val="Hyperlink"/>

</xml_diff>

<commit_message>
Spelling and other errors fixed
</commit_message>
<xml_diff>
--- a/Documentation/WirelessThings LaunchPad User Guide.docx
+++ b/Documentation/WirelessThings LaunchPad User Guide.docx
@@ -107,17 +107,7 @@
           <w:szCs w:val="20"/>
           <w:shd w:val="clear" w:color="auto" w:fill="FFFFFF"/>
         </w:rPr>
-        <w:t>th</w:t>
-      </w:r>
-      <w:r>
-        <w:rPr>
-          <w:rFonts w:ascii="Arial" w:hAnsi="Arial" w:cs="Arial"/>
-          <w:color w:val="555555"/>
-          <w:sz w:val="20"/>
-          <w:szCs w:val="20"/>
-          <w:shd w:val="clear" w:color="auto" w:fill="FFFFFF"/>
-        </w:rPr>
-        <w:t>ese</w:t>
+        <w:t>these</w:t>
       </w:r>
       <w:proofErr w:type="gramEnd"/>
       <w:r>
@@ -147,12 +137,7 @@
     </w:p>
     <w:p>
       <w:r>
-        <w:t>To use a Raspberry Pi with a slice of Radio you will need to detach the console from the Serial port so that t</w:t>
-      </w:r>
-      <w:bookmarkStart w:id="0" w:name="_GoBack"/>
-      <w:bookmarkEnd w:id="0"/>
-      <w:r>
-        <w:t>he Slice of Radio can use it.</w:t>
+        <w:t>To use a Raspberry Pi with a slice of Radio you will need to detach the console from the Serial port so that the Slice of Radio can use it.</w:t>
       </w:r>
     </w:p>
     <w:p>
@@ -164,10 +149,7 @@
       <w:proofErr w:type="spellStart"/>
       <w:proofErr w:type="gramStart"/>
       <w:r>
-        <w:t>s</w:t>
-      </w:r>
-      <w:r>
-        <w:t>udo</w:t>
+        <w:t>sudo</w:t>
       </w:r>
       <w:proofErr w:type="spellEnd"/>
       <w:proofErr w:type="gramEnd"/>
@@ -190,6 +172,10 @@
     </w:p>
     <w:p>
       <w:r>
+        <w:rPr>
+          <w:noProof/>
+          <w:lang w:eastAsia="en-GB"/>
+        </w:rPr>
         <w:drawing>
           <wp:inline distT="0" distB="0" distL="0" distR="0" wp14:anchorId="2A14EE46" wp14:editId="0005C7E1">
             <wp:extent cx="5731510" cy="3587115"/>
@@ -234,6 +220,10 @@
     </w:p>
     <w:p>
       <w:r>
+        <w:rPr>
+          <w:noProof/>
+          <w:lang w:eastAsia="en-GB"/>
+        </w:rPr>
         <w:lastRenderedPageBreak/>
         <w:drawing>
           <wp:inline distT="0" distB="0" distL="0" distR="0" wp14:anchorId="78D1AB0C" wp14:editId="1E9BE0ED">
@@ -279,6 +269,10 @@
     </w:p>
     <w:p>
       <w:r>
+        <w:rPr>
+          <w:noProof/>
+          <w:lang w:eastAsia="en-GB"/>
+        </w:rPr>
         <w:drawing>
           <wp:inline distT="0" distB="0" distL="0" distR="0" wp14:anchorId="5D10A535" wp14:editId="629EDC89">
             <wp:extent cx="5731510" cy="3587115"/>
@@ -444,7 +438,13 @@
     </w:p>
     <w:p>
       <w:r>
-        <w:t>Select and open LaunchPad.py – either double click it or right click and select ‘open’, you should be asked if you want the execute it.</w:t>
+        <w:t>Select and open LaunchPad.py – either double click it or right click and select ‘open’, you should be asked if you want t</w:t>
+      </w:r>
+      <w:r>
+        <w:t>o</w:t>
+      </w:r>
+      <w:r>
+        <w:t xml:space="preserve"> execute it.</w:t>
       </w:r>
     </w:p>
     <w:p>
@@ -751,8 +751,16 @@
         <w:t xml:space="preserve"> </w:t>
       </w:r>
       <w:r>
-        <w:t>network = Serial</w:t>
-      </w:r>
+        <w:t xml:space="preserve">network = </w:t>
+      </w:r>
+      <w:proofErr w:type="spellStart"/>
+      <w:r>
+        <w:t>Johns</w:t>
+      </w:r>
+      <w:r>
+        <w:t>Serial</w:t>
+      </w:r>
+      <w:proofErr w:type="spellEnd"/>
     </w:p>
     <w:p>
       <w:pPr>
@@ -1609,7 +1617,16 @@
         <w:t xml:space="preserve"> </w:t>
       </w:r>
       <w:r>
-        <w:t>You should not use this unless you know what you are doing as it will only set an encryption key on the device and not at the MessageBridge end.</w:t>
+        <w:t xml:space="preserve">You should not use this unless you know what you are doing as it will only set </w:t>
+      </w:r>
+      <w:r>
+        <w:t>the Pan ID</w:t>
+      </w:r>
+      <w:r>
+        <w:t xml:space="preserve"> on the device and not at the MessageBridge end.</w:t>
+      </w:r>
+      <w:r>
+        <w:t xml:space="preserve"> The Pan ID shown is read from the MessageBridge.</w:t>
       </w:r>
     </w:p>
     <w:p>
@@ -1754,6 +1771,14 @@
       </w:r>
       <w:r>
         <w:t>.</w:t>
+      </w:r>
+      <w:r>
+        <w:t xml:space="preserve"> If a key is shown is has been read from the Message</w:t>
+      </w:r>
+      <w:bookmarkStart w:id="0" w:name="_GoBack"/>
+      <w:bookmarkEnd w:id="0"/>
+      <w:r>
+        <w:t>Bridge.</w:t>
       </w:r>
     </w:p>
     <w:p>

</xml_diff>

<commit_message>
Update documentation with encryptionSetup.
</commit_message>
<xml_diff>
--- a/Documentation/WirelessThings LaunchPad User Guide.docx
+++ b/Documentation/WirelessThings LaunchPad User Guide.docx
@@ -35,7 +35,27 @@
           <w:szCs w:val="18"/>
           <w:shd w:val="clear" w:color="auto" w:fill="FFFFFF"/>
         </w:rPr>
-        <w:t>The WirelessThings LaunchPad is a free download which comprises of a number of small applications that deal with sharing a wireless transceiver, the setup of the devices and some example snippets of code which you may find useful in writing your own code. It is written entirely in Python. You'll need to have that already installed and PySerial as a minimum</w:t>
+        <w:t xml:space="preserve">The WirelessThings LaunchPad is a free download which comprises of a number of small applications that deal with sharing </w:t>
+      </w:r>
+      <w:r>
+        <w:rPr>
+          <w:rFonts w:ascii="Arial" w:hAnsi="Arial" w:cs="Arial"/>
+          <w:color w:val="555555"/>
+          <w:sz w:val="18"/>
+          <w:szCs w:val="18"/>
+          <w:shd w:val="clear" w:color="auto" w:fill="FFFFFF"/>
+        </w:rPr>
+        <w:t xml:space="preserve">of </w:t>
+      </w:r>
+      <w:r>
+        <w:rPr>
+          <w:rFonts w:ascii="Arial" w:hAnsi="Arial" w:cs="Arial"/>
+          <w:color w:val="555555"/>
+          <w:sz w:val="18"/>
+          <w:szCs w:val="18"/>
+          <w:shd w:val="clear" w:color="auto" w:fill="FFFFFF"/>
+        </w:rPr>
+        <w:t>a wireless transceiver, the setup of the devices and some example snippets of code which you may find useful in writing your own code. It is written entirely in Python.</w:t>
       </w:r>
       <w:r>
         <w:rPr>
@@ -96,29 +116,47 @@
           <w:szCs w:val="20"/>
           <w:shd w:val="clear" w:color="auto" w:fill="FFFFFF"/>
         </w:rPr>
-        <w:t xml:space="preserve">Currently the Launchpad works on a Raspberry Pi, there are some issues with running under Windows, </w:t>
-      </w:r>
-      <w:proofErr w:type="gramStart"/>
-      <w:r>
-        <w:rPr>
-          <w:rFonts w:ascii="Arial" w:hAnsi="Arial" w:cs="Arial"/>
-          <w:color w:val="555555"/>
-          <w:sz w:val="20"/>
-          <w:szCs w:val="20"/>
-          <w:shd w:val="clear" w:color="auto" w:fill="FFFFFF"/>
-        </w:rPr>
-        <w:t>these</w:t>
-      </w:r>
-      <w:proofErr w:type="gramEnd"/>
-      <w:r>
-        <w:rPr>
-          <w:rFonts w:ascii="Arial" w:hAnsi="Arial" w:cs="Arial"/>
-          <w:color w:val="555555"/>
-          <w:sz w:val="20"/>
-          <w:szCs w:val="20"/>
-          <w:shd w:val="clear" w:color="auto" w:fill="FFFFFF"/>
-        </w:rPr>
-        <w:t xml:space="preserve"> will be corrected shortly.</w:t>
+        <w:t xml:space="preserve">Currently the Launchpad works on a Raspberry Pi, there are some </w:t>
+      </w:r>
+      <w:r>
+        <w:rPr>
+          <w:rFonts w:ascii="Arial" w:hAnsi="Arial" w:cs="Arial"/>
+          <w:color w:val="555555"/>
+          <w:sz w:val="20"/>
+          <w:szCs w:val="20"/>
+          <w:shd w:val="clear" w:color="auto" w:fill="FFFFFF"/>
+        </w:rPr>
+        <w:t>changes needed for</w:t>
+      </w:r>
+      <w:r>
+        <w:rPr>
+          <w:rFonts w:ascii="Arial" w:hAnsi="Arial" w:cs="Arial"/>
+          <w:color w:val="555555"/>
+          <w:sz w:val="20"/>
+          <w:szCs w:val="20"/>
+          <w:shd w:val="clear" w:color="auto" w:fill="FFFFFF"/>
+        </w:rPr>
+        <w:t xml:space="preserve"> running under Windows, </w:t>
+      </w:r>
+      <w:r>
+        <w:rPr>
+          <w:rFonts w:ascii="Arial" w:hAnsi="Arial" w:cs="Arial"/>
+          <w:color w:val="555555"/>
+          <w:sz w:val="20"/>
+          <w:szCs w:val="20"/>
+          <w:shd w:val="clear" w:color="auto" w:fill="FFFFFF"/>
+        </w:rPr>
+        <w:t>these will be available as an update</w:t>
+      </w:r>
+      <w:r>
+        <w:rPr>
+          <w:rFonts w:ascii="Arial" w:hAnsi="Arial" w:cs="Arial"/>
+          <w:color w:val="555555"/>
+          <w:sz w:val="20"/>
+          <w:szCs w:val="20"/>
+          <w:shd w:val="clear" w:color="auto" w:fill="FFFFFF"/>
+        </w:rPr>
+        <w:t xml:space="preserve"> shortly.</w:t>
       </w:r>
     </w:p>
     <w:p>
@@ -137,7 +175,21 @@
     </w:p>
     <w:p>
       <w:r>
-        <w:t>To use a Raspberry Pi with a slice of Radio you will need to detach the console from the Serial port so that the Slice of Radio can use it.</w:t>
+        <w:t>To use a Raspberry Pi with a slice of Radio</w:t>
+      </w:r>
+      <w:r>
+        <w:t xml:space="preserve"> if you have a stock </w:t>
+      </w:r>
+      <w:proofErr w:type="spellStart"/>
+      <w:r>
+        <w:t>Rasbian</w:t>
+      </w:r>
+      <w:proofErr w:type="spellEnd"/>
+      <w:r>
+        <w:t xml:space="preserve"> install</w:t>
+      </w:r>
+      <w:r>
+        <w:t xml:space="preserve"> you will need to detach the console from the Serial port so that the Slice of Radio can use it.</w:t>
       </w:r>
     </w:p>
     <w:p>
@@ -325,7 +377,13 @@
     </w:p>
     <w:p>
       <w:r>
-        <w:t>On the target machine (Raspberry Pi) extract the files f</w:t>
+        <w:t>On the target machine (</w:t>
+      </w:r>
+      <w:r>
+        <w:t xml:space="preserve">e.g. </w:t>
+      </w:r>
+      <w:r>
+        <w:t>Raspberry Pi) extract the files f</w:t>
       </w:r>
       <w:r>
         <w:t>ro</w:t>
@@ -342,7 +400,13 @@
     </w:p>
     <w:p>
       <w:r>
-        <w:t>The extracted files will be in a directory called “WirelessThings-LaunchPad”</w:t>
+        <w:t xml:space="preserve">The extracted files will </w:t>
+      </w:r>
+      <w:r>
+        <w:t>unpack to</w:t>
+      </w:r>
+      <w:r>
+        <w:t xml:space="preserve"> a directory called “WirelessThings-LaunchPad”</w:t>
       </w:r>
       <w:r>
         <w:t>.</w:t>
@@ -353,15 +417,810 @@
         <w:pStyle w:val="Heading1"/>
       </w:pPr>
       <w:r>
+        <w:t>Encryption</w:t>
+      </w:r>
+    </w:p>
+    <w:p>
+      <w:r>
+        <w:t>If you have not already set up encryption then now is the time.</w:t>
+      </w:r>
+      <w:r>
+        <w:t xml:space="preserve"> This only needs to be done once.</w:t>
+      </w:r>
+      <w:bookmarkStart w:id="0" w:name="_GoBack"/>
+      <w:bookmarkEnd w:id="0"/>
+    </w:p>
+    <w:p>
+      <w:r>
+        <w:t xml:space="preserve">In the </w:t>
+      </w:r>
+      <w:r>
+        <w:t>“WirelessThings-LaunchPad”</w:t>
+      </w:r>
+      <w:r>
+        <w:t xml:space="preserve"> there is a folder called “Tools”, and in there one called “</w:t>
+      </w:r>
+      <w:proofErr w:type="spellStart"/>
+      <w:r>
+        <w:t>encryptionSetup</w:t>
+      </w:r>
+      <w:proofErr w:type="spellEnd"/>
+      <w:r>
+        <w:t xml:space="preserve">”. Navigate to that directory in a terminal window. The following instructions are for a Raspberry Pi running </w:t>
+      </w:r>
+      <w:proofErr w:type="spellStart"/>
+      <w:r>
+        <w:t>Raspb</w:t>
+      </w:r>
+      <w:r>
+        <w:t>ia</w:t>
+      </w:r>
+      <w:r>
+        <w:t>n</w:t>
+      </w:r>
+      <w:proofErr w:type="spellEnd"/>
+      <w:r>
+        <w:t xml:space="preserve">, </w:t>
+      </w:r>
+      <w:proofErr w:type="gramStart"/>
+      <w:r>
+        <w:t>but  a</w:t>
+      </w:r>
+      <w:proofErr w:type="gramEnd"/>
+      <w:r>
+        <w:t xml:space="preserve"> similar sequence can be followed on other operating systems.</w:t>
+      </w:r>
+    </w:p>
+    <w:p>
+      <w:r>
+        <w:t xml:space="preserve">The python script in the folder called “EncryptionSetup.py” will set up a random </w:t>
+      </w:r>
+      <w:proofErr w:type="spellStart"/>
+      <w:r>
+        <w:t>PanID</w:t>
+      </w:r>
+      <w:proofErr w:type="spellEnd"/>
+      <w:r>
+        <w:t xml:space="preserve"> and encryption key on your device. These will then be copied by the MessageBridge and Configuration Wizard onto any devices that you configure. If your device has already been setup then the tool will report that to you.</w:t>
+      </w:r>
+    </w:p>
+    <w:p>
+      <w:r>
+        <w:t>The command</w:t>
+      </w:r>
+      <w:proofErr w:type="gramStart"/>
+      <w:r>
+        <w:t>:</w:t>
+      </w:r>
+      <w:proofErr w:type="gramEnd"/>
+      <w:r>
+        <w:br/>
+        <w:t>Python EncryptionSetup.py</w:t>
+      </w:r>
+      <w:r>
+        <w:br/>
+        <w:t xml:space="preserve">will run the tool using the </w:t>
+      </w:r>
+      <w:r>
+        <w:t xml:space="preserve">port </w:t>
+      </w:r>
+      <w:r>
+        <w:t>/dev/ttyAMA0 and a baud rate of 9600, This is suitable for the Slice of Radio.</w:t>
+      </w:r>
+    </w:p>
+    <w:p>
+      <w:r>
+        <w:t>If you are using an SRF-Stick or other WirelessThings USB device then you will need to use the following command</w:t>
+      </w:r>
+      <w:proofErr w:type="gramStart"/>
+      <w:r>
+        <w:t>:</w:t>
+      </w:r>
+      <w:proofErr w:type="gramEnd"/>
+      <w:r>
+        <w:br/>
+      </w:r>
+      <w:r>
+        <w:t>Python EncryptionSetup.py –</w:t>
+      </w:r>
+      <w:r>
+        <w:t>p</w:t>
+      </w:r>
+      <w:r>
+        <w:t xml:space="preserve"> /dev/ttyACM0</w:t>
+      </w:r>
+    </w:p>
+    <w:p>
+      <w:r>
+        <w:t>Command line switches used by this tool are</w:t>
+      </w:r>
+    </w:p>
+    <w:tbl>
+      <w:tblPr>
+        <w:tblStyle w:val="TableGrid"/>
+        <w:tblW w:w="0" w:type="auto"/>
+        <w:tblLook w:val="04A0" w:firstRow="1" w:lastRow="0" w:firstColumn="1" w:lastColumn="0" w:noHBand="0" w:noVBand="1"/>
+      </w:tblPr>
+      <w:tblGrid>
+        <w:gridCol w:w="1242"/>
+        <w:gridCol w:w="3119"/>
+      </w:tblGrid>
+      <w:tr>
+        <w:tc>
+          <w:tcPr>
+            <w:tcW w:w="1242" w:type="dxa"/>
+          </w:tcPr>
+          <w:p>
+            <w:r>
+              <w:t>-d</w:t>
+            </w:r>
+          </w:p>
+        </w:tc>
+        <w:tc>
+          <w:tcPr>
+            <w:tcW w:w="3119" w:type="dxa"/>
+          </w:tcPr>
+          <w:p>
+            <w:r>
+              <w:t>Enable debug output to the console</w:t>
+            </w:r>
+          </w:p>
+        </w:tc>
+      </w:tr>
+      <w:tr>
+        <w:tc>
+          <w:tcPr>
+            <w:tcW w:w="1242" w:type="dxa"/>
+          </w:tcPr>
+          <w:p>
+            <w:r>
+              <w:t>-p</w:t>
+            </w:r>
+          </w:p>
+        </w:tc>
+        <w:tc>
+          <w:tcPr>
+            <w:tcW w:w="3119" w:type="dxa"/>
+          </w:tcPr>
+          <w:p>
+            <w:r>
+              <w:t>Specify the port to use</w:t>
+            </w:r>
+          </w:p>
+          <w:p>
+            <w:r>
+              <w:t>Default /dev/ttyAMA0</w:t>
+            </w:r>
+          </w:p>
+        </w:tc>
+      </w:tr>
+      <w:tr>
+        <w:tc>
+          <w:tcPr>
+            <w:tcW w:w="1242" w:type="dxa"/>
+          </w:tcPr>
+          <w:p>
+            <w:r>
+              <w:t>-b</w:t>
+            </w:r>
+          </w:p>
+        </w:tc>
+        <w:tc>
+          <w:tcPr>
+            <w:tcW w:w="3119" w:type="dxa"/>
+          </w:tcPr>
+          <w:p>
+            <w:r>
+              <w:t>Specify the baud rate to use</w:t>
+            </w:r>
+          </w:p>
+          <w:p>
+            <w:r>
+              <w:t>Default 9600</w:t>
+            </w:r>
+          </w:p>
+        </w:tc>
+      </w:tr>
+      <w:tr>
+        <w:tc>
+          <w:tcPr>
+            <w:tcW w:w="1242" w:type="dxa"/>
+          </w:tcPr>
+          <w:p>
+            <w:r>
+              <w:t>-f</w:t>
+            </w:r>
+          </w:p>
+        </w:tc>
+        <w:tc>
+          <w:tcPr>
+            <w:tcW w:w="3119" w:type="dxa"/>
+          </w:tcPr>
+          <w:p>
+            <w:r>
+              <w:t>Force overwrite setting even if encryption is already setup</w:t>
+            </w:r>
+          </w:p>
+        </w:tc>
+      </w:tr>
+    </w:tbl>
+    <w:p/>
+    <w:p>
+      <w:pPr>
+        <w:pStyle w:val="NoSpacing"/>
+      </w:pPr>
+      <w:r>
+        <w:t>Example:</w:t>
+      </w:r>
+    </w:p>
+    <w:p>
+      <w:pPr>
+        <w:pStyle w:val="NoSpacing"/>
+        <w:rPr>
+          <w:sz w:val="18"/>
+          <w:szCs w:val="18"/>
+        </w:rPr>
+      </w:pPr>
+      <w:proofErr w:type="spellStart"/>
+      <w:r>
+        <w:rPr>
+          <w:sz w:val="18"/>
+          <w:szCs w:val="18"/>
+        </w:rPr>
+        <w:t>pi@jgctest</w:t>
+      </w:r>
+      <w:proofErr w:type="spellEnd"/>
+      <w:r>
+        <w:rPr>
+          <w:sz w:val="18"/>
+          <w:szCs w:val="18"/>
+        </w:rPr>
+        <w:t xml:space="preserve"> ~/WirelessThings-LaunchPad/Tools/</w:t>
+      </w:r>
+      <w:proofErr w:type="spellStart"/>
+      <w:r>
+        <w:rPr>
+          <w:sz w:val="18"/>
+          <w:szCs w:val="18"/>
+        </w:rPr>
+        <w:t>encryptionSetup</w:t>
+      </w:r>
+      <w:proofErr w:type="spellEnd"/>
+      <w:r>
+        <w:rPr>
+          <w:sz w:val="18"/>
+          <w:szCs w:val="18"/>
+        </w:rPr>
+        <w:t xml:space="preserve"> $ python EncryptionSetup.py</w:t>
+      </w:r>
+    </w:p>
+    <w:p>
+      <w:pPr>
+        <w:pStyle w:val="NoSpacing"/>
+        <w:rPr>
+          <w:sz w:val="18"/>
+          <w:szCs w:val="18"/>
+        </w:rPr>
+      </w:pPr>
+      <w:r>
+        <w:rPr>
+          <w:sz w:val="18"/>
+          <w:szCs w:val="18"/>
+        </w:rPr>
+        <w:t>2015-08-17 07:51:25,528 - This app will attempt to read the current PANID and encryption setting from the radio on port /dev/ttyAMA0.</w:t>
+      </w:r>
+    </w:p>
+    <w:p>
+      <w:pPr>
+        <w:pStyle w:val="NoSpacing"/>
+        <w:rPr>
+          <w:sz w:val="18"/>
+          <w:szCs w:val="18"/>
+        </w:rPr>
+      </w:pPr>
+      <w:r>
+        <w:rPr>
+          <w:sz w:val="18"/>
+          <w:szCs w:val="18"/>
+        </w:rPr>
+        <w:t>2015-08-17 07:51:25,529 - If factory default setting are found we will generate a new PANID and encryption key to setup your radio network</w:t>
+      </w:r>
+    </w:p>
+    <w:p>
+      <w:pPr>
+        <w:pStyle w:val="NoSpacing"/>
+        <w:rPr>
+          <w:sz w:val="18"/>
+          <w:szCs w:val="18"/>
+        </w:rPr>
+      </w:pPr>
+      <w:r>
+        <w:rPr>
+          <w:sz w:val="18"/>
+          <w:szCs w:val="18"/>
+        </w:rPr>
+        <w:t>2015-08-17 07:51:25,531 - Attempting to read the current settings</w:t>
+      </w:r>
+    </w:p>
+    <w:p>
+      <w:pPr>
+        <w:pStyle w:val="NoSpacing"/>
+        <w:rPr>
+          <w:sz w:val="18"/>
+          <w:szCs w:val="18"/>
+        </w:rPr>
+      </w:pPr>
+      <w:r>
+        <w:rPr>
+          <w:sz w:val="18"/>
+          <w:szCs w:val="18"/>
+        </w:rPr>
+        <w:t>2015-08-17 07:51:27,638 - Default settings found</w:t>
+      </w:r>
+    </w:p>
+    <w:p>
+      <w:pPr>
+        <w:pStyle w:val="NoSpacing"/>
+        <w:rPr>
+          <w:sz w:val="18"/>
+          <w:szCs w:val="18"/>
+        </w:rPr>
+      </w:pPr>
+      <w:r>
+        <w:rPr>
+          <w:sz w:val="18"/>
+          <w:szCs w:val="18"/>
+        </w:rPr>
+        <w:t>2015-08-17 07:51:27,639 - Generating new Settings</w:t>
+      </w:r>
+    </w:p>
+    <w:p>
+      <w:pPr>
+        <w:pStyle w:val="NoSpacing"/>
+        <w:rPr>
+          <w:sz w:val="18"/>
+          <w:szCs w:val="18"/>
+        </w:rPr>
+      </w:pPr>
+      <w:r>
+        <w:rPr>
+          <w:sz w:val="18"/>
+          <w:szCs w:val="18"/>
+        </w:rPr>
+        <w:t>2015-08-17 07:51:27,641 - Applying setting to radio</w:t>
+      </w:r>
+    </w:p>
+    <w:p>
+      <w:pPr>
+        <w:pStyle w:val="NoSpacing"/>
+        <w:rPr>
+          <w:sz w:val="18"/>
+          <w:szCs w:val="18"/>
+        </w:rPr>
+      </w:pPr>
+      <w:r>
+        <w:rPr>
+          <w:sz w:val="18"/>
+          <w:szCs w:val="18"/>
+        </w:rPr>
+        <w:t>2015-08-17 07:51:31,962 - New setting have been successfully applied</w:t>
+      </w:r>
+    </w:p>
+    <w:p>
+      <w:pPr>
+        <w:pStyle w:val="NoSpacing"/>
+        <w:rPr>
+          <w:sz w:val="18"/>
+          <w:szCs w:val="18"/>
+        </w:rPr>
+      </w:pPr>
+      <w:r>
+        <w:rPr>
+          <w:sz w:val="18"/>
+          <w:szCs w:val="18"/>
+        </w:rPr>
+        <w:t>2015-08-17 07:51:31,963 - Attempting to read the current settings</w:t>
+      </w:r>
+    </w:p>
+    <w:p>
+      <w:pPr>
+        <w:pStyle w:val="NoSpacing"/>
+        <w:rPr>
+          <w:sz w:val="18"/>
+          <w:szCs w:val="18"/>
+        </w:rPr>
+      </w:pPr>
+      <w:r>
+        <w:rPr>
+          <w:sz w:val="18"/>
+          <w:szCs w:val="18"/>
+        </w:rPr>
+        <w:t>2015-08-17 07:51:34,069 - Your radio network settings are</w:t>
+      </w:r>
+    </w:p>
+    <w:p>
+      <w:pPr>
+        <w:pStyle w:val="NoSpacing"/>
+        <w:rPr>
+          <w:sz w:val="18"/>
+          <w:szCs w:val="18"/>
+        </w:rPr>
+      </w:pPr>
+      <w:r>
+        <w:rPr>
+          <w:sz w:val="18"/>
+          <w:szCs w:val="18"/>
+        </w:rPr>
+        <w:t>2015-08-17 07:51:34,070 - PANID: 55F4</w:t>
+      </w:r>
+    </w:p>
+    <w:p>
+      <w:pPr>
+        <w:pStyle w:val="NoSpacing"/>
+        <w:rPr>
+          <w:sz w:val="18"/>
+          <w:szCs w:val="18"/>
+        </w:rPr>
+      </w:pPr>
+      <w:r>
+        <w:rPr>
+          <w:sz w:val="18"/>
+          <w:szCs w:val="18"/>
+        </w:rPr>
+        <w:t>2015-08-17 07:51:34,071 - Encryption is: Enabled</w:t>
+      </w:r>
+    </w:p>
+    <w:p>
+      <w:pPr>
+        <w:pStyle w:val="NoSpacing"/>
+        <w:rPr>
+          <w:sz w:val="18"/>
+          <w:szCs w:val="18"/>
+        </w:rPr>
+      </w:pPr>
+      <w:r>
+        <w:rPr>
+          <w:sz w:val="18"/>
+          <w:szCs w:val="18"/>
+        </w:rPr>
+        <w:t>2015-08-17 07:51:34,072 - Encryption Key: 000102030405060708090A0B0C0D0E0F</w:t>
+      </w:r>
+    </w:p>
+    <w:p>
+      <w:pPr>
+        <w:pStyle w:val="NoSpacing"/>
+        <w:rPr>
+          <w:sz w:val="18"/>
+          <w:szCs w:val="18"/>
+        </w:rPr>
+      </w:pPr>
+      <w:r>
+        <w:rPr>
+          <w:sz w:val="18"/>
+          <w:szCs w:val="18"/>
+        </w:rPr>
+        <w:lastRenderedPageBreak/>
+        <w:t>2015-08-17 07:51:34,073 - Exiting</w:t>
+      </w:r>
+    </w:p>
+    <w:p>
+      <w:pPr>
+        <w:pStyle w:val="NoSpacing"/>
+        <w:rPr>
+          <w:sz w:val="18"/>
+          <w:szCs w:val="18"/>
+        </w:rPr>
+      </w:pPr>
+      <w:proofErr w:type="spellStart"/>
+      <w:r>
+        <w:rPr>
+          <w:sz w:val="18"/>
+          <w:szCs w:val="18"/>
+        </w:rPr>
+        <w:t>pi@jgctest</w:t>
+      </w:r>
+      <w:proofErr w:type="spellEnd"/>
+      <w:r>
+        <w:rPr>
+          <w:sz w:val="18"/>
+          <w:szCs w:val="18"/>
+        </w:rPr>
+        <w:t xml:space="preserve"> ~/WirelessThings-LaunchPad/Tools/</w:t>
+      </w:r>
+      <w:proofErr w:type="spellStart"/>
+      <w:r>
+        <w:rPr>
+          <w:sz w:val="18"/>
+          <w:szCs w:val="18"/>
+        </w:rPr>
+        <w:t>encryptionSetup</w:t>
+      </w:r>
+      <w:proofErr w:type="spellEnd"/>
+      <w:r>
+        <w:rPr>
+          <w:sz w:val="18"/>
+          <w:szCs w:val="18"/>
+        </w:rPr>
+        <w:t xml:space="preserve"> $</w:t>
+      </w:r>
+    </w:p>
+    <w:p/>
+    <w:p>
+      <w:pPr>
+        <w:pStyle w:val="NoSpacing"/>
+      </w:pPr>
+      <w:r>
+        <w:t>Example where the encryption setting have already been done:</w:t>
+      </w:r>
+    </w:p>
+    <w:p>
+      <w:pPr>
+        <w:pStyle w:val="NoSpacing"/>
+        <w:rPr>
+          <w:sz w:val="18"/>
+          <w:szCs w:val="18"/>
+        </w:rPr>
+      </w:pPr>
+      <w:proofErr w:type="spellStart"/>
+      <w:r>
+        <w:rPr>
+          <w:sz w:val="18"/>
+          <w:szCs w:val="18"/>
+        </w:rPr>
+        <w:t>pi@jgctest</w:t>
+      </w:r>
+      <w:proofErr w:type="spellEnd"/>
+      <w:r>
+        <w:rPr>
+          <w:sz w:val="18"/>
+          <w:szCs w:val="18"/>
+        </w:rPr>
+        <w:t xml:space="preserve"> ~/WirelessThings-LaunchPad/Tools/</w:t>
+      </w:r>
+      <w:proofErr w:type="spellStart"/>
+      <w:r>
+        <w:rPr>
+          <w:sz w:val="18"/>
+          <w:szCs w:val="18"/>
+        </w:rPr>
+        <w:t>encryptionSetup</w:t>
+      </w:r>
+      <w:proofErr w:type="spellEnd"/>
+      <w:r>
+        <w:rPr>
+          <w:sz w:val="18"/>
+          <w:szCs w:val="18"/>
+        </w:rPr>
+        <w:t xml:space="preserve"> $ python EncryptionSetup.py</w:t>
+      </w:r>
+    </w:p>
+    <w:p>
+      <w:pPr>
+        <w:pStyle w:val="NoSpacing"/>
+        <w:rPr>
+          <w:sz w:val="18"/>
+          <w:szCs w:val="18"/>
+        </w:rPr>
+      </w:pPr>
+      <w:r>
+        <w:rPr>
+          <w:sz w:val="18"/>
+          <w:szCs w:val="18"/>
+        </w:rPr>
+        <w:t>2015-08-17 07:56:27,182 - This app will attempt to read the current PANID and encryption setting from the radio on port /dev/ttyAMA0.</w:t>
+      </w:r>
+    </w:p>
+    <w:p>
+      <w:pPr>
+        <w:pStyle w:val="NoSpacing"/>
+        <w:rPr>
+          <w:sz w:val="18"/>
+          <w:szCs w:val="18"/>
+        </w:rPr>
+      </w:pPr>
+      <w:r>
+        <w:rPr>
+          <w:sz w:val="18"/>
+          <w:szCs w:val="18"/>
+        </w:rPr>
+        <w:t>2015-08-17 07:56:27,183 - If factory default setting are found we will generate a new PANID and encryption key to setup your radio network</w:t>
+      </w:r>
+    </w:p>
+    <w:p>
+      <w:pPr>
+        <w:pStyle w:val="NoSpacing"/>
+        <w:rPr>
+          <w:sz w:val="18"/>
+          <w:szCs w:val="18"/>
+        </w:rPr>
+      </w:pPr>
+      <w:r>
+        <w:rPr>
+          <w:sz w:val="18"/>
+          <w:szCs w:val="18"/>
+        </w:rPr>
+        <w:t>2015-08-17 07:56:27,185 - Attempting to read the current settings</w:t>
+      </w:r>
+    </w:p>
+    <w:p>
+      <w:pPr>
+        <w:pStyle w:val="NoSpacing"/>
+        <w:rPr>
+          <w:sz w:val="18"/>
+          <w:szCs w:val="18"/>
+        </w:rPr>
+      </w:pPr>
+      <w:r>
+        <w:rPr>
+          <w:sz w:val="18"/>
+          <w:szCs w:val="18"/>
+        </w:rPr>
+        <w:t>2015-08-17 07:56:29,292 - Non default settings found, no changes have been made</w:t>
+      </w:r>
+    </w:p>
+    <w:p>
+      <w:pPr>
+        <w:pStyle w:val="NoSpacing"/>
+        <w:rPr>
+          <w:sz w:val="18"/>
+          <w:szCs w:val="18"/>
+        </w:rPr>
+      </w:pPr>
+      <w:r>
+        <w:rPr>
+          <w:sz w:val="18"/>
+          <w:szCs w:val="18"/>
+        </w:rPr>
+        <w:t>2015-08-17 07:56:29,292 - Your radio network settings are</w:t>
+      </w:r>
+    </w:p>
+    <w:p>
+      <w:pPr>
+        <w:pStyle w:val="NoSpacing"/>
+        <w:rPr>
+          <w:sz w:val="18"/>
+          <w:szCs w:val="18"/>
+        </w:rPr>
+      </w:pPr>
+      <w:r>
+        <w:rPr>
+          <w:sz w:val="18"/>
+          <w:szCs w:val="18"/>
+        </w:rPr>
+        <w:t>2015-08-17 07:56:29,293 - PANID: 55F4</w:t>
+      </w:r>
+    </w:p>
+    <w:p>
+      <w:pPr>
+        <w:pStyle w:val="NoSpacing"/>
+        <w:rPr>
+          <w:sz w:val="18"/>
+          <w:szCs w:val="18"/>
+        </w:rPr>
+      </w:pPr>
+      <w:r>
+        <w:rPr>
+          <w:sz w:val="18"/>
+          <w:szCs w:val="18"/>
+        </w:rPr>
+        <w:t>2015-08-17 07:56:29,294 - Encryption is: Enabled</w:t>
+      </w:r>
+    </w:p>
+    <w:p>
+      <w:pPr>
+        <w:pStyle w:val="NoSpacing"/>
+        <w:rPr>
+          <w:sz w:val="18"/>
+          <w:szCs w:val="18"/>
+        </w:rPr>
+      </w:pPr>
+      <w:r>
+        <w:rPr>
+          <w:sz w:val="18"/>
+          <w:szCs w:val="18"/>
+        </w:rPr>
+        <w:t>2015-08-17 07:56:29,294 - Encryption Key: 000102030405060708090A0B0C0D0E0F</w:t>
+      </w:r>
+    </w:p>
+    <w:p>
+      <w:pPr>
+        <w:pStyle w:val="NoSpacing"/>
+        <w:rPr>
+          <w:sz w:val="18"/>
+          <w:szCs w:val="18"/>
+        </w:rPr>
+      </w:pPr>
+      <w:r>
+        <w:rPr>
+          <w:sz w:val="18"/>
+          <w:szCs w:val="18"/>
+        </w:rPr>
+        <w:t>2015-08-17 07:56:29,295 - Exiting</w:t>
+      </w:r>
+    </w:p>
+    <w:p>
+      <w:pPr>
+        <w:pStyle w:val="NoSpacing"/>
+        <w:rPr>
+          <w:sz w:val="18"/>
+          <w:szCs w:val="18"/>
+        </w:rPr>
+      </w:pPr>
+      <w:proofErr w:type="spellStart"/>
+      <w:r>
+        <w:rPr>
+          <w:sz w:val="18"/>
+          <w:szCs w:val="18"/>
+        </w:rPr>
+        <w:t>pi@jgctest</w:t>
+      </w:r>
+      <w:proofErr w:type="spellEnd"/>
+      <w:r>
+        <w:rPr>
+          <w:sz w:val="18"/>
+          <w:szCs w:val="18"/>
+        </w:rPr>
+        <w:t xml:space="preserve"> ~/WirelessThings-LaunchPad/Tools/</w:t>
+      </w:r>
+      <w:proofErr w:type="spellStart"/>
+      <w:r>
+        <w:rPr>
+          <w:sz w:val="18"/>
+          <w:szCs w:val="18"/>
+        </w:rPr>
+        <w:t>encryptionSetup</w:t>
+      </w:r>
+      <w:proofErr w:type="spellEnd"/>
+      <w:r>
+        <w:rPr>
+          <w:sz w:val="18"/>
+          <w:szCs w:val="18"/>
+        </w:rPr>
+        <w:t xml:space="preserve"> $</w:t>
+      </w:r>
+    </w:p>
+    <w:p>
+      <w:pPr>
+        <w:pStyle w:val="NoSpacing"/>
+        <w:rPr>
+          <w:sz w:val="18"/>
+          <w:szCs w:val="18"/>
+        </w:rPr>
+      </w:pPr>
+    </w:p>
+    <w:p>
+      <w:r>
+        <w:t>The tool will display the settings to you on completion.</w:t>
+      </w:r>
+    </w:p>
+    <w:p>
+      <w:r>
+        <w:t>Note: Once encryption has been changed then you will not be able to talk to any devices that have already been configured</w:t>
+      </w:r>
+      <w:r>
+        <w:t xml:space="preserve"> with different settings</w:t>
+      </w:r>
+      <w:r>
+        <w:t>. These will need re-configuring via the Configuration Wizard.</w:t>
+      </w:r>
+    </w:p>
+    <w:p>
+      <w:pPr>
+        <w:pStyle w:val="Heading1"/>
+      </w:pPr>
+      <w:r>
         <w:t>The LaunchPad</w:t>
       </w:r>
     </w:p>
     <w:p>
       <w:r>
-        <w:t xml:space="preserve">You will need to be running a graphical interface, this can be though </w:t>
-      </w:r>
-      <w:r>
-        <w:t>the Pi interface (</w:t>
+        <w:t>You will need to be running a graphical interface, this can be</w:t>
+      </w:r>
+      <w:r>
+        <w:t xml:space="preserve"> started on the Pi by one of the following: th</w:t>
+      </w:r>
+      <w:r>
+        <w:t>e Pi interface (</w:t>
       </w:r>
       <w:proofErr w:type="spellStart"/>
       <w:r>
@@ -399,6 +1258,7 @@
           <w:noProof/>
           <w:lang w:eastAsia="en-GB"/>
         </w:rPr>
+        <w:lastRenderedPageBreak/>
         <w:drawing>
           <wp:inline distT="0" distB="0" distL="0" distR="0" wp14:anchorId="51246263" wp14:editId="334BCCB3">
             <wp:extent cx="5731510" cy="4367530"/>
@@ -453,7 +1313,6 @@
           <w:noProof/>
           <w:lang w:eastAsia="en-GB"/>
         </w:rPr>
-        <w:lastRenderedPageBreak/>
         <w:drawing>
           <wp:inline distT="0" distB="0" distL="0" distR="0" wp14:anchorId="6A1C1D47" wp14:editId="7592882D">
             <wp:extent cx="5601482" cy="2638793"/>
@@ -524,7 +1383,22 @@
     </w:p>
     <w:p>
       <w:r>
-        <w:t>If you still have problems then it is probably a good idea to delete the files and re-extract the zip on the Raspberry Pi.</w:t>
+        <w:t xml:space="preserve">If you still have problems then it is probably a good idea to delete the files </w:t>
+      </w:r>
+      <w:r>
+        <w:t>then</w:t>
+      </w:r>
+      <w:r>
+        <w:t xml:space="preserve"> </w:t>
+      </w:r>
+      <w:r>
+        <w:t xml:space="preserve">download and </w:t>
+      </w:r>
+      <w:r>
+        <w:t>re-extract the zip on the Raspberry Pi</w:t>
+      </w:r>
+      <w:r>
+        <w:t xml:space="preserve"> itself.</w:t>
       </w:r>
     </w:p>
     <w:p>
@@ -532,6 +1406,7 @@
         <w:pStyle w:val="Heading1"/>
       </w:pPr>
       <w:r>
+        <w:lastRenderedPageBreak/>
         <w:t>WirelessThings Message Bridge</w:t>
       </w:r>
     </w:p>
@@ -734,11 +1609,7 @@
         <w:t>The name of the MessageBridge</w:t>
       </w:r>
       <w:r>
-        <w:t xml:space="preserve">. If you have more than one MessageBridge running on your local network then you will need to identify them individually. The default </w:t>
-      </w:r>
-      <w:r>
-        <w:lastRenderedPageBreak/>
-        <w:t>name is “Serial”.</w:t>
+        <w:t>. If you have more than one MessageBridge running on your local network then you will need to identify them individually. The default name is “Serial”.</w:t>
       </w:r>
       <w:r>
         <w:br/>
@@ -784,6 +1655,7 @@
           <w:noProof/>
           <w:lang w:eastAsia="en-GB"/>
         </w:rPr>
+        <w:lastRenderedPageBreak/>
         <w:drawing>
           <wp:inline distT="0" distB="0" distL="0" distR="0" wp14:anchorId="487E9727" wp14:editId="3B7994CD">
             <wp:extent cx="5363323" cy="3410426"/>
@@ -1773,12 +2645,7 @@
         <w:t>.</w:t>
       </w:r>
       <w:r>
-        <w:t xml:space="preserve"> If a key is shown is has been read from the Message</w:t>
-      </w:r>
-      <w:bookmarkStart w:id="0" w:name="_GoBack"/>
-      <w:bookmarkEnd w:id="0"/>
-      <w:r>
-        <w:t>Bridge.</w:t>
+        <w:t xml:space="preserve"> If a key is shown is has been read from the MessageBridge.</w:t>
       </w:r>
     </w:p>
     <w:p>
@@ -2967,6 +3834,64 @@
       <w:u w:val="single"/>
     </w:rPr>
   </w:style>
+  <w:style w:type="paragraph" w:styleId="BalloonText">
+    <w:name w:val="Balloon Text"/>
+    <w:basedOn w:val="Normal"/>
+    <w:link w:val="BalloonTextChar"/>
+    <w:uiPriority w:val="99"/>
+    <w:semiHidden/>
+    <w:unhideWhenUsed/>
+    <w:rsid w:val="00847D55"/>
+    <w:pPr>
+      <w:spacing w:after="0" w:line="240" w:lineRule="auto"/>
+    </w:pPr>
+    <w:rPr>
+      <w:rFonts w:ascii="Tahoma" w:hAnsi="Tahoma" w:cs="Tahoma"/>
+      <w:sz w:val="16"/>
+      <w:szCs w:val="16"/>
+    </w:rPr>
+  </w:style>
+  <w:style w:type="character" w:customStyle="1" w:styleId="BalloonTextChar">
+    <w:name w:val="Balloon Text Char"/>
+    <w:basedOn w:val="DefaultParagraphFont"/>
+    <w:link w:val="BalloonText"/>
+    <w:uiPriority w:val="99"/>
+    <w:semiHidden/>
+    <w:rsid w:val="00847D55"/>
+    <w:rPr>
+      <w:rFonts w:ascii="Tahoma" w:hAnsi="Tahoma" w:cs="Tahoma"/>
+      <w:sz w:val="16"/>
+      <w:szCs w:val="16"/>
+    </w:rPr>
+  </w:style>
+  <w:style w:type="table" w:styleId="TableGrid">
+    <w:name w:val="Table Grid"/>
+    <w:basedOn w:val="TableNormal"/>
+    <w:uiPriority w:val="39"/>
+    <w:rsid w:val="00A12D81"/>
+    <w:pPr>
+      <w:spacing w:after="0" w:line="240" w:lineRule="auto"/>
+    </w:pPr>
+    <w:tblPr>
+      <w:tblBorders>
+        <w:top w:val="single" w:sz="4" w:space="0" w:color="auto"/>
+        <w:left w:val="single" w:sz="4" w:space="0" w:color="auto"/>
+        <w:bottom w:val="single" w:sz="4" w:space="0" w:color="auto"/>
+        <w:right w:val="single" w:sz="4" w:space="0" w:color="auto"/>
+        <w:insideH w:val="single" w:sz="4" w:space="0" w:color="auto"/>
+        <w:insideV w:val="single" w:sz="4" w:space="0" w:color="auto"/>
+      </w:tblBorders>
+    </w:tblPr>
+  </w:style>
+  <w:style w:type="paragraph" w:styleId="NoSpacing">
+    <w:name w:val="No Spacing"/>
+    <w:uiPriority w:val="1"/>
+    <w:qFormat/>
+    <w:rsid w:val="00A12D81"/>
+    <w:pPr>
+      <w:spacing w:after="0" w:line="240" w:lineRule="auto"/>
+    </w:pPr>
+  </w:style>
 </w:styles>
 </file>
 

</xml_diff>

<commit_message>
Finished updating screen shots
</commit_message>
<xml_diff>
--- a/Documentation/WirelessThings LaunchPad User Guide.docx
+++ b/Documentation/WirelessThings LaunchPad User Guide.docx
@@ -1637,6 +1637,10 @@
     </w:p>
     <w:p>
       <w:r>
+        <w:rPr>
+          <w:noProof/>
+          <w:lang w:eastAsia="en-GB"/>
+        </w:rPr>
         <w:lastRenderedPageBreak/>
         <w:drawing>
           <wp:inline distT="0" distB="0" distL="0" distR="0" wp14:anchorId="2C4B59CE" wp14:editId="30CC3BC0">
@@ -1708,6 +1712,10 @@
     </w:p>
     <w:p>
       <w:r>
+        <w:rPr>
+          <w:noProof/>
+          <w:lang w:eastAsia="en-GB"/>
+        </w:rPr>
         <w:drawing>
           <wp:inline distT="0" distB="0" distL="0" distR="0" wp14:anchorId="7A7B1E89" wp14:editId="40FAEE01">
             <wp:extent cx="5258534" cy="3400900"/>
@@ -1821,10 +1829,12 @@
       <w:r>
         <w:rPr>
           <w:rFonts w:ascii="Arial" w:hAnsi="Arial" w:cs="Arial"/>
-          <w:color w:val="555555"/>
-          <w:sz w:val="20"/>
-          <w:szCs w:val="20"/>
-          <w:shd w:val="clear" w:color="auto" w:fill="FFFFFF"/>
+          <w:noProof/>
+          <w:color w:val="555555"/>
+          <w:sz w:val="20"/>
+          <w:szCs w:val="20"/>
+          <w:shd w:val="clear" w:color="auto" w:fill="FFFFFF"/>
+          <w:lang w:eastAsia="en-GB"/>
         </w:rPr>
         <w:drawing>
           <wp:inline distT="0" distB="0" distL="0" distR="0" wp14:anchorId="6965C92E" wp14:editId="7238FFCB">
@@ -1897,10 +1907,12 @@
       <w:r>
         <w:rPr>
           <w:rFonts w:ascii="Arial" w:hAnsi="Arial" w:cs="Arial"/>
-          <w:color w:val="555555"/>
-          <w:sz w:val="20"/>
-          <w:szCs w:val="20"/>
-          <w:shd w:val="clear" w:color="auto" w:fill="FFFFFF"/>
+          <w:noProof/>
+          <w:color w:val="555555"/>
+          <w:sz w:val="20"/>
+          <w:szCs w:val="20"/>
+          <w:shd w:val="clear" w:color="auto" w:fill="FFFFFF"/>
+          <w:lang w:eastAsia="en-GB"/>
         </w:rPr>
         <w:lastRenderedPageBreak/>
         <w:drawing>
@@ -2027,10 +2039,12 @@
       <w:r>
         <w:rPr>
           <w:rFonts w:ascii="Arial" w:hAnsi="Arial" w:cs="Arial"/>
-          <w:color w:val="555555"/>
-          <w:sz w:val="20"/>
-          <w:szCs w:val="20"/>
-          <w:shd w:val="clear" w:color="auto" w:fill="FFFFFF"/>
+          <w:noProof/>
+          <w:color w:val="555555"/>
+          <w:sz w:val="20"/>
+          <w:szCs w:val="20"/>
+          <w:shd w:val="clear" w:color="auto" w:fill="FFFFFF"/>
+          <w:lang w:eastAsia="en-GB"/>
         </w:rPr>
         <w:lastRenderedPageBreak/>
         <w:drawing>
@@ -2145,10 +2159,12 @@
       <w:r>
         <w:rPr>
           <w:rFonts w:ascii="Arial" w:hAnsi="Arial" w:cs="Arial"/>
-          <w:color w:val="555555"/>
-          <w:sz w:val="20"/>
-          <w:szCs w:val="20"/>
-          <w:shd w:val="clear" w:color="auto" w:fill="FFFFFF"/>
+          <w:noProof/>
+          <w:color w:val="555555"/>
+          <w:sz w:val="20"/>
+          <w:szCs w:val="20"/>
+          <w:shd w:val="clear" w:color="auto" w:fill="FFFFFF"/>
+          <w:lang w:eastAsia="en-GB"/>
         </w:rPr>
         <w:drawing>
           <wp:inline distT="0" distB="0" distL="0" distR="0" wp14:anchorId="03A4C1E2" wp14:editId="617AC04D">
@@ -2263,19 +2279,17 @@
       <w:r>
         <w:rPr>
           <w:rFonts w:ascii="Arial" w:hAnsi="Arial" w:cs="Arial"/>
-          <w:noProof/>
-          <w:color w:val="555555"/>
-          <w:sz w:val="20"/>
-          <w:szCs w:val="20"/>
-          <w:shd w:val="clear" w:color="auto" w:fill="FFFFFF"/>
-          <w:lang w:eastAsia="en-GB"/>
+          <w:color w:val="555555"/>
+          <w:sz w:val="20"/>
+          <w:szCs w:val="20"/>
+          <w:shd w:val="clear" w:color="auto" w:fill="FFFFFF"/>
         </w:rPr>
         <w:lastRenderedPageBreak/>
         <w:drawing>
-          <wp:inline distT="0" distB="0" distL="0" distR="0" wp14:anchorId="3E946670" wp14:editId="197B5200">
-            <wp:extent cx="5731510" cy="5326380"/>
-            <wp:effectExtent l="0" t="0" r="2540" b="7620"/>
-            <wp:docPr id="3" name="Picture 3"/>
+          <wp:inline distT="0" distB="0" distL="0" distR="0" wp14:anchorId="5231D1CF" wp14:editId="77336B76">
+            <wp:extent cx="5731510" cy="4845050"/>
+            <wp:effectExtent l="0" t="0" r="2540" b="0"/>
+            <wp:docPr id="5" name="Picture 5"/>
             <wp:cNvGraphicFramePr>
               <a:graphicFrameLocks xmlns:a="http://schemas.openxmlformats.org/drawingml/2006/main" noChangeAspect="1"/>
             </wp:cNvGraphicFramePr>
@@ -2295,7 +2309,7 @@
                   <pic:spPr>
                     <a:xfrm>
                       <a:off x="0" y="0"/>
-                      <a:ext cx="5731510" cy="5326380"/>
+                      <a:ext cx="5731510" cy="4845050"/>
                     </a:xfrm>
                     <a:prstGeom prst="rect">
                       <a:avLst/>
@@ -2307,6 +2321,17 @@
           </wp:inline>
         </w:drawing>
       </w:r>
+    </w:p>
+    <w:p>
+      <w:pPr>
+        <w:rPr>
+          <w:rFonts w:ascii="Arial" w:hAnsi="Arial" w:cs="Arial"/>
+          <w:color w:val="555555"/>
+          <w:sz w:val="20"/>
+          <w:szCs w:val="20"/>
+          <w:shd w:val="clear" w:color="auto" w:fill="FFFFFF"/>
+        </w:rPr>
+      </w:pPr>
       <w:r>
         <w:rPr>
           <w:rFonts w:ascii="Arial" w:hAnsi="Arial" w:cs="Arial"/>
@@ -2387,15 +2412,11 @@
     </w:p>
     <w:p>
       <w:r>
-        <w:rPr>
-          <w:noProof/>
-          <w:lang w:eastAsia="en-GB"/>
-        </w:rPr>
         <w:drawing>
-          <wp:inline distT="0" distB="0" distL="0" distR="0" wp14:anchorId="7ED70817" wp14:editId="05442883">
-            <wp:extent cx="5731510" cy="5278120"/>
+          <wp:inline distT="0" distB="0" distL="0" distR="0" wp14:anchorId="10FA85C5" wp14:editId="41995E71">
+            <wp:extent cx="5731510" cy="4845050"/>
             <wp:effectExtent l="0" t="0" r="2540" b="0"/>
-            <wp:docPr id="16" name="Picture 16"/>
+            <wp:docPr id="6" name="Picture 6"/>
             <wp:cNvGraphicFramePr>
               <a:graphicFrameLocks xmlns:a="http://schemas.openxmlformats.org/drawingml/2006/main" noChangeAspect="1"/>
             </wp:cNvGraphicFramePr>
@@ -2415,7 +2436,7 @@
                   <pic:spPr>
                     <a:xfrm>
                       <a:off x="0" y="0"/>
-                      <a:ext cx="5731510" cy="5278120"/>
+                      <a:ext cx="5731510" cy="4845050"/>
                     </a:xfrm>
                     <a:prstGeom prst="rect">
                       <a:avLst/>
@@ -2529,6 +2550,7 @@
     </w:p>
     <w:p>
       <w:r>
+        <w:lastRenderedPageBreak/>
         <w:t>The Battery reporting interval, every so many readings the device will wake up and send the battery level. It will then wait a short period in case there are any commands for it and the go back to sleep. The default for this is every 10 readings, but this may be changed in order to save on battery consumption. A setting of 0 switches this functionality off completely. Maximum is 255.</w:t>
       </w:r>
     </w:p>
@@ -2548,15 +2570,11 @@
     </w:p>
     <w:p>
       <w:r>
-        <w:rPr>
-          <w:noProof/>
-          <w:lang w:eastAsia="en-GB"/>
-        </w:rPr>
         <w:drawing>
-          <wp:inline distT="0" distB="0" distL="0" distR="0" wp14:anchorId="7E7D4460" wp14:editId="3DDFF9F6">
-            <wp:extent cx="5731510" cy="2353310"/>
-            <wp:effectExtent l="0" t="0" r="2540" b="8890"/>
-            <wp:docPr id="17" name="Picture 17"/>
+          <wp:inline distT="0" distB="0" distL="0" distR="0" wp14:anchorId="37FBE026" wp14:editId="00061A2D">
+            <wp:extent cx="5731510" cy="2313305"/>
+            <wp:effectExtent l="0" t="0" r="2540" b="0"/>
+            <wp:docPr id="8" name="Picture 8"/>
             <wp:cNvGraphicFramePr>
               <a:graphicFrameLocks xmlns:a="http://schemas.openxmlformats.org/drawingml/2006/main" noChangeAspect="1"/>
             </wp:cNvGraphicFramePr>
@@ -2576,7 +2594,7 @@
                   <pic:spPr>
                     <a:xfrm>
                       <a:off x="0" y="0"/>
-                      <a:ext cx="5731510" cy="2353310"/>
+                      <a:ext cx="5731510" cy="2313305"/>
                     </a:xfrm>
                     <a:prstGeom prst="rect">
                       <a:avLst/>
@@ -2588,45 +2606,45 @@
           </wp:inline>
         </w:drawing>
       </w:r>
-    </w:p>
-    <w:p>
-      <w:r>
-        <w:t xml:space="preserve">This screen displays the Serial Number of the device and also allows you to set the encryption settings for the device. </w:t>
-      </w:r>
-      <w:r>
-        <w:t>You should not use this unless you know what you are doing as it will only set an encryption key on the device and not at the MessageBridge end</w:t>
-      </w:r>
-      <w:r>
-        <w:t>.</w:t>
-      </w:r>
-      <w:r>
-        <w:t xml:space="preserve"> If a key is shown is has been read from the MessageBridge.</w:t>
-      </w:r>
-    </w:p>
-    <w:p>
-      <w:r>
-        <w:t>The encryption key is specified as 32 hexadecimal characters</w:t>
-      </w:r>
-    </w:p>
-    <w:p>
-      <w:r>
-        <w:t>e.g. ABCDEF0123456789ABCDEF0123456789</w:t>
-      </w:r>
-    </w:p>
-    <w:p>
-      <w:pPr>
-        <w:pStyle w:val="Heading1"/>
-      </w:pPr>
-      <w:r>
-        <w:t>Software Examples</w:t>
-      </w:r>
-    </w:p>
-    <w:p>
-      <w:r>
-        <w:t>Please refer to the readme.md file in the Examples folder.</w:t>
-      </w:r>
       <w:bookmarkStart w:id="0" w:name="_GoBack"/>
       <w:bookmarkEnd w:id="0"/>
+    </w:p>
+    <w:p>
+      <w:r>
+        <w:t xml:space="preserve">This screen displays the Serial Number of the device and also allows you to set the encryption settings for the device. </w:t>
+      </w:r>
+      <w:r>
+        <w:t>You should not use this unless you know what you are doing as it will only set an encryption key on the device and not at the MessageBridge end</w:t>
+      </w:r>
+      <w:r>
+        <w:t>.</w:t>
+      </w:r>
+      <w:r>
+        <w:t xml:space="preserve"> If a key is shown is has been read from the MessageBridge.</w:t>
+      </w:r>
+    </w:p>
+    <w:p>
+      <w:r>
+        <w:t>The encryption key is specified as 32 hexadecimal characters</w:t>
+      </w:r>
+    </w:p>
+    <w:p>
+      <w:r>
+        <w:t>e.g. ABCDEF0123456789ABCDEF0123456789</w:t>
+      </w:r>
+    </w:p>
+    <w:p>
+      <w:pPr>
+        <w:pStyle w:val="Heading1"/>
+      </w:pPr>
+      <w:r>
+        <w:t>Software Examples</w:t>
+      </w:r>
+    </w:p>
+    <w:p>
+      <w:r>
+        <w:t>Please refer to the readme.md file in the Examples folder.</w:t>
+      </w:r>
     </w:p>
     <w:p>
       <w:pPr>

</xml_diff>

<commit_message>
Covered the "Update network settings" option.
</commit_message>
<xml_diff>
--- a/Documentation/WirelessThings LaunchPad User Guide.docx
+++ b/Documentation/WirelessThings LaunchPad User Guide.docx
@@ -1295,15 +1295,11 @@
     </w:p>
     <w:p>
       <w:r>
-        <w:rPr>
-          <w:noProof/>
-          <w:lang w:eastAsia="en-GB"/>
-        </w:rPr>
         <w:drawing>
-          <wp:inline distT="0" distB="0" distL="0" distR="0" wp14:anchorId="6A1C1D47" wp14:editId="7592882D">
-            <wp:extent cx="5601482" cy="2638793"/>
-            <wp:effectExtent l="0" t="0" r="0" b="9525"/>
-            <wp:docPr id="2" name="Picture 2"/>
+          <wp:inline distT="0" distB="0" distL="0" distR="0" wp14:anchorId="0A894251" wp14:editId="7CDF7AEE">
+            <wp:extent cx="5563376" cy="2324424"/>
+            <wp:effectExtent l="0" t="0" r="0" b="0"/>
+            <wp:docPr id="9" name="Picture 9"/>
             <wp:cNvGraphicFramePr>
               <a:graphicFrameLocks xmlns:a="http://schemas.openxmlformats.org/drawingml/2006/main" noChangeAspect="1"/>
             </wp:cNvGraphicFramePr>
@@ -1323,7 +1319,7 @@
                   <pic:spPr>
                     <a:xfrm>
                       <a:off x="0" y="0"/>
-                      <a:ext cx="5601482" cy="2638793"/>
+                      <a:ext cx="5563376" cy="2324424"/>
                     </a:xfrm>
                     <a:prstGeom prst="rect">
                       <a:avLst/>
@@ -1335,6 +1331,8 @@
           </wp:inline>
         </w:drawing>
       </w:r>
+      <w:bookmarkStart w:id="0" w:name="_GoBack"/>
+      <w:bookmarkEnd w:id="0"/>
     </w:p>
     <w:p>
       <w:r>
@@ -2286,10 +2284,10 @@
         </w:rPr>
         <w:lastRenderedPageBreak/>
         <w:drawing>
-          <wp:inline distT="0" distB="0" distL="0" distR="0" wp14:anchorId="5231D1CF" wp14:editId="77336B76">
+          <wp:inline distT="0" distB="0" distL="0" distR="0" wp14:anchorId="5BA3F1DD" wp14:editId="5C6FE71B">
             <wp:extent cx="5731510" cy="4845050"/>
             <wp:effectExtent l="0" t="0" r="2540" b="0"/>
-            <wp:docPr id="5" name="Picture 5"/>
+            <wp:docPr id="3" name="Picture 3"/>
             <wp:cNvGraphicFramePr>
               <a:graphicFrameLocks xmlns:a="http://schemas.openxmlformats.org/drawingml/2006/main" noChangeAspect="1"/>
             </wp:cNvGraphicFramePr>
@@ -2392,6 +2390,69 @@
           <w:szCs w:val="20"/>
           <w:shd w:val="clear" w:color="auto" w:fill="FFFFFF"/>
         </w:rPr>
+        <w:t xml:space="preserve">If you see the option to “Update network settings” then the Wizard has found that the </w:t>
+      </w:r>
+      <w:proofErr w:type="spellStart"/>
+      <w:r>
+        <w:rPr>
+          <w:rFonts w:ascii="Arial" w:hAnsi="Arial" w:cs="Arial"/>
+          <w:color w:val="555555"/>
+          <w:sz w:val="20"/>
+          <w:szCs w:val="20"/>
+          <w:shd w:val="clear" w:color="auto" w:fill="FFFFFF"/>
+        </w:rPr>
+        <w:t>PanID</w:t>
+      </w:r>
+      <w:proofErr w:type="spellEnd"/>
+      <w:r>
+        <w:rPr>
+          <w:rFonts w:ascii="Arial" w:hAnsi="Arial" w:cs="Arial"/>
+          <w:color w:val="555555"/>
+          <w:sz w:val="20"/>
+          <w:szCs w:val="20"/>
+          <w:shd w:val="clear" w:color="auto" w:fill="FFFFFF"/>
+        </w:rPr>
+        <w:t xml:space="preserve"> and Encryption settings </w:t>
+      </w:r>
+      <w:r>
+        <w:rPr>
+          <w:rFonts w:ascii="Arial" w:hAnsi="Arial" w:cs="Arial"/>
+          <w:color w:val="555555"/>
+          <w:sz w:val="20"/>
+          <w:szCs w:val="20"/>
+          <w:shd w:val="clear" w:color="auto" w:fill="FFFFFF"/>
+        </w:rPr>
+        <w:t>on</w:t>
+      </w:r>
+      <w:r>
+        <w:rPr>
+          <w:rFonts w:ascii="Arial" w:hAnsi="Arial" w:cs="Arial"/>
+          <w:color w:val="555555"/>
+          <w:sz w:val="20"/>
+          <w:szCs w:val="20"/>
+          <w:shd w:val="clear" w:color="auto" w:fill="FFFFFF"/>
+        </w:rPr>
+        <w:t xml:space="preserve"> your network do not match the local settings. You should normally select the checkbox, if it is not already checked, to update the settings.</w:t>
+      </w:r>
+    </w:p>
+    <w:p>
+      <w:pPr>
+        <w:rPr>
+          <w:rFonts w:ascii="Arial" w:hAnsi="Arial" w:cs="Arial"/>
+          <w:color w:val="555555"/>
+          <w:sz w:val="20"/>
+          <w:szCs w:val="20"/>
+          <w:shd w:val="clear" w:color="auto" w:fill="FFFFFF"/>
+        </w:rPr>
+      </w:pPr>
+      <w:r>
+        <w:rPr>
+          <w:rFonts w:ascii="Arial" w:hAnsi="Arial" w:cs="Arial"/>
+          <w:color w:val="555555"/>
+          <w:sz w:val="20"/>
+          <w:szCs w:val="20"/>
+          <w:shd w:val="clear" w:color="auto" w:fill="FFFFFF"/>
+        </w:rPr>
         <w:t>Pressing “Apply settings to device” will write the currently selected settings to the device.</w:t>
       </w:r>
     </w:p>
@@ -2412,6 +2473,10 @@
     </w:p>
     <w:p>
       <w:r>
+        <w:rPr>
+          <w:noProof/>
+          <w:lang w:eastAsia="en-GB"/>
+        </w:rPr>
         <w:drawing>
           <wp:inline distT="0" distB="0" distL="0" distR="0" wp14:anchorId="10FA85C5" wp14:editId="41995E71">
             <wp:extent cx="5731510" cy="4845050"/>
@@ -2570,6 +2635,10 @@
     </w:p>
     <w:p>
       <w:r>
+        <w:rPr>
+          <w:noProof/>
+          <w:lang w:eastAsia="en-GB"/>
+        </w:rPr>
         <w:drawing>
           <wp:inline distT="0" distB="0" distL="0" distR="0" wp14:anchorId="37FBE026" wp14:editId="00061A2D">
             <wp:extent cx="5731510" cy="2313305"/>
@@ -2606,8 +2675,6 @@
           </wp:inline>
         </w:drawing>
       </w:r>
-      <w:bookmarkStart w:id="0" w:name="_GoBack"/>
-      <w:bookmarkEnd w:id="0"/>
     </w:p>
     <w:p>
       <w:r>

</xml_diff>

<commit_message>
Put a couple of statements in bold.
</commit_message>
<xml_diff>
--- a/Documentation/WirelessThings LaunchPad User Guide.docx
+++ b/Documentation/WirelessThings LaunchPad User Guide.docx
@@ -1295,6 +1295,10 @@
     </w:p>
     <w:p>
       <w:r>
+        <w:rPr>
+          <w:noProof/>
+          <w:lang w:eastAsia="en-GB"/>
+        </w:rPr>
         <w:drawing>
           <wp:inline distT="0" distB="0" distL="0" distR="0" wp14:anchorId="0A894251" wp14:editId="7CDF7AEE">
             <wp:extent cx="5563376" cy="2324424"/>
@@ -1331,8 +1335,6 @@
           </wp:inline>
         </w:drawing>
       </w:r>
-      <w:bookmarkStart w:id="0" w:name="_GoBack"/>
-      <w:bookmarkEnd w:id="0"/>
     </w:p>
     <w:p>
       <w:r>
@@ -2277,10 +2279,12 @@
       <w:r>
         <w:rPr>
           <w:rFonts w:ascii="Arial" w:hAnsi="Arial" w:cs="Arial"/>
-          <w:color w:val="555555"/>
-          <w:sz w:val="20"/>
-          <w:szCs w:val="20"/>
-          <w:shd w:val="clear" w:color="auto" w:fill="FFFFFF"/>
+          <w:noProof/>
+          <w:color w:val="555555"/>
+          <w:sz w:val="20"/>
+          <w:szCs w:val="20"/>
+          <w:shd w:val="clear" w:color="auto" w:fill="FFFFFF"/>
+          <w:lang w:eastAsia="en-GB"/>
         </w:rPr>
         <w:lastRenderedPageBreak/>
         <w:drawing>
@@ -2530,16 +2534,36 @@
         <w:t xml:space="preserve"> </w:t>
       </w:r>
       <w:r>
+        <w:rPr>
+          <w:b/>
+        </w:rPr>
         <w:t xml:space="preserve">You should not use this unless you know what you are doing as it will only set </w:t>
       </w:r>
       <w:r>
+        <w:rPr>
+          <w:b/>
+        </w:rPr>
         <w:t>the Pan ID</w:t>
       </w:r>
       <w:r>
+        <w:rPr>
+          <w:b/>
+        </w:rPr>
         <w:t xml:space="preserve"> on the device and not at the MessageBridge end.</w:t>
       </w:r>
       <w:r>
-        <w:t xml:space="preserve"> The Pan ID shown is read from the MessageBridge.</w:t>
+        <w:rPr>
+          <w:b/>
+        </w:rPr>
+        <w:t xml:space="preserve"> </w:t>
+      </w:r>
+      <w:r>
+        <w:t>The Pan ID</w:t>
+      </w:r>
+      <w:bookmarkStart w:id="0" w:name="_GoBack"/>
+      <w:bookmarkEnd w:id="0"/>
+      <w:r>
+        <w:t xml:space="preserve"> shown is read from the MessageBridge.</w:t>
       </w:r>
     </w:p>
     <w:p>
@@ -2681,13 +2705,19 @@
         <w:t xml:space="preserve">This screen displays the Serial Number of the device and also allows you to set the encryption settings for the device. </w:t>
       </w:r>
       <w:r>
+        <w:rPr>
+          <w:b/>
+        </w:rPr>
         <w:t>You should not use this unless you know what you are doing as it will only set an encryption key on the device and not at the MessageBridge end</w:t>
       </w:r>
       <w:r>
+        <w:rPr>
+          <w:b/>
+        </w:rPr>
         <w:t>.</w:t>
       </w:r>
       <w:r>
-        <w:t xml:space="preserve"> If a key is shown is has been read from the MessageBridge.</w:t>
+        <w:t xml:space="preserve"> </w:t>
       </w:r>
     </w:p>
     <w:p>

</xml_diff>

<commit_message>
Fonts and screen shots
</commit_message>
<xml_diff>
--- a/Documentation/WirelessThings LaunchPad User Guide.docx
+++ b/Documentation/WirelessThings LaunchPad User Guide.docx
@@ -29,30 +29,18 @@
     <w:p>
       <w:r>
         <w:rPr>
-          <w:rFonts w:ascii="Arial" w:hAnsi="Arial" w:cs="Arial"/>
-          <w:color w:val="555555"/>
-          <w:sz w:val="18"/>
-          <w:szCs w:val="18"/>
           <w:shd w:val="clear" w:color="auto" w:fill="FFFFFF"/>
         </w:rPr>
         <w:t xml:space="preserve">The WirelessThings LaunchPad is a free download which comprises of a number of small applications that deal with sharing </w:t>
       </w:r>
       <w:r>
         <w:rPr>
-          <w:rFonts w:ascii="Arial" w:hAnsi="Arial" w:cs="Arial"/>
-          <w:color w:val="555555"/>
-          <w:sz w:val="18"/>
-          <w:szCs w:val="18"/>
           <w:shd w:val="clear" w:color="auto" w:fill="FFFFFF"/>
         </w:rPr>
         <w:t xml:space="preserve">of </w:t>
       </w:r>
       <w:r>
         <w:rPr>
-          <w:rFonts w:ascii="Arial" w:hAnsi="Arial" w:cs="Arial"/>
-          <w:color w:val="555555"/>
-          <w:sz w:val="18"/>
-          <w:szCs w:val="18"/>
           <w:shd w:val="clear" w:color="auto" w:fill="FFFFFF"/>
         </w:rPr>
         <w:t>a wireless transceiver, the setup of the devices and some example snippets of code which you may find useful in writing your own code. It is written entirely in Python.</w:t>
@@ -80,19 +68,11 @@
     <w:p>
       <w:pPr>
         <w:rPr>
-          <w:rFonts w:ascii="Arial" w:hAnsi="Arial" w:cs="Arial"/>
-          <w:color w:val="555555"/>
-          <w:sz w:val="20"/>
-          <w:szCs w:val="20"/>
-          <w:shd w:val="clear" w:color="auto" w:fill="FFFFFF"/>
-        </w:rPr>
-      </w:pPr>
-      <w:r>
-        <w:rPr>
-          <w:rFonts w:ascii="Arial" w:hAnsi="Arial" w:cs="Arial"/>
-          <w:color w:val="555555"/>
-          <w:sz w:val="20"/>
-          <w:szCs w:val="20"/>
+          <w:shd w:val="clear" w:color="auto" w:fill="FFFFFF"/>
+        </w:rPr>
+      </w:pPr>
+      <w:r>
+        <w:rPr>
           <w:shd w:val="clear" w:color="auto" w:fill="FFFFFF"/>
         </w:rPr>
         <w:t>You will as a minimum need to have Python 2.7 and PySerial installed on your machine.</w:t>
@@ -101,59 +81,35 @@
     <w:p>
       <w:pPr>
         <w:rPr>
-          <w:rFonts w:ascii="Arial" w:hAnsi="Arial" w:cs="Arial"/>
-          <w:color w:val="555555"/>
-          <w:sz w:val="20"/>
-          <w:szCs w:val="20"/>
-          <w:shd w:val="clear" w:color="auto" w:fill="FFFFFF"/>
-        </w:rPr>
-      </w:pPr>
-      <w:r>
-        <w:rPr>
-          <w:rFonts w:ascii="Arial" w:hAnsi="Arial" w:cs="Arial"/>
-          <w:color w:val="555555"/>
-          <w:sz w:val="20"/>
-          <w:szCs w:val="20"/>
+          <w:shd w:val="clear" w:color="auto" w:fill="FFFFFF"/>
+        </w:rPr>
+      </w:pPr>
+      <w:r>
+        <w:rPr>
           <w:shd w:val="clear" w:color="auto" w:fill="FFFFFF"/>
         </w:rPr>
         <w:t xml:space="preserve">Currently the Launchpad works on a Raspberry Pi, there are some </w:t>
       </w:r>
       <w:r>
         <w:rPr>
-          <w:rFonts w:ascii="Arial" w:hAnsi="Arial" w:cs="Arial"/>
-          <w:color w:val="555555"/>
-          <w:sz w:val="20"/>
-          <w:szCs w:val="20"/>
           <w:shd w:val="clear" w:color="auto" w:fill="FFFFFF"/>
         </w:rPr>
         <w:t>changes needed for</w:t>
       </w:r>
       <w:r>
         <w:rPr>
-          <w:rFonts w:ascii="Arial" w:hAnsi="Arial" w:cs="Arial"/>
-          <w:color w:val="555555"/>
-          <w:sz w:val="20"/>
-          <w:szCs w:val="20"/>
           <w:shd w:val="clear" w:color="auto" w:fill="FFFFFF"/>
         </w:rPr>
         <w:t xml:space="preserve"> running under Windows, </w:t>
       </w:r>
       <w:r>
         <w:rPr>
-          <w:rFonts w:ascii="Arial" w:hAnsi="Arial" w:cs="Arial"/>
-          <w:color w:val="555555"/>
-          <w:sz w:val="20"/>
-          <w:szCs w:val="20"/>
           <w:shd w:val="clear" w:color="auto" w:fill="FFFFFF"/>
         </w:rPr>
         <w:t>these will be available as an update</w:t>
       </w:r>
       <w:r>
         <w:rPr>
-          <w:rFonts w:ascii="Arial" w:hAnsi="Arial" w:cs="Arial"/>
-          <w:color w:val="555555"/>
-          <w:sz w:val="20"/>
-          <w:szCs w:val="20"/>
           <w:shd w:val="clear" w:color="auto" w:fill="FFFFFF"/>
         </w:rPr>
         <w:t xml:space="preserve"> shortly.</w:t>
@@ -198,22 +154,39 @@
       </w:r>
     </w:p>
     <w:p>
+      <w:pPr>
+        <w:rPr>
+          <w:rFonts w:ascii="Courier New" w:hAnsi="Courier New" w:cs="Courier New"/>
+        </w:rPr>
+      </w:pPr>
       <w:proofErr w:type="spellStart"/>
       <w:proofErr w:type="gramStart"/>
       <w:r>
+        <w:rPr>
+          <w:rFonts w:ascii="Courier New" w:hAnsi="Courier New" w:cs="Courier New"/>
+        </w:rPr>
         <w:t>sudo</w:t>
       </w:r>
       <w:proofErr w:type="spellEnd"/>
       <w:proofErr w:type="gramEnd"/>
       <w:r>
+        <w:rPr>
+          <w:rFonts w:ascii="Courier New" w:hAnsi="Courier New" w:cs="Courier New"/>
+        </w:rPr>
         <w:t xml:space="preserve"> </w:t>
       </w:r>
       <w:proofErr w:type="spellStart"/>
       <w:r>
+        <w:rPr>
+          <w:rFonts w:ascii="Courier New" w:hAnsi="Courier New" w:cs="Courier New"/>
+        </w:rPr>
         <w:t>raspi</w:t>
       </w:r>
       <w:proofErr w:type="spellEnd"/>
       <w:r>
+        <w:rPr>
+          <w:rFonts w:ascii="Courier New" w:hAnsi="Courier New" w:cs="Courier New"/>
+        </w:rPr>
         <w:t>-config</w:t>
       </w:r>
     </w:p>
@@ -369,9 +342,23 @@
     </w:p>
     <w:p>
       <w:pPr>
+        <w:rPr>
+          <w:rFonts w:asciiTheme="majorHAnsi" w:eastAsiaTheme="majorEastAsia" w:hAnsiTheme="majorHAnsi" w:cstheme="majorBidi"/>
+          <w:color w:val="2E74B5" w:themeColor="accent1" w:themeShade="BF"/>
+          <w:sz w:val="32"/>
+          <w:szCs w:val="32"/>
+        </w:rPr>
+      </w:pPr>
+      <w:r>
+        <w:br w:type="page"/>
+      </w:r>
+    </w:p>
+    <w:p>
+      <w:pPr>
         <w:pStyle w:val="Heading1"/>
       </w:pPr>
       <w:r>
+        <w:lastRenderedPageBreak/>
         <w:t>Installation</w:t>
       </w:r>
     </w:p>
@@ -394,7 +381,6 @@
     </w:p>
     <w:p>
       <w:r>
-        <w:lastRenderedPageBreak/>
         <w:t>It is important not to unzip on a Windows machine and then copy the files over as line endings and file permissions can be incorrectly transferred.</w:t>
       </w:r>
     </w:p>
@@ -465,7 +451,13 @@
     </w:p>
     <w:p>
       <w:r>
-        <w:t xml:space="preserve">The python script in the folder called “EncryptionSetup.py” will set up a random </w:t>
+        <w:t>The python script in the folder called “</w:t>
+      </w:r>
+      <w:r>
+        <w:t>e</w:t>
+      </w:r>
+      <w:r>
+        <w:t xml:space="preserve">ncryptionSetup.py” will set up a random </w:t>
       </w:r>
       <w:proofErr w:type="spellStart"/>
       <w:r>
@@ -487,7 +479,30 @@
       <w:proofErr w:type="gramEnd"/>
       <w:r>
         <w:br/>
-        <w:t>Python EncryptionSetup.py</w:t>
+      </w:r>
+      <w:r>
+        <w:rPr>
+          <w:rFonts w:ascii="Courier New" w:hAnsi="Courier New" w:cs="Courier New"/>
+        </w:rPr>
+        <w:t>p</w:t>
+      </w:r>
+      <w:r>
+        <w:rPr>
+          <w:rFonts w:ascii="Courier New" w:hAnsi="Courier New" w:cs="Courier New"/>
+        </w:rPr>
+        <w:t xml:space="preserve">ython </w:t>
+      </w:r>
+      <w:r>
+        <w:rPr>
+          <w:rFonts w:ascii="Courier New" w:hAnsi="Courier New" w:cs="Courier New"/>
+        </w:rPr>
+        <w:t>e</w:t>
+      </w:r>
+      <w:r>
+        <w:rPr>
+          <w:rFonts w:ascii="Courier New" w:hAnsi="Courier New" w:cs="Courier New"/>
+        </w:rPr>
+        <w:t>ncryptionSetup.py</w:t>
       </w:r>
       <w:r>
         <w:br/>
@@ -507,12 +522,39 @@
         <w:br/>
       </w:r>
       <w:r>
-        <w:t>Python EncryptionSetup.py –</w:t>
-      </w:r>
-      <w:r>
+        <w:rPr>
+          <w:rFonts w:ascii="Courier New" w:hAnsi="Courier New" w:cs="Courier New"/>
+        </w:rPr>
         <w:t>p</w:t>
       </w:r>
       <w:r>
+        <w:rPr>
+          <w:rFonts w:ascii="Courier New" w:hAnsi="Courier New" w:cs="Courier New"/>
+        </w:rPr>
+        <w:t xml:space="preserve">ython </w:t>
+      </w:r>
+      <w:r>
+        <w:rPr>
+          <w:rFonts w:ascii="Courier New" w:hAnsi="Courier New" w:cs="Courier New"/>
+        </w:rPr>
+        <w:t>e</w:t>
+      </w:r>
+      <w:r>
+        <w:rPr>
+          <w:rFonts w:ascii="Courier New" w:hAnsi="Courier New" w:cs="Courier New"/>
+        </w:rPr>
+        <w:t>ncryptionSetup.py –</w:t>
+      </w:r>
+      <w:r>
+        <w:rPr>
+          <w:rFonts w:ascii="Courier New" w:hAnsi="Courier New" w:cs="Courier New"/>
+        </w:rPr>
+        <w:t>p</w:t>
+      </w:r>
+      <w:r>
+        <w:rPr>
+          <w:rFonts w:ascii="Courier New" w:hAnsi="Courier New" w:cs="Courier New"/>
+        </w:rPr>
         <w:t xml:space="preserve"> /dev/ttyACM0</w:t>
       </w:r>
     </w:p>
@@ -643,6 +685,7 @@
       <w:pPr>
         <w:pStyle w:val="NoSpacing"/>
         <w:rPr>
+          <w:rFonts w:ascii="Courier New" w:hAnsi="Courier New" w:cs="Courier New"/>
           <w:sz w:val="18"/>
           <w:szCs w:val="18"/>
         </w:rPr>
@@ -650,6 +693,7 @@
       <w:proofErr w:type="spellStart"/>
       <w:r>
         <w:rPr>
+          <w:rFonts w:ascii="Courier New" w:hAnsi="Courier New" w:cs="Courier New"/>
           <w:sz w:val="18"/>
           <w:szCs w:val="18"/>
         </w:rPr>
@@ -658,6 +702,7 @@
       <w:proofErr w:type="spellEnd"/>
       <w:r>
         <w:rPr>
+          <w:rFonts w:ascii="Courier New" w:hAnsi="Courier New" w:cs="Courier New"/>
           <w:sz w:val="18"/>
           <w:szCs w:val="18"/>
         </w:rPr>
@@ -666,6 +711,7 @@
       <w:proofErr w:type="spellStart"/>
       <w:r>
         <w:rPr>
+          <w:rFonts w:ascii="Courier New" w:hAnsi="Courier New" w:cs="Courier New"/>
           <w:sz w:val="18"/>
           <w:szCs w:val="18"/>
         </w:rPr>
@@ -674,22 +720,41 @@
       <w:proofErr w:type="spellEnd"/>
       <w:r>
         <w:rPr>
-          <w:sz w:val="18"/>
-          <w:szCs w:val="18"/>
-        </w:rPr>
-        <w:t xml:space="preserve"> $ python EncryptionSetup.py</w:t>
+          <w:rFonts w:ascii="Courier New" w:hAnsi="Courier New" w:cs="Courier New"/>
+          <w:sz w:val="18"/>
+          <w:szCs w:val="18"/>
+        </w:rPr>
+        <w:t xml:space="preserve"> $ python </w:t>
+      </w:r>
+      <w:r>
+        <w:rPr>
+          <w:rFonts w:ascii="Courier New" w:hAnsi="Courier New" w:cs="Courier New"/>
+          <w:sz w:val="18"/>
+          <w:szCs w:val="18"/>
+        </w:rPr>
+        <w:t>e</w:t>
+      </w:r>
+      <w:r>
+        <w:rPr>
+          <w:rFonts w:ascii="Courier New" w:hAnsi="Courier New" w:cs="Courier New"/>
+          <w:sz w:val="18"/>
+          <w:szCs w:val="18"/>
+        </w:rPr>
+        <w:t>ncryptionSetup.py</w:t>
       </w:r>
     </w:p>
     <w:p>
       <w:pPr>
         <w:pStyle w:val="NoSpacing"/>
         <w:rPr>
-          <w:sz w:val="18"/>
-          <w:szCs w:val="18"/>
-        </w:rPr>
-      </w:pPr>
-      <w:r>
-        <w:rPr>
+          <w:rFonts w:ascii="Courier New" w:hAnsi="Courier New" w:cs="Courier New"/>
+          <w:sz w:val="18"/>
+          <w:szCs w:val="18"/>
+        </w:rPr>
+      </w:pPr>
+      <w:r>
+        <w:rPr>
+          <w:rFonts w:ascii="Courier New" w:hAnsi="Courier New" w:cs="Courier New"/>
           <w:sz w:val="18"/>
           <w:szCs w:val="18"/>
         </w:rPr>
@@ -700,12 +765,14 @@
       <w:pPr>
         <w:pStyle w:val="NoSpacing"/>
         <w:rPr>
-          <w:sz w:val="18"/>
-          <w:szCs w:val="18"/>
-        </w:rPr>
-      </w:pPr>
-      <w:r>
-        <w:rPr>
+          <w:rFonts w:ascii="Courier New" w:hAnsi="Courier New" w:cs="Courier New"/>
+          <w:sz w:val="18"/>
+          <w:szCs w:val="18"/>
+        </w:rPr>
+      </w:pPr>
+      <w:r>
+        <w:rPr>
+          <w:rFonts w:ascii="Courier New" w:hAnsi="Courier New" w:cs="Courier New"/>
           <w:sz w:val="18"/>
           <w:szCs w:val="18"/>
         </w:rPr>
@@ -716,12 +783,14 @@
       <w:pPr>
         <w:pStyle w:val="NoSpacing"/>
         <w:rPr>
-          <w:sz w:val="18"/>
-          <w:szCs w:val="18"/>
-        </w:rPr>
-      </w:pPr>
-      <w:r>
-        <w:rPr>
+          <w:rFonts w:ascii="Courier New" w:hAnsi="Courier New" w:cs="Courier New"/>
+          <w:sz w:val="18"/>
+          <w:szCs w:val="18"/>
+        </w:rPr>
+      </w:pPr>
+      <w:r>
+        <w:rPr>
+          <w:rFonts w:ascii="Courier New" w:hAnsi="Courier New" w:cs="Courier New"/>
           <w:sz w:val="18"/>
           <w:szCs w:val="18"/>
         </w:rPr>
@@ -732,12 +801,14 @@
       <w:pPr>
         <w:pStyle w:val="NoSpacing"/>
         <w:rPr>
-          <w:sz w:val="18"/>
-          <w:szCs w:val="18"/>
-        </w:rPr>
-      </w:pPr>
-      <w:r>
-        <w:rPr>
+          <w:rFonts w:ascii="Courier New" w:hAnsi="Courier New" w:cs="Courier New"/>
+          <w:sz w:val="18"/>
+          <w:szCs w:val="18"/>
+        </w:rPr>
+      </w:pPr>
+      <w:r>
+        <w:rPr>
+          <w:rFonts w:ascii="Courier New" w:hAnsi="Courier New" w:cs="Courier New"/>
           <w:sz w:val="18"/>
           <w:szCs w:val="18"/>
         </w:rPr>
@@ -748,12 +819,14 @@
       <w:pPr>
         <w:pStyle w:val="NoSpacing"/>
         <w:rPr>
-          <w:sz w:val="18"/>
-          <w:szCs w:val="18"/>
-        </w:rPr>
-      </w:pPr>
-      <w:r>
-        <w:rPr>
+          <w:rFonts w:ascii="Courier New" w:hAnsi="Courier New" w:cs="Courier New"/>
+          <w:sz w:val="18"/>
+          <w:szCs w:val="18"/>
+        </w:rPr>
+      </w:pPr>
+      <w:r>
+        <w:rPr>
+          <w:rFonts w:ascii="Courier New" w:hAnsi="Courier New" w:cs="Courier New"/>
           <w:sz w:val="18"/>
           <w:szCs w:val="18"/>
         </w:rPr>
@@ -764,12 +837,14 @@
       <w:pPr>
         <w:pStyle w:val="NoSpacing"/>
         <w:rPr>
-          <w:sz w:val="18"/>
-          <w:szCs w:val="18"/>
-        </w:rPr>
-      </w:pPr>
-      <w:r>
-        <w:rPr>
+          <w:rFonts w:ascii="Courier New" w:hAnsi="Courier New" w:cs="Courier New"/>
+          <w:sz w:val="18"/>
+          <w:szCs w:val="18"/>
+        </w:rPr>
+      </w:pPr>
+      <w:r>
+        <w:rPr>
+          <w:rFonts w:ascii="Courier New" w:hAnsi="Courier New" w:cs="Courier New"/>
           <w:sz w:val="18"/>
           <w:szCs w:val="18"/>
         </w:rPr>
@@ -780,12 +855,14 @@
       <w:pPr>
         <w:pStyle w:val="NoSpacing"/>
         <w:rPr>
-          <w:sz w:val="18"/>
-          <w:szCs w:val="18"/>
-        </w:rPr>
-      </w:pPr>
-      <w:r>
-        <w:rPr>
+          <w:rFonts w:ascii="Courier New" w:hAnsi="Courier New" w:cs="Courier New"/>
+          <w:sz w:val="18"/>
+          <w:szCs w:val="18"/>
+        </w:rPr>
+      </w:pPr>
+      <w:r>
+        <w:rPr>
+          <w:rFonts w:ascii="Courier New" w:hAnsi="Courier New" w:cs="Courier New"/>
           <w:sz w:val="18"/>
           <w:szCs w:val="18"/>
         </w:rPr>
@@ -796,12 +873,14 @@
       <w:pPr>
         <w:pStyle w:val="NoSpacing"/>
         <w:rPr>
-          <w:sz w:val="18"/>
-          <w:szCs w:val="18"/>
-        </w:rPr>
-      </w:pPr>
-      <w:r>
-        <w:rPr>
+          <w:rFonts w:ascii="Courier New" w:hAnsi="Courier New" w:cs="Courier New"/>
+          <w:sz w:val="18"/>
+          <w:szCs w:val="18"/>
+        </w:rPr>
+      </w:pPr>
+      <w:r>
+        <w:rPr>
+          <w:rFonts w:ascii="Courier New" w:hAnsi="Courier New" w:cs="Courier New"/>
           <w:sz w:val="18"/>
           <w:szCs w:val="18"/>
         </w:rPr>
@@ -812,15 +891,18 @@
       <w:pPr>
         <w:pStyle w:val="NoSpacing"/>
         <w:rPr>
-          <w:sz w:val="18"/>
-          <w:szCs w:val="18"/>
-        </w:rPr>
-      </w:pPr>
-      <w:r>
-        <w:rPr>
-          <w:sz w:val="18"/>
-          <w:szCs w:val="18"/>
-        </w:rPr>
+          <w:rFonts w:ascii="Courier New" w:hAnsi="Courier New" w:cs="Courier New"/>
+          <w:sz w:val="18"/>
+          <w:szCs w:val="18"/>
+        </w:rPr>
+      </w:pPr>
+      <w:r>
+        <w:rPr>
+          <w:rFonts w:ascii="Courier New" w:hAnsi="Courier New" w:cs="Courier New"/>
+          <w:sz w:val="18"/>
+          <w:szCs w:val="18"/>
+        </w:rPr>
+        <w:lastRenderedPageBreak/>
         <w:t>2015-08-17 07:51:34,069 - Your radio network settings are</w:t>
       </w:r>
     </w:p>
@@ -828,12 +910,14 @@
       <w:pPr>
         <w:pStyle w:val="NoSpacing"/>
         <w:rPr>
-          <w:sz w:val="18"/>
-          <w:szCs w:val="18"/>
-        </w:rPr>
-      </w:pPr>
-      <w:r>
-        <w:rPr>
+          <w:rFonts w:ascii="Courier New" w:hAnsi="Courier New" w:cs="Courier New"/>
+          <w:sz w:val="18"/>
+          <w:szCs w:val="18"/>
+        </w:rPr>
+      </w:pPr>
+      <w:r>
+        <w:rPr>
+          <w:rFonts w:ascii="Courier New" w:hAnsi="Courier New" w:cs="Courier New"/>
           <w:sz w:val="18"/>
           <w:szCs w:val="18"/>
         </w:rPr>
@@ -844,12 +928,14 @@
       <w:pPr>
         <w:pStyle w:val="NoSpacing"/>
         <w:rPr>
-          <w:sz w:val="18"/>
-          <w:szCs w:val="18"/>
-        </w:rPr>
-      </w:pPr>
-      <w:r>
-        <w:rPr>
+          <w:rFonts w:ascii="Courier New" w:hAnsi="Courier New" w:cs="Courier New"/>
+          <w:sz w:val="18"/>
+          <w:szCs w:val="18"/>
+        </w:rPr>
+      </w:pPr>
+      <w:r>
+        <w:rPr>
+          <w:rFonts w:ascii="Courier New" w:hAnsi="Courier New" w:cs="Courier New"/>
           <w:sz w:val="18"/>
           <w:szCs w:val="18"/>
         </w:rPr>
@@ -860,12 +946,14 @@
       <w:pPr>
         <w:pStyle w:val="NoSpacing"/>
         <w:rPr>
-          <w:sz w:val="18"/>
-          <w:szCs w:val="18"/>
-        </w:rPr>
-      </w:pPr>
-      <w:r>
-        <w:rPr>
+          <w:rFonts w:ascii="Courier New" w:hAnsi="Courier New" w:cs="Courier New"/>
+          <w:sz w:val="18"/>
+          <w:szCs w:val="18"/>
+        </w:rPr>
+      </w:pPr>
+      <w:r>
+        <w:rPr>
+          <w:rFonts w:ascii="Courier New" w:hAnsi="Courier New" w:cs="Courier New"/>
           <w:sz w:val="18"/>
           <w:szCs w:val="18"/>
         </w:rPr>
@@ -876,325 +964,392 @@
       <w:pPr>
         <w:pStyle w:val="NoSpacing"/>
         <w:rPr>
-          <w:sz w:val="18"/>
-          <w:szCs w:val="18"/>
-        </w:rPr>
-      </w:pPr>
-      <w:r>
-        <w:rPr>
-          <w:sz w:val="18"/>
-          <w:szCs w:val="18"/>
-        </w:rPr>
+          <w:rFonts w:ascii="Courier New" w:hAnsi="Courier New" w:cs="Courier New"/>
+          <w:sz w:val="18"/>
+          <w:szCs w:val="18"/>
+        </w:rPr>
+      </w:pPr>
+      <w:r>
+        <w:rPr>
+          <w:rFonts w:ascii="Courier New" w:hAnsi="Courier New" w:cs="Courier New"/>
+          <w:sz w:val="18"/>
+          <w:szCs w:val="18"/>
+        </w:rPr>
+        <w:t>2015-08-17 07:51:34,073 - Exiting</w:t>
+      </w:r>
+    </w:p>
+    <w:p>
+      <w:pPr>
+        <w:pStyle w:val="NoSpacing"/>
+        <w:rPr>
+          <w:rFonts w:ascii="Courier New" w:hAnsi="Courier New" w:cs="Courier New"/>
+          <w:sz w:val="18"/>
+          <w:szCs w:val="18"/>
+        </w:rPr>
+      </w:pPr>
+      <w:proofErr w:type="spellStart"/>
+      <w:r>
+        <w:rPr>
+          <w:rFonts w:ascii="Courier New" w:hAnsi="Courier New" w:cs="Courier New"/>
+          <w:sz w:val="18"/>
+          <w:szCs w:val="18"/>
+        </w:rPr>
+        <w:t>pi@jgctest</w:t>
+      </w:r>
+      <w:proofErr w:type="spellEnd"/>
+      <w:r>
+        <w:rPr>
+          <w:rFonts w:ascii="Courier New" w:hAnsi="Courier New" w:cs="Courier New"/>
+          <w:sz w:val="18"/>
+          <w:szCs w:val="18"/>
+        </w:rPr>
+        <w:t xml:space="preserve"> ~/WirelessThings-LaunchPad/Tools/</w:t>
+      </w:r>
+      <w:proofErr w:type="spellStart"/>
+      <w:r>
+        <w:rPr>
+          <w:rFonts w:ascii="Courier New" w:hAnsi="Courier New" w:cs="Courier New"/>
+          <w:sz w:val="18"/>
+          <w:szCs w:val="18"/>
+        </w:rPr>
+        <w:t>encryptionSetup</w:t>
+      </w:r>
+      <w:proofErr w:type="spellEnd"/>
+      <w:r>
+        <w:rPr>
+          <w:rFonts w:ascii="Courier New" w:hAnsi="Courier New" w:cs="Courier New"/>
+          <w:sz w:val="18"/>
+          <w:szCs w:val="18"/>
+        </w:rPr>
+        <w:t xml:space="preserve"> $</w:t>
+      </w:r>
+    </w:p>
+    <w:p/>
+    <w:p>
+      <w:pPr>
+        <w:pStyle w:val="NoSpacing"/>
+      </w:pPr>
+      <w:r>
+        <w:t>Example where the encryption setting have already been done:</w:t>
+      </w:r>
+    </w:p>
+    <w:p>
+      <w:pPr>
+        <w:pStyle w:val="NoSpacing"/>
+        <w:rPr>
+          <w:rFonts w:ascii="Courier New" w:hAnsi="Courier New" w:cs="Courier New"/>
+          <w:sz w:val="18"/>
+          <w:szCs w:val="18"/>
+        </w:rPr>
+      </w:pPr>
+      <w:proofErr w:type="spellStart"/>
+      <w:r>
+        <w:rPr>
+          <w:rFonts w:ascii="Courier New" w:hAnsi="Courier New" w:cs="Courier New"/>
+          <w:sz w:val="18"/>
+          <w:szCs w:val="18"/>
+        </w:rPr>
+        <w:t>pi@jgctest</w:t>
+      </w:r>
+      <w:proofErr w:type="spellEnd"/>
+      <w:r>
+        <w:rPr>
+          <w:rFonts w:ascii="Courier New" w:hAnsi="Courier New" w:cs="Courier New"/>
+          <w:sz w:val="18"/>
+          <w:szCs w:val="18"/>
+        </w:rPr>
+        <w:t xml:space="preserve"> ~/WirelessThings-LaunchPad/Tools/</w:t>
+      </w:r>
+      <w:proofErr w:type="spellStart"/>
+      <w:r>
+        <w:rPr>
+          <w:rFonts w:ascii="Courier New" w:hAnsi="Courier New" w:cs="Courier New"/>
+          <w:sz w:val="18"/>
+          <w:szCs w:val="18"/>
+        </w:rPr>
+        <w:t>encryptionSetup</w:t>
+      </w:r>
+      <w:proofErr w:type="spellEnd"/>
+      <w:r>
+        <w:rPr>
+          <w:rFonts w:ascii="Courier New" w:hAnsi="Courier New" w:cs="Courier New"/>
+          <w:sz w:val="18"/>
+          <w:szCs w:val="18"/>
+        </w:rPr>
+        <w:t xml:space="preserve"> $ python </w:t>
+      </w:r>
+      <w:r>
+        <w:rPr>
+          <w:rFonts w:ascii="Courier New" w:hAnsi="Courier New" w:cs="Courier New"/>
+          <w:sz w:val="18"/>
+          <w:szCs w:val="18"/>
+        </w:rPr>
+        <w:t>e</w:t>
+      </w:r>
+      <w:r>
+        <w:rPr>
+          <w:rFonts w:ascii="Courier New" w:hAnsi="Courier New" w:cs="Courier New"/>
+          <w:sz w:val="18"/>
+          <w:szCs w:val="18"/>
+        </w:rPr>
+        <w:t>ncryptionSetup.py</w:t>
+      </w:r>
+    </w:p>
+    <w:p>
+      <w:pPr>
+        <w:pStyle w:val="NoSpacing"/>
+        <w:rPr>
+          <w:rFonts w:ascii="Courier New" w:hAnsi="Courier New" w:cs="Courier New"/>
+          <w:sz w:val="18"/>
+          <w:szCs w:val="18"/>
+        </w:rPr>
+      </w:pPr>
+      <w:r>
+        <w:rPr>
+          <w:rFonts w:ascii="Courier New" w:hAnsi="Courier New" w:cs="Courier New"/>
+          <w:sz w:val="18"/>
+          <w:szCs w:val="18"/>
+        </w:rPr>
+        <w:t>2015-08-17 07:56:27,182 - This app will attempt to read the current PANID and encryption setting from the radio on port /dev/ttyAMA0.</w:t>
+      </w:r>
+    </w:p>
+    <w:p>
+      <w:pPr>
+        <w:pStyle w:val="NoSpacing"/>
+        <w:rPr>
+          <w:rFonts w:ascii="Courier New" w:hAnsi="Courier New" w:cs="Courier New"/>
+          <w:sz w:val="18"/>
+          <w:szCs w:val="18"/>
+        </w:rPr>
+      </w:pPr>
+      <w:r>
+        <w:rPr>
+          <w:rFonts w:ascii="Courier New" w:hAnsi="Courier New" w:cs="Courier New"/>
+          <w:sz w:val="18"/>
+          <w:szCs w:val="18"/>
+        </w:rPr>
+        <w:t>2015-08-17 07:56:27,183 - If factory default setting are found we will generate a new PANID and encryption key to setup your radio network</w:t>
+      </w:r>
+    </w:p>
+    <w:p>
+      <w:pPr>
+        <w:pStyle w:val="NoSpacing"/>
+        <w:rPr>
+          <w:rFonts w:ascii="Courier New" w:hAnsi="Courier New" w:cs="Courier New"/>
+          <w:sz w:val="18"/>
+          <w:szCs w:val="18"/>
+        </w:rPr>
+      </w:pPr>
+      <w:r>
+        <w:rPr>
+          <w:rFonts w:ascii="Courier New" w:hAnsi="Courier New" w:cs="Courier New"/>
+          <w:sz w:val="18"/>
+          <w:szCs w:val="18"/>
+        </w:rPr>
+        <w:t>2015-08-17 07:56:27,185 - Attempting to read the current settings</w:t>
+      </w:r>
+    </w:p>
+    <w:p>
+      <w:pPr>
+        <w:pStyle w:val="NoSpacing"/>
+        <w:rPr>
+          <w:rFonts w:ascii="Courier New" w:hAnsi="Courier New" w:cs="Courier New"/>
+          <w:sz w:val="18"/>
+          <w:szCs w:val="18"/>
+        </w:rPr>
+      </w:pPr>
+      <w:r>
+        <w:rPr>
+          <w:rFonts w:ascii="Courier New" w:hAnsi="Courier New" w:cs="Courier New"/>
+          <w:sz w:val="18"/>
+          <w:szCs w:val="18"/>
+        </w:rPr>
+        <w:t>2015-08-17 07:56:29,292 - Non default settings found, no changes have been made</w:t>
+      </w:r>
+    </w:p>
+    <w:p>
+      <w:pPr>
+        <w:pStyle w:val="NoSpacing"/>
+        <w:rPr>
+          <w:rFonts w:ascii="Courier New" w:hAnsi="Courier New" w:cs="Courier New"/>
+          <w:sz w:val="18"/>
+          <w:szCs w:val="18"/>
+        </w:rPr>
+      </w:pPr>
+      <w:r>
+        <w:rPr>
+          <w:rFonts w:ascii="Courier New" w:hAnsi="Courier New" w:cs="Courier New"/>
+          <w:sz w:val="18"/>
+          <w:szCs w:val="18"/>
+        </w:rPr>
+        <w:t>2015-08-17 07:56:29,292 - Your radio network settings are</w:t>
+      </w:r>
+    </w:p>
+    <w:p>
+      <w:pPr>
+        <w:pStyle w:val="NoSpacing"/>
+        <w:rPr>
+          <w:rFonts w:ascii="Courier New" w:hAnsi="Courier New" w:cs="Courier New"/>
+          <w:sz w:val="18"/>
+          <w:szCs w:val="18"/>
+        </w:rPr>
+      </w:pPr>
+      <w:r>
+        <w:rPr>
+          <w:rFonts w:ascii="Courier New" w:hAnsi="Courier New" w:cs="Courier New"/>
+          <w:sz w:val="18"/>
+          <w:szCs w:val="18"/>
+        </w:rPr>
+        <w:t>2015-08-17 07:56:29,293 - PANID: 55F4</w:t>
+      </w:r>
+    </w:p>
+    <w:p>
+      <w:pPr>
+        <w:pStyle w:val="NoSpacing"/>
+        <w:rPr>
+          <w:rFonts w:ascii="Courier New" w:hAnsi="Courier New" w:cs="Courier New"/>
+          <w:sz w:val="18"/>
+          <w:szCs w:val="18"/>
+        </w:rPr>
+      </w:pPr>
+      <w:r>
+        <w:rPr>
+          <w:rFonts w:ascii="Courier New" w:hAnsi="Courier New" w:cs="Courier New"/>
+          <w:sz w:val="18"/>
+          <w:szCs w:val="18"/>
+        </w:rPr>
+        <w:t>2015-08-17 07:56:29,294 - Encryption is: Enabled</w:t>
+      </w:r>
+    </w:p>
+    <w:p>
+      <w:pPr>
+        <w:pStyle w:val="NoSpacing"/>
+        <w:rPr>
+          <w:rFonts w:ascii="Courier New" w:hAnsi="Courier New" w:cs="Courier New"/>
+          <w:sz w:val="18"/>
+          <w:szCs w:val="18"/>
+        </w:rPr>
+      </w:pPr>
+      <w:r>
+        <w:rPr>
+          <w:rFonts w:ascii="Courier New" w:hAnsi="Courier New" w:cs="Courier New"/>
+          <w:sz w:val="18"/>
+          <w:szCs w:val="18"/>
+        </w:rPr>
+        <w:t>2015-08-17 07:56:29,294 - Encryption Key: 000102030405060708090A0B0C0D0E0F</w:t>
+      </w:r>
+    </w:p>
+    <w:p>
+      <w:pPr>
+        <w:pStyle w:val="NoSpacing"/>
+        <w:rPr>
+          <w:rFonts w:ascii="Courier New" w:hAnsi="Courier New" w:cs="Courier New"/>
+          <w:sz w:val="18"/>
+          <w:szCs w:val="18"/>
+        </w:rPr>
+      </w:pPr>
+      <w:r>
+        <w:rPr>
+          <w:rFonts w:ascii="Courier New" w:hAnsi="Courier New" w:cs="Courier New"/>
+          <w:sz w:val="18"/>
+          <w:szCs w:val="18"/>
+        </w:rPr>
+        <w:t>2015-08-17 07:56:29,295 - Exiting</w:t>
+      </w:r>
+    </w:p>
+    <w:p>
+      <w:pPr>
+        <w:pStyle w:val="NoSpacing"/>
+        <w:rPr>
+          <w:rFonts w:ascii="Courier New" w:hAnsi="Courier New" w:cs="Courier New"/>
+          <w:sz w:val="18"/>
+          <w:szCs w:val="18"/>
+        </w:rPr>
+      </w:pPr>
+      <w:proofErr w:type="spellStart"/>
+      <w:r>
+        <w:rPr>
+          <w:rFonts w:ascii="Courier New" w:hAnsi="Courier New" w:cs="Courier New"/>
+          <w:sz w:val="18"/>
+          <w:szCs w:val="18"/>
+        </w:rPr>
+        <w:t>pi@jgctest</w:t>
+      </w:r>
+      <w:proofErr w:type="spellEnd"/>
+      <w:r>
+        <w:rPr>
+          <w:rFonts w:ascii="Courier New" w:hAnsi="Courier New" w:cs="Courier New"/>
+          <w:sz w:val="18"/>
+          <w:szCs w:val="18"/>
+        </w:rPr>
+        <w:t xml:space="preserve"> ~/WirelessThings-LaunchPad/Tools/</w:t>
+      </w:r>
+      <w:proofErr w:type="spellStart"/>
+      <w:r>
+        <w:rPr>
+          <w:rFonts w:ascii="Courier New" w:hAnsi="Courier New" w:cs="Courier New"/>
+          <w:sz w:val="18"/>
+          <w:szCs w:val="18"/>
+        </w:rPr>
+        <w:t>encryptionSetup</w:t>
+      </w:r>
+      <w:proofErr w:type="spellEnd"/>
+      <w:r>
+        <w:rPr>
+          <w:rFonts w:ascii="Courier New" w:hAnsi="Courier New" w:cs="Courier New"/>
+          <w:sz w:val="18"/>
+          <w:szCs w:val="18"/>
+        </w:rPr>
+        <w:t xml:space="preserve"> $</w:t>
+      </w:r>
+    </w:p>
+    <w:p>
+      <w:pPr>
+        <w:pStyle w:val="NoSpacing"/>
+        <w:rPr>
+          <w:sz w:val="18"/>
+          <w:szCs w:val="18"/>
+        </w:rPr>
+      </w:pPr>
+    </w:p>
+    <w:p>
+      <w:r>
+        <w:t>The tool will display the settings to you on completion.</w:t>
+      </w:r>
+      <w:r>
+        <w:t xml:space="preserve"> It can be useful to note these settings down for later use (e.g. in troubleshooting).</w:t>
+      </w:r>
+    </w:p>
+    <w:p>
+      <w:r>
+        <w:t>Note: Once encryption has been changed then you will not be able to talk to any devices that have already been configured</w:t>
+      </w:r>
+      <w:r>
+        <w:t xml:space="preserve"> with different settings</w:t>
+      </w:r>
+      <w:r>
+        <w:t>. These will need re-configuring via the Configuration Wizard.</w:t>
+      </w:r>
+    </w:p>
+    <w:p>
+      <w:pPr>
+        <w:rPr>
+          <w:rFonts w:asciiTheme="majorHAnsi" w:eastAsiaTheme="majorEastAsia" w:hAnsiTheme="majorHAnsi" w:cstheme="majorBidi"/>
+          <w:color w:val="2E74B5" w:themeColor="accent1" w:themeShade="BF"/>
+          <w:sz w:val="32"/>
+          <w:szCs w:val="32"/>
+        </w:rPr>
+      </w:pPr>
+      <w:r>
+        <w:br w:type="page"/>
+      </w:r>
+    </w:p>
+    <w:p>
+      <w:pPr>
+        <w:pStyle w:val="Heading1"/>
+      </w:pPr>
+      <w:r>
         <w:lastRenderedPageBreak/>
-        <w:t>2015-08-17 07:51:34,073 - Exiting</w:t>
-      </w:r>
-    </w:p>
-    <w:p>
-      <w:pPr>
-        <w:pStyle w:val="NoSpacing"/>
-        <w:rPr>
-          <w:sz w:val="18"/>
-          <w:szCs w:val="18"/>
-        </w:rPr>
-      </w:pPr>
-      <w:proofErr w:type="spellStart"/>
-      <w:r>
-        <w:rPr>
-          <w:sz w:val="18"/>
-          <w:szCs w:val="18"/>
-        </w:rPr>
-        <w:t>pi@jgctest</w:t>
-      </w:r>
-      <w:proofErr w:type="spellEnd"/>
-      <w:r>
-        <w:rPr>
-          <w:sz w:val="18"/>
-          <w:szCs w:val="18"/>
-        </w:rPr>
-        <w:t xml:space="preserve"> ~/WirelessThings-LaunchPad/Tools/</w:t>
-      </w:r>
-      <w:proofErr w:type="spellStart"/>
-      <w:r>
-        <w:rPr>
-          <w:sz w:val="18"/>
-          <w:szCs w:val="18"/>
-        </w:rPr>
-        <w:t>encryptionSetup</w:t>
-      </w:r>
-      <w:proofErr w:type="spellEnd"/>
-      <w:r>
-        <w:rPr>
-          <w:sz w:val="18"/>
-          <w:szCs w:val="18"/>
-        </w:rPr>
-        <w:t xml:space="preserve"> $</w:t>
-      </w:r>
-    </w:p>
-    <w:p/>
-    <w:p>
-      <w:pPr>
-        <w:pStyle w:val="NoSpacing"/>
-      </w:pPr>
-      <w:r>
-        <w:t>Example where the encryption setting have already been done:</w:t>
-      </w:r>
-    </w:p>
-    <w:p>
-      <w:pPr>
-        <w:pStyle w:val="NoSpacing"/>
-        <w:rPr>
-          <w:sz w:val="18"/>
-          <w:szCs w:val="18"/>
-        </w:rPr>
-      </w:pPr>
-      <w:proofErr w:type="spellStart"/>
-      <w:r>
-        <w:rPr>
-          <w:sz w:val="18"/>
-          <w:szCs w:val="18"/>
-        </w:rPr>
-        <w:t>pi@jgctest</w:t>
-      </w:r>
-      <w:proofErr w:type="spellEnd"/>
-      <w:r>
-        <w:rPr>
-          <w:sz w:val="18"/>
-          <w:szCs w:val="18"/>
-        </w:rPr>
-        <w:t xml:space="preserve"> ~/WirelessThings-LaunchPad/Tools/</w:t>
-      </w:r>
-      <w:proofErr w:type="spellStart"/>
-      <w:r>
-        <w:rPr>
-          <w:sz w:val="18"/>
-          <w:szCs w:val="18"/>
-        </w:rPr>
-        <w:t>encryptionSetup</w:t>
-      </w:r>
-      <w:proofErr w:type="spellEnd"/>
-      <w:r>
-        <w:rPr>
-          <w:sz w:val="18"/>
-          <w:szCs w:val="18"/>
-        </w:rPr>
-        <w:t xml:space="preserve"> $ python EncryptionSetup.py</w:t>
-      </w:r>
-    </w:p>
-    <w:p>
-      <w:pPr>
-        <w:pStyle w:val="NoSpacing"/>
-        <w:rPr>
-          <w:sz w:val="18"/>
-          <w:szCs w:val="18"/>
-        </w:rPr>
-      </w:pPr>
-      <w:r>
-        <w:rPr>
-          <w:sz w:val="18"/>
-          <w:szCs w:val="18"/>
-        </w:rPr>
-        <w:t>2015-08-17 07:56:27,182 - This app will attempt to read the current PANID and encryption setting from the radio on port /dev/ttyAMA0.</w:t>
-      </w:r>
-    </w:p>
-    <w:p>
-      <w:pPr>
-        <w:pStyle w:val="NoSpacing"/>
-        <w:rPr>
-          <w:sz w:val="18"/>
-          <w:szCs w:val="18"/>
-        </w:rPr>
-      </w:pPr>
-      <w:r>
-        <w:rPr>
-          <w:sz w:val="18"/>
-          <w:szCs w:val="18"/>
-        </w:rPr>
-        <w:t>2015-08-17 07:56:27,183 - If factory default setting are found we will generate a new PANID and encryption key to setup your radio network</w:t>
-      </w:r>
-    </w:p>
-    <w:p>
-      <w:pPr>
-        <w:pStyle w:val="NoSpacing"/>
-        <w:rPr>
-          <w:sz w:val="18"/>
-          <w:szCs w:val="18"/>
-        </w:rPr>
-      </w:pPr>
-      <w:r>
-        <w:rPr>
-          <w:sz w:val="18"/>
-          <w:szCs w:val="18"/>
-        </w:rPr>
-        <w:t>2015-08-17 07:56:27,185 - Attempting to read the current settings</w:t>
-      </w:r>
-    </w:p>
-    <w:p>
-      <w:pPr>
-        <w:pStyle w:val="NoSpacing"/>
-        <w:rPr>
-          <w:sz w:val="18"/>
-          <w:szCs w:val="18"/>
-        </w:rPr>
-      </w:pPr>
-      <w:r>
-        <w:rPr>
-          <w:sz w:val="18"/>
-          <w:szCs w:val="18"/>
-        </w:rPr>
-        <w:t>2015-08-17 07:56:29,292 - Non default settings found, no changes have been made</w:t>
-      </w:r>
-    </w:p>
-    <w:p>
-      <w:pPr>
-        <w:pStyle w:val="NoSpacing"/>
-        <w:rPr>
-          <w:sz w:val="18"/>
-          <w:szCs w:val="18"/>
-        </w:rPr>
-      </w:pPr>
-      <w:r>
-        <w:rPr>
-          <w:sz w:val="18"/>
-          <w:szCs w:val="18"/>
-        </w:rPr>
-        <w:t>2015-08-17 07:56:29,292 - Your radio network settings are</w:t>
-      </w:r>
-    </w:p>
-    <w:p>
-      <w:pPr>
-        <w:pStyle w:val="NoSpacing"/>
-        <w:rPr>
-          <w:sz w:val="18"/>
-          <w:szCs w:val="18"/>
-        </w:rPr>
-      </w:pPr>
-      <w:r>
-        <w:rPr>
-          <w:sz w:val="18"/>
-          <w:szCs w:val="18"/>
-        </w:rPr>
-        <w:t>2015-08-17 07:56:29,293 - PANID: 55F4</w:t>
-      </w:r>
-    </w:p>
-    <w:p>
-      <w:pPr>
-        <w:pStyle w:val="NoSpacing"/>
-        <w:rPr>
-          <w:sz w:val="18"/>
-          <w:szCs w:val="18"/>
-        </w:rPr>
-      </w:pPr>
-      <w:r>
-        <w:rPr>
-          <w:sz w:val="18"/>
-          <w:szCs w:val="18"/>
-        </w:rPr>
-        <w:t>2015-08-17 07:56:29,294 - Encryption is: Enabled</w:t>
-      </w:r>
-    </w:p>
-    <w:p>
-      <w:pPr>
-        <w:pStyle w:val="NoSpacing"/>
-        <w:rPr>
-          <w:sz w:val="18"/>
-          <w:szCs w:val="18"/>
-        </w:rPr>
-      </w:pPr>
-      <w:r>
-        <w:rPr>
-          <w:sz w:val="18"/>
-          <w:szCs w:val="18"/>
-        </w:rPr>
-        <w:t>2015-08-17 07:56:29,294 - Encryption Key: 000102030405060708090A0B0C0D0E0F</w:t>
-      </w:r>
-    </w:p>
-    <w:p>
-      <w:pPr>
-        <w:pStyle w:val="NoSpacing"/>
-        <w:rPr>
-          <w:sz w:val="18"/>
-          <w:szCs w:val="18"/>
-        </w:rPr>
-      </w:pPr>
-      <w:r>
-        <w:rPr>
-          <w:sz w:val="18"/>
-          <w:szCs w:val="18"/>
-        </w:rPr>
-        <w:t>2015-08-17 07:56:29,295 - Exiting</w:t>
-      </w:r>
-    </w:p>
-    <w:p>
-      <w:pPr>
-        <w:pStyle w:val="NoSpacing"/>
-        <w:rPr>
-          <w:sz w:val="18"/>
-          <w:szCs w:val="18"/>
-        </w:rPr>
-      </w:pPr>
-      <w:proofErr w:type="spellStart"/>
-      <w:r>
-        <w:rPr>
-          <w:sz w:val="18"/>
-          <w:szCs w:val="18"/>
-        </w:rPr>
-        <w:t>pi@jgctest</w:t>
-      </w:r>
-      <w:proofErr w:type="spellEnd"/>
-      <w:r>
-        <w:rPr>
-          <w:sz w:val="18"/>
-          <w:szCs w:val="18"/>
-        </w:rPr>
-        <w:t xml:space="preserve"> ~/WirelessThings-LaunchPad/Tools/</w:t>
-      </w:r>
-      <w:proofErr w:type="spellStart"/>
-      <w:r>
-        <w:rPr>
-          <w:sz w:val="18"/>
-          <w:szCs w:val="18"/>
-        </w:rPr>
-        <w:t>encryptionSetup</w:t>
-      </w:r>
-      <w:proofErr w:type="spellEnd"/>
-      <w:r>
-        <w:rPr>
-          <w:sz w:val="18"/>
-          <w:szCs w:val="18"/>
-        </w:rPr>
-        <w:t xml:space="preserve"> $</w:t>
-      </w:r>
-    </w:p>
-    <w:p>
-      <w:pPr>
-        <w:pStyle w:val="NoSpacing"/>
-        <w:rPr>
-          <w:sz w:val="18"/>
-          <w:szCs w:val="18"/>
-        </w:rPr>
-      </w:pPr>
-    </w:p>
-    <w:p>
-      <w:r>
-        <w:t>The tool will display the settings to you on completion.</w:t>
-      </w:r>
-    </w:p>
-    <w:p>
-      <w:r>
-        <w:t>Note: Once encryption has been changed then you will not be able to talk to any devices that have already been configured</w:t>
-      </w:r>
-      <w:r>
-        <w:t xml:space="preserve"> with different settings</w:t>
-      </w:r>
-      <w:r>
-        <w:t>. These will need re-configuring via the Configuration Wizard.</w:t>
-      </w:r>
-    </w:p>
-    <w:p>
-      <w:pPr>
-        <w:pStyle w:val="Heading1"/>
-      </w:pPr>
-      <w:r>
         <w:t>The LaunchPad</w:t>
       </w:r>
     </w:p>
@@ -1244,7 +1399,6 @@
           <w:noProof/>
           <w:lang w:eastAsia="en-GB"/>
         </w:rPr>
-        <w:lastRenderedPageBreak/>
         <w:drawing>
           <wp:inline distT="0" distB="0" distL="0" distR="0" wp14:anchorId="51246263" wp14:editId="334BCCB3">
             <wp:extent cx="5731510" cy="4367530"/>
@@ -1342,28 +1496,52 @@
       </w:r>
     </w:p>
     <w:p>
+      <w:pPr>
+        <w:rPr>
+          <w:rFonts w:ascii="Courier New" w:hAnsi="Courier New" w:cs="Courier New"/>
+        </w:rPr>
+      </w:pPr>
       <w:proofErr w:type="gramStart"/>
       <w:r>
+        <w:rPr>
+          <w:rFonts w:ascii="Courier New" w:hAnsi="Courier New" w:cs="Courier New"/>
+        </w:rPr>
+        <w:lastRenderedPageBreak/>
         <w:t>find</w:t>
       </w:r>
       <w:proofErr w:type="gramEnd"/>
       <w:r>
+        <w:rPr>
+          <w:rFonts w:ascii="Courier New" w:hAnsi="Courier New" w:cs="Courier New"/>
+        </w:rPr>
         <w:t xml:space="preserve"> ./ -name "*.</w:t>
       </w:r>
       <w:proofErr w:type="spellStart"/>
       <w:r>
+        <w:rPr>
+          <w:rFonts w:ascii="Courier New" w:hAnsi="Courier New" w:cs="Courier New"/>
+        </w:rPr>
         <w:t>py</w:t>
       </w:r>
       <w:proofErr w:type="spellEnd"/>
       <w:r>
+        <w:rPr>
+          <w:rFonts w:ascii="Courier New" w:hAnsi="Courier New" w:cs="Courier New"/>
+        </w:rPr>
         <w:t xml:space="preserve">" -exec </w:t>
       </w:r>
       <w:proofErr w:type="spellStart"/>
       <w:r>
+        <w:rPr>
+          <w:rFonts w:ascii="Courier New" w:hAnsi="Courier New" w:cs="Courier New"/>
+        </w:rPr>
         <w:t>chmod</w:t>
       </w:r>
       <w:proofErr w:type="spellEnd"/>
       <w:r>
+        <w:rPr>
+          <w:rFonts w:ascii="Courier New" w:hAnsi="Courier New" w:cs="Courier New"/>
+        </w:rPr>
         <w:t xml:space="preserve"> +x {} \;</w:t>
       </w:r>
     </w:p>
@@ -1385,6 +1563,67 @@
       </w:r>
       <w:r>
         <w:t xml:space="preserve"> itself.</w:t>
+      </w:r>
+    </w:p>
+    <w:p>
+      <w:r>
+        <w:t>The press “Execute” and the LaunchPad will start up and present the following screen:</w:t>
+      </w:r>
+    </w:p>
+    <w:p>
+      <w:r>
+        <w:rPr>
+          <w:noProof/>
+          <w:lang w:eastAsia="en-GB"/>
+        </w:rPr>
+        <w:drawing>
+          <wp:inline distT="0" distB="0" distL="0" distR="0" wp14:anchorId="7EE31E2D" wp14:editId="6A09A812">
+            <wp:extent cx="5258534" cy="3400900"/>
+            <wp:effectExtent l="0" t="0" r="0" b="9525"/>
+            <wp:docPr id="2" name="Picture 2"/>
+            <wp:cNvGraphicFramePr>
+              <a:graphicFrameLocks xmlns:a="http://schemas.openxmlformats.org/drawingml/2006/main" noChangeAspect="1"/>
+            </wp:cNvGraphicFramePr>
+            <a:graphic xmlns:a="http://schemas.openxmlformats.org/drawingml/2006/main">
+              <a:graphicData uri="http://schemas.openxmlformats.org/drawingml/2006/picture">
+                <pic:pic xmlns:pic="http://schemas.openxmlformats.org/drawingml/2006/picture">
+                  <pic:nvPicPr>
+                    <pic:cNvPr id="1" name=""/>
+                    <pic:cNvPicPr/>
+                  </pic:nvPicPr>
+                  <pic:blipFill>
+                    <a:blip r:embed="rId10"/>
+                    <a:stretch>
+                      <a:fillRect/>
+                    </a:stretch>
+                  </pic:blipFill>
+                  <pic:spPr>
+                    <a:xfrm>
+                      <a:off x="0" y="0"/>
+                      <a:ext cx="5258534" cy="3400900"/>
+                    </a:xfrm>
+                    <a:prstGeom prst="rect">
+                      <a:avLst/>
+                    </a:prstGeom>
+                  </pic:spPr>
+                </pic:pic>
+              </a:graphicData>
+            </a:graphic>
+          </wp:inline>
+        </w:drawing>
+      </w:r>
+    </w:p>
+    <w:p>
+      <w:pPr>
+        <w:rPr>
+          <w:rFonts w:asciiTheme="majorHAnsi" w:eastAsiaTheme="majorEastAsia" w:hAnsiTheme="majorHAnsi" w:cstheme="majorBidi"/>
+          <w:color w:val="2E74B5" w:themeColor="accent1" w:themeShade="BF"/>
+          <w:sz w:val="32"/>
+          <w:szCs w:val="32"/>
+        </w:rPr>
+      </w:pPr>
+      <w:r>
+        <w:br w:type="page"/>
       </w:r>
     </w:p>
     <w:p>
@@ -1399,66 +1638,86 @@
     <w:p>
       <w:pPr>
         <w:rPr>
-          <w:rFonts w:ascii="Arial" w:hAnsi="Arial" w:cs="Arial"/>
-          <w:color w:val="555555"/>
-          <w:sz w:val="20"/>
-          <w:szCs w:val="20"/>
-          <w:shd w:val="clear" w:color="auto" w:fill="FFFFFF"/>
-        </w:rPr>
-      </w:pPr>
-      <w:r>
-        <w:rPr>
-          <w:rFonts w:ascii="Arial" w:hAnsi="Arial" w:cs="Arial"/>
-          <w:color w:val="555555"/>
-          <w:sz w:val="20"/>
-          <w:szCs w:val="20"/>
-          <w:shd w:val="clear" w:color="auto" w:fill="FFFFFF"/>
-        </w:rPr>
-        <w:t xml:space="preserve">This small app has two functions, firstly it allows more than a single application to send and receive messages to a locally connected USB or serial transceiver such as an SRF Stick, URF, </w:t>
-      </w:r>
-      <w:proofErr w:type="gramStart"/>
-      <w:r>
-        <w:rPr>
-          <w:rFonts w:ascii="Arial" w:hAnsi="Arial" w:cs="Arial"/>
-          <w:color w:val="555555"/>
-          <w:sz w:val="20"/>
-          <w:szCs w:val="20"/>
-          <w:shd w:val="clear" w:color="auto" w:fill="FFFFFF"/>
-        </w:rPr>
-        <w:t>XRF</w:t>
-      </w:r>
-      <w:proofErr w:type="gramEnd"/>
-      <w:r>
-        <w:rPr>
-          <w:rFonts w:ascii="Arial" w:hAnsi="Arial" w:cs="Arial"/>
-          <w:color w:val="555555"/>
-          <w:sz w:val="20"/>
-          <w:szCs w:val="20"/>
-          <w:shd w:val="clear" w:color="auto" w:fill="FFFFFF"/>
-        </w:rPr>
-        <w:t>, Voyager+ or other WirelessThings radio device. (</w:t>
-      </w:r>
-      <w:proofErr w:type="gramStart"/>
-      <w:r>
-        <w:rPr>
-          <w:rFonts w:ascii="Arial" w:hAnsi="Arial" w:cs="Arial"/>
-          <w:color w:val="555555"/>
-          <w:sz w:val="20"/>
-          <w:szCs w:val="20"/>
-          <w:shd w:val="clear" w:color="auto" w:fill="FFFFFF"/>
-        </w:rPr>
-        <w:t>requires</w:t>
-      </w:r>
-      <w:proofErr w:type="gramEnd"/>
-      <w:r>
-        <w:rPr>
-          <w:rFonts w:ascii="Arial" w:hAnsi="Arial" w:cs="Arial"/>
-          <w:color w:val="555555"/>
-          <w:sz w:val="20"/>
-          <w:szCs w:val="20"/>
-          <w:shd w:val="clear" w:color="auto" w:fill="FFFFFF"/>
-        </w:rPr>
-        <w:t xml:space="preserve"> firmware x and above on USB devices and firmware x on serial devices to support the message bridge). The second function is to log all incoming and outgoing messages for 7 days. The log files are saved in CSV format so can be imported into a spreadsheet or database. The time and the radio message are the two fields recorded.</w:t>
+          <w:shd w:val="clear" w:color="auto" w:fill="FFFFFF"/>
+        </w:rPr>
+      </w:pPr>
+      <w:r>
+        <w:rPr>
+          <w:shd w:val="clear" w:color="auto" w:fill="FFFFFF"/>
+        </w:rPr>
+        <w:t xml:space="preserve">This small app has two functions, firstly it allows more than a single application to send and receive </w:t>
+      </w:r>
+      <w:r>
+        <w:rPr>
+          <w:shd w:val="clear" w:color="auto" w:fill="FFFFFF"/>
+        </w:rPr>
+        <w:t xml:space="preserve">Language of Things </w:t>
+      </w:r>
+      <w:r>
+        <w:rPr>
+          <w:shd w:val="clear" w:color="auto" w:fill="FFFFFF"/>
+        </w:rPr>
+        <w:t xml:space="preserve">messages </w:t>
+      </w:r>
+      <w:r>
+        <w:rPr>
+          <w:shd w:val="clear" w:color="auto" w:fill="FFFFFF"/>
+        </w:rPr>
+        <w:t>with</w:t>
+      </w:r>
+      <w:r>
+        <w:rPr>
+          <w:shd w:val="clear" w:color="auto" w:fill="FFFFFF"/>
+        </w:rPr>
+        <w:t xml:space="preserve"> a locally connected USB or serial transceiver such as an SRF Stick, URF, XRF, Voyager+ or other WirelessTh</w:t>
+      </w:r>
+      <w:r>
+        <w:rPr>
+          <w:shd w:val="clear" w:color="auto" w:fill="FFFFFF"/>
+        </w:rPr>
+        <w:t>ings radio device</w:t>
+      </w:r>
+      <w:r>
+        <w:rPr>
+          <w:shd w:val="clear" w:color="auto" w:fill="FFFFFF"/>
+        </w:rPr>
+        <w:t xml:space="preserve"> (</w:t>
+      </w:r>
+      <w:r>
+        <w:rPr>
+          <w:shd w:val="clear" w:color="auto" w:fill="FFFFFF"/>
+        </w:rPr>
+        <w:t xml:space="preserve">this </w:t>
+      </w:r>
+      <w:r>
+        <w:rPr>
+          <w:shd w:val="clear" w:color="auto" w:fill="FFFFFF"/>
+        </w:rPr>
+        <w:t xml:space="preserve">requires firmware </w:t>
+      </w:r>
+      <w:r>
+        <w:rPr>
+          <w:shd w:val="clear" w:color="auto" w:fill="FFFFFF"/>
+        </w:rPr>
+        <w:t>V53</w:t>
+      </w:r>
+      <w:r>
+        <w:rPr>
+          <w:shd w:val="clear" w:color="auto" w:fill="FFFFFF"/>
+        </w:rPr>
+        <w:t xml:space="preserve"> and above on USB devices and firmware </w:t>
+      </w:r>
+      <w:r>
+        <w:rPr>
+          <w:shd w:val="clear" w:color="auto" w:fill="FFFFFF"/>
+        </w:rPr>
+        <w:t>V88</w:t>
+      </w:r>
+      <w:r>
+        <w:rPr>
+          <w:shd w:val="clear" w:color="auto" w:fill="FFFFFF"/>
+        </w:rPr>
+        <w:t xml:space="preserve"> on serial devices to support the message bridge). The second function is to log all incoming and outgoing messages for 7 days. </w:t>
       </w:r>
     </w:p>
     <w:p>
@@ -1472,19 +1731,11 @@
     <w:p>
       <w:pPr>
         <w:rPr>
-          <w:rFonts w:ascii="Arial" w:hAnsi="Arial" w:cs="Arial"/>
-          <w:color w:val="555555"/>
-          <w:sz w:val="20"/>
-          <w:szCs w:val="20"/>
-          <w:shd w:val="clear" w:color="auto" w:fill="FFFFFF"/>
-        </w:rPr>
-      </w:pPr>
-      <w:r>
-        <w:rPr>
-          <w:rFonts w:ascii="Arial" w:hAnsi="Arial" w:cs="Arial"/>
-          <w:color w:val="555555"/>
-          <w:sz w:val="20"/>
-          <w:szCs w:val="20"/>
+          <w:shd w:val="clear" w:color="auto" w:fill="FFFFFF"/>
+        </w:rPr>
+      </w:pPr>
+      <w:r>
+        <w:rPr>
           <w:shd w:val="clear" w:color="auto" w:fill="FFFFFF"/>
         </w:rPr>
         <w:t>The configuration file is set up for running on a Raspberry Pi with a Slice of Radio. If you are using a different device then you will need to edit this file.</w:t>
@@ -1621,9 +1872,23 @@
     </w:p>
     <w:p>
       <w:pPr>
+        <w:rPr>
+          <w:rFonts w:asciiTheme="majorHAnsi" w:eastAsiaTheme="majorEastAsia" w:hAnsiTheme="majorHAnsi" w:cstheme="majorBidi"/>
+          <w:color w:val="2E74B5" w:themeColor="accent1" w:themeShade="BF"/>
+          <w:sz w:val="26"/>
+          <w:szCs w:val="26"/>
+        </w:rPr>
+      </w:pPr>
+      <w:r>
+        <w:br w:type="page"/>
+      </w:r>
+    </w:p>
+    <w:p>
+      <w:pPr>
         <w:pStyle w:val="Heading2"/>
       </w:pPr>
       <w:r>
+        <w:lastRenderedPageBreak/>
         <w:t xml:space="preserve">Running the Message </w:t>
       </w:r>
       <w:r>
@@ -1641,7 +1906,6 @@
           <w:noProof/>
           <w:lang w:eastAsia="en-GB"/>
         </w:rPr>
-        <w:lastRenderedPageBreak/>
         <w:drawing>
           <wp:inline distT="0" distB="0" distL="0" distR="0" wp14:anchorId="2C4B59CE" wp14:editId="30CC3BC0">
             <wp:extent cx="5258534" cy="3400900"/>
@@ -1716,6 +1980,7 @@
           <w:noProof/>
           <w:lang w:eastAsia="en-GB"/>
         </w:rPr>
+        <w:lastRenderedPageBreak/>
         <w:drawing>
           <wp:inline distT="0" distB="0" distL="0" distR="0" wp14:anchorId="7A7B1E89" wp14:editId="40FAEE01">
             <wp:extent cx="5258534" cy="3400900"/>
@@ -1755,87 +2020,405 @@
     </w:p>
     <w:p>
       <w:r>
+        <w:t>The Message Bridge will remain running even if you exit the LaunchPad.</w:t>
+      </w:r>
+    </w:p>
+    <w:p>
+      <w:pPr>
+        <w:pStyle w:val="Heading2"/>
+        <w:rPr>
+          <w:shd w:val="clear" w:color="auto" w:fill="FFFFFF"/>
+        </w:rPr>
+      </w:pPr>
+      <w:r>
+        <w:rPr>
+          <w:shd w:val="clear" w:color="auto" w:fill="FFFFFF"/>
+        </w:rPr>
+        <w:t>CSV Log files</w:t>
+      </w:r>
+    </w:p>
+    <w:p>
+      <w:pPr>
+        <w:rPr>
+          <w:shd w:val="clear" w:color="auto" w:fill="FFFFFF"/>
+        </w:rPr>
+      </w:pPr>
+      <w:r>
+        <w:rPr>
+          <w:shd w:val="clear" w:color="auto" w:fill="FFFFFF"/>
+        </w:rPr>
+        <w:t xml:space="preserve">The log files are saved in CSV format </w:t>
+      </w:r>
+      <w:r>
+        <w:rPr>
+          <w:shd w:val="clear" w:color="auto" w:fill="FFFFFF"/>
+        </w:rPr>
+        <w:t xml:space="preserve">and </w:t>
+      </w:r>
+      <w:r>
+        <w:rPr>
+          <w:shd w:val="clear" w:color="auto" w:fill="FFFFFF"/>
+        </w:rPr>
+        <w:t>can be imported into a spreadsheet or database. The time and the radio message</w:t>
+      </w:r>
+      <w:r>
+        <w:rPr>
+          <w:shd w:val="clear" w:color="auto" w:fill="FFFFFF"/>
+        </w:rPr>
+        <w:t xml:space="preserve"> (split into ID and Data) </w:t>
+      </w:r>
+      <w:r>
+        <w:rPr>
+          <w:shd w:val="clear" w:color="auto" w:fill="FFFFFF"/>
+        </w:rPr>
+        <w:t xml:space="preserve">are the </w:t>
+      </w:r>
+      <w:r>
+        <w:rPr>
+          <w:shd w:val="clear" w:color="auto" w:fill="FFFFFF"/>
+        </w:rPr>
+        <w:t>three</w:t>
+      </w:r>
+      <w:r>
+        <w:rPr>
+          <w:shd w:val="clear" w:color="auto" w:fill="FFFFFF"/>
+        </w:rPr>
+        <w:t xml:space="preserve"> fields recorded.</w:t>
+      </w:r>
+      <w:r>
+        <w:rPr>
+          <w:shd w:val="clear" w:color="auto" w:fill="FFFFFF"/>
+        </w:rPr>
+        <w:t xml:space="preserve"> The location of the log files is “WirelessThings-LaunchPad/MessageBridge/</w:t>
+      </w:r>
+      <w:proofErr w:type="spellStart"/>
+      <w:r>
+        <w:rPr>
+          <w:shd w:val="clear" w:color="auto" w:fill="FFFFFF"/>
+        </w:rPr>
+        <w:t>CSVLogs</w:t>
+      </w:r>
+      <w:proofErr w:type="spellEnd"/>
+      <w:r>
+        <w:rPr>
+          <w:shd w:val="clear" w:color="auto" w:fill="FFFFFF"/>
+        </w:rPr>
+        <w:t>”.</w:t>
+      </w:r>
+    </w:p>
+    <w:p>
+      <w:pPr>
+        <w:pStyle w:val="NoSpacing"/>
+        <w:rPr>
+          <w:rFonts w:ascii="Courier New" w:hAnsi="Courier New" w:cs="Courier New"/>
+          <w:shd w:val="clear" w:color="auto" w:fill="FFFFFF"/>
+        </w:rPr>
+      </w:pPr>
+      <w:r>
+        <w:rPr>
+          <w:shd w:val="clear" w:color="auto" w:fill="FFFFFF"/>
+        </w:rPr>
+        <w:t>Example</w:t>
+      </w:r>
+      <w:proofErr w:type="gramStart"/>
+      <w:r>
+        <w:rPr>
+          <w:shd w:val="clear" w:color="auto" w:fill="FFFFFF"/>
+        </w:rPr>
+        <w:t>:</w:t>
+      </w:r>
+      <w:proofErr w:type="gramEnd"/>
+      <w:r>
+        <w:rPr>
+          <w:shd w:val="clear" w:color="auto" w:fill="FFFFFF"/>
+        </w:rPr>
+        <w:br/>
+      </w:r>
+      <w:r>
+        <w:rPr>
+          <w:rFonts w:ascii="Courier New" w:hAnsi="Courier New" w:cs="Courier New"/>
+          <w:shd w:val="clear" w:color="auto" w:fill="FFFFFF"/>
+        </w:rPr>
+        <w:t>17 Aug 2015 08:32:14 +0000,EB,TEMP023.6</w:t>
+      </w:r>
+    </w:p>
+    <w:p>
+      <w:pPr>
+        <w:pStyle w:val="NoSpacing"/>
+        <w:rPr>
+          <w:rFonts w:ascii="Courier New" w:hAnsi="Courier New" w:cs="Courier New"/>
+          <w:shd w:val="clear" w:color="auto" w:fill="FFFFFF"/>
+        </w:rPr>
+      </w:pPr>
+      <w:r>
+        <w:rPr>
+          <w:rFonts w:ascii="Courier New" w:hAnsi="Courier New" w:cs="Courier New"/>
+          <w:shd w:val="clear" w:color="auto" w:fill="FFFFFF"/>
+        </w:rPr>
+        <w:t>17 Aug 2015 08:32:16 +0000</w:t>
+      </w:r>
+      <w:proofErr w:type="gramStart"/>
+      <w:r>
+        <w:rPr>
+          <w:rFonts w:ascii="Courier New" w:hAnsi="Courier New" w:cs="Courier New"/>
+          <w:shd w:val="clear" w:color="auto" w:fill="FFFFFF"/>
+        </w:rPr>
+        <w:t>,JH,TEMP1060</w:t>
+      </w:r>
+      <w:proofErr w:type="gramEnd"/>
+    </w:p>
+    <w:p>
+      <w:pPr>
+        <w:pStyle w:val="NoSpacing"/>
+        <w:rPr>
+          <w:rFonts w:ascii="Courier New" w:hAnsi="Courier New" w:cs="Courier New"/>
+          <w:shd w:val="clear" w:color="auto" w:fill="FFFFFF"/>
+        </w:rPr>
+      </w:pPr>
+      <w:r>
+        <w:rPr>
+          <w:rFonts w:ascii="Courier New" w:hAnsi="Courier New" w:cs="Courier New"/>
+          <w:shd w:val="clear" w:color="auto" w:fill="FFFFFF"/>
+        </w:rPr>
+        <w:t>17 Aug 2015 08:32:16 +0000</w:t>
+      </w:r>
+      <w:proofErr w:type="gramStart"/>
+      <w:r>
+        <w:rPr>
+          <w:rFonts w:ascii="Courier New" w:hAnsi="Courier New" w:cs="Courier New"/>
+          <w:shd w:val="clear" w:color="auto" w:fill="FFFFFF"/>
+        </w:rPr>
+        <w:t>,JH,TEMQ0071</w:t>
+      </w:r>
+      <w:proofErr w:type="gramEnd"/>
+    </w:p>
+    <w:p>
+      <w:pPr>
+        <w:pStyle w:val="NoSpacing"/>
+        <w:rPr>
+          <w:rFonts w:ascii="Courier New" w:hAnsi="Courier New" w:cs="Courier New"/>
+          <w:shd w:val="clear" w:color="auto" w:fill="FFFFFF"/>
+        </w:rPr>
+      </w:pPr>
+      <w:r>
+        <w:rPr>
+          <w:rFonts w:ascii="Courier New" w:hAnsi="Courier New" w:cs="Courier New"/>
+          <w:shd w:val="clear" w:color="auto" w:fill="FFFFFF"/>
+        </w:rPr>
+        <w:t>17 Aug 2015 08:32:17 +0000</w:t>
+      </w:r>
+      <w:proofErr w:type="gramStart"/>
+      <w:r>
+        <w:rPr>
+          <w:rFonts w:ascii="Courier New" w:hAnsi="Courier New" w:cs="Courier New"/>
+          <w:shd w:val="clear" w:color="auto" w:fill="FFFFFF"/>
+        </w:rPr>
+        <w:t>,JZ,TEMP23.0</w:t>
+      </w:r>
+      <w:proofErr w:type="gramEnd"/>
+    </w:p>
+    <w:p>
+      <w:pPr>
+        <w:pStyle w:val="NoSpacing"/>
+        <w:rPr>
+          <w:rFonts w:ascii="Courier New" w:hAnsi="Courier New" w:cs="Courier New"/>
+          <w:shd w:val="clear" w:color="auto" w:fill="FFFFFF"/>
+        </w:rPr>
+      </w:pPr>
+      <w:r>
+        <w:rPr>
+          <w:rFonts w:ascii="Courier New" w:hAnsi="Courier New" w:cs="Courier New"/>
+          <w:shd w:val="clear" w:color="auto" w:fill="FFFFFF"/>
+        </w:rPr>
+        <w:t>17 Aug 2015 08:32:18 +0000</w:t>
+      </w:r>
+      <w:proofErr w:type="gramStart"/>
+      <w:r>
+        <w:rPr>
+          <w:rFonts w:ascii="Courier New" w:hAnsi="Courier New" w:cs="Courier New"/>
+          <w:shd w:val="clear" w:color="auto" w:fill="FFFFFF"/>
+        </w:rPr>
+        <w:t>,AE,RHUM39.5</w:t>
+      </w:r>
+      <w:proofErr w:type="gramEnd"/>
+    </w:p>
+    <w:p>
+      <w:pPr>
+        <w:pStyle w:val="NoSpacing"/>
+        <w:rPr>
+          <w:rFonts w:ascii="Courier New" w:hAnsi="Courier New" w:cs="Courier New"/>
+          <w:shd w:val="clear" w:color="auto" w:fill="FFFFFF"/>
+        </w:rPr>
+      </w:pPr>
+      <w:r>
+        <w:rPr>
+          <w:rFonts w:ascii="Courier New" w:hAnsi="Courier New" w:cs="Courier New"/>
+          <w:shd w:val="clear" w:color="auto" w:fill="FFFFFF"/>
+        </w:rPr>
+        <w:t>17 Aug 2015 08:32:18 +0000</w:t>
+      </w:r>
+      <w:proofErr w:type="gramStart"/>
+      <w:r>
+        <w:rPr>
+          <w:rFonts w:ascii="Courier New" w:hAnsi="Courier New" w:cs="Courier New"/>
+          <w:shd w:val="clear" w:color="auto" w:fill="FFFFFF"/>
+        </w:rPr>
+        <w:t>,AE,TEMP23.7</w:t>
+      </w:r>
+      <w:proofErr w:type="gramEnd"/>
+    </w:p>
+    <w:p>
+      <w:pPr>
+        <w:pStyle w:val="NoSpacing"/>
+        <w:rPr>
+          <w:rFonts w:ascii="Courier New" w:hAnsi="Courier New" w:cs="Courier New"/>
+          <w:shd w:val="clear" w:color="auto" w:fill="FFFFFF"/>
+        </w:rPr>
+      </w:pPr>
+      <w:r>
+        <w:rPr>
+          <w:rFonts w:ascii="Courier New" w:hAnsi="Courier New" w:cs="Courier New"/>
+          <w:shd w:val="clear" w:color="auto" w:fill="FFFFFF"/>
+        </w:rPr>
+        <w:t>17 Aug 2015 08:32:19 +0000</w:t>
+      </w:r>
+      <w:proofErr w:type="gramStart"/>
+      <w:r>
+        <w:rPr>
+          <w:rFonts w:ascii="Courier New" w:hAnsi="Courier New" w:cs="Courier New"/>
+          <w:shd w:val="clear" w:color="auto" w:fill="FFFFFF"/>
+        </w:rPr>
+        <w:t>,JJ,TEMP025.9</w:t>
+      </w:r>
+      <w:proofErr w:type="gramEnd"/>
+    </w:p>
+    <w:p>
+      <w:pPr>
+        <w:pStyle w:val="NoSpacing"/>
+        <w:rPr>
+          <w:rFonts w:ascii="Courier New" w:hAnsi="Courier New" w:cs="Courier New"/>
+          <w:shd w:val="clear" w:color="auto" w:fill="FFFFFF"/>
+        </w:rPr>
+      </w:pPr>
+      <w:r>
+        <w:rPr>
+          <w:rFonts w:ascii="Courier New" w:hAnsi="Courier New" w:cs="Courier New"/>
+          <w:shd w:val="clear" w:color="auto" w:fill="FFFFFF"/>
+        </w:rPr>
+        <w:t>17 Aug 2015 08:32:20 +0000</w:t>
+      </w:r>
+      <w:proofErr w:type="gramStart"/>
+      <w:r>
+        <w:rPr>
+          <w:rFonts w:ascii="Courier New" w:hAnsi="Courier New" w:cs="Courier New"/>
+          <w:shd w:val="clear" w:color="auto" w:fill="FFFFFF"/>
+        </w:rPr>
+        <w:t>,AA,VAL866259</w:t>
+      </w:r>
+      <w:proofErr w:type="gramEnd"/>
+    </w:p>
+    <w:p>
+      <w:pPr>
+        <w:pStyle w:val="NoSpacing"/>
+        <w:rPr>
+          <w:rFonts w:ascii="Courier New" w:hAnsi="Courier New" w:cs="Courier New"/>
+          <w:shd w:val="clear" w:color="auto" w:fill="FFFFFF"/>
+        </w:rPr>
+      </w:pPr>
+      <w:r>
+        <w:rPr>
+          <w:rFonts w:ascii="Courier New" w:hAnsi="Courier New" w:cs="Courier New"/>
+          <w:shd w:val="clear" w:color="auto" w:fill="FFFFFF"/>
+        </w:rPr>
+        <w:t>17 Aug 2015 08:32:21 +0000</w:t>
+      </w:r>
+      <w:proofErr w:type="gramStart"/>
+      <w:r>
+        <w:rPr>
+          <w:rFonts w:ascii="Courier New" w:hAnsi="Courier New" w:cs="Courier New"/>
+          <w:shd w:val="clear" w:color="auto" w:fill="FFFFFF"/>
+        </w:rPr>
+        <w:t>,JW,ANA1056</w:t>
+      </w:r>
+      <w:proofErr w:type="gramEnd"/>
+    </w:p>
+    <w:p/>
+    <w:p>
+      <w:pPr>
+        <w:pStyle w:val="Heading1"/>
+      </w:pPr>
+      <w:r>
+        <w:t>WirelessThings Device Configuration Wizard</w:t>
+      </w:r>
+    </w:p>
+    <w:p>
+      <w:pPr>
+        <w:rPr>
+          <w:rFonts w:ascii="Arial" w:hAnsi="Arial" w:cs="Arial"/>
+          <w:color w:val="555555"/>
+          <w:sz w:val="20"/>
+          <w:szCs w:val="20"/>
+          <w:shd w:val="clear" w:color="auto" w:fill="FFFFFF"/>
+        </w:rPr>
+      </w:pPr>
+      <w:r>
+        <w:rPr>
+          <w:rFonts w:ascii="Arial" w:hAnsi="Arial" w:cs="Arial"/>
+          <w:color w:val="555555"/>
+          <w:sz w:val="20"/>
+          <w:szCs w:val="20"/>
+          <w:shd w:val="clear" w:color="auto" w:fill="FFFFFF"/>
+        </w:rPr>
+        <w:t>This step by step app allows you to setup an out of the box sensor or reconfigure an existing deployed device.</w:t>
+      </w:r>
+    </w:p>
+    <w:p>
+      <w:pPr>
+        <w:rPr>
+          <w:rFonts w:ascii="Arial" w:hAnsi="Arial" w:cs="Arial"/>
+          <w:color w:val="555555"/>
+          <w:sz w:val="20"/>
+          <w:szCs w:val="20"/>
+          <w:shd w:val="clear" w:color="auto" w:fill="FFFFFF"/>
+        </w:rPr>
+      </w:pPr>
+      <w:r>
+        <w:rPr>
+          <w:rFonts w:ascii="Arial" w:hAnsi="Arial" w:cs="Arial"/>
+          <w:color w:val="555555"/>
+          <w:sz w:val="20"/>
+          <w:szCs w:val="20"/>
+          <w:shd w:val="clear" w:color="auto" w:fill="FFFFFF"/>
+        </w:rPr>
+        <w:t>You need a MessageBridge running on your local network in order to run the Configuration Wizard.</w:t>
+      </w:r>
+    </w:p>
+    <w:p>
+      <w:r>
+        <w:t>When the LaunchPad runs select “Configuration Wizard” and you should see the following screen:</w:t>
+      </w:r>
+    </w:p>
+    <w:p>
+      <w:pPr>
+        <w:rPr>
+          <w:rFonts w:ascii="Arial" w:hAnsi="Arial" w:cs="Arial"/>
+          <w:color w:val="555555"/>
+          <w:sz w:val="20"/>
+          <w:szCs w:val="20"/>
+          <w:shd w:val="clear" w:color="auto" w:fill="FFFFFF"/>
+        </w:rPr>
+      </w:pPr>
+      <w:r>
+        <w:rPr>
+          <w:rFonts w:ascii="Arial" w:hAnsi="Arial" w:cs="Arial"/>
+          <w:noProof/>
+          <w:color w:val="555555"/>
+          <w:sz w:val="20"/>
+          <w:szCs w:val="20"/>
+          <w:shd w:val="clear" w:color="auto" w:fill="FFFFFF"/>
+          <w:lang w:eastAsia="en-GB"/>
+        </w:rPr>
         <w:lastRenderedPageBreak/>
-        <w:t>The Message Bridge will remain running even if you exit the LaunchPad.</w:t>
-      </w:r>
-    </w:p>
-    <w:p/>
-    <w:p/>
-    <w:p>
-      <w:pPr>
-        <w:pStyle w:val="Heading1"/>
-      </w:pPr>
-      <w:r>
-        <w:t>WirelessThings Device Configuration Wizard</w:t>
-      </w:r>
-    </w:p>
-    <w:p>
-      <w:pPr>
-        <w:rPr>
-          <w:rFonts w:ascii="Arial" w:hAnsi="Arial" w:cs="Arial"/>
-          <w:color w:val="555555"/>
-          <w:sz w:val="20"/>
-          <w:szCs w:val="20"/>
-          <w:shd w:val="clear" w:color="auto" w:fill="FFFFFF"/>
-        </w:rPr>
-      </w:pPr>
-      <w:r>
-        <w:rPr>
-          <w:rFonts w:ascii="Arial" w:hAnsi="Arial" w:cs="Arial"/>
-          <w:color w:val="555555"/>
-          <w:sz w:val="20"/>
-          <w:szCs w:val="20"/>
-          <w:shd w:val="clear" w:color="auto" w:fill="FFFFFF"/>
-        </w:rPr>
-        <w:t>This step by step app allows you to setup an out of the box sensor or reconfigure an existing deployed device.</w:t>
-      </w:r>
-    </w:p>
-    <w:p>
-      <w:pPr>
-        <w:rPr>
-          <w:rFonts w:ascii="Arial" w:hAnsi="Arial" w:cs="Arial"/>
-          <w:color w:val="555555"/>
-          <w:sz w:val="20"/>
-          <w:szCs w:val="20"/>
-          <w:shd w:val="clear" w:color="auto" w:fill="FFFFFF"/>
-        </w:rPr>
-      </w:pPr>
-      <w:r>
-        <w:rPr>
-          <w:rFonts w:ascii="Arial" w:hAnsi="Arial" w:cs="Arial"/>
-          <w:color w:val="555555"/>
-          <w:sz w:val="20"/>
-          <w:szCs w:val="20"/>
-          <w:shd w:val="clear" w:color="auto" w:fill="FFFFFF"/>
-        </w:rPr>
-        <w:t>You need a MessageBridge running on your local network in order to run the Configuration Wizard.</w:t>
-      </w:r>
-    </w:p>
-    <w:p>
-      <w:r>
-        <w:t>When the LaunchPad runs select “Configuration Wizard” and you should see the following screen:</w:t>
-      </w:r>
-    </w:p>
-    <w:p>
-      <w:pPr>
-        <w:rPr>
-          <w:rFonts w:ascii="Arial" w:hAnsi="Arial" w:cs="Arial"/>
-          <w:color w:val="555555"/>
-          <w:sz w:val="20"/>
-          <w:szCs w:val="20"/>
-          <w:shd w:val="clear" w:color="auto" w:fill="FFFFFF"/>
-        </w:rPr>
-      </w:pPr>
-      <w:r>
-        <w:rPr>
-          <w:rFonts w:ascii="Arial" w:hAnsi="Arial" w:cs="Arial"/>
-          <w:noProof/>
-          <w:color w:val="555555"/>
-          <w:sz w:val="20"/>
-          <w:szCs w:val="20"/>
-          <w:shd w:val="clear" w:color="auto" w:fill="FFFFFF"/>
-          <w:lang w:eastAsia="en-GB"/>
-        </w:rPr>
         <w:drawing>
           <wp:inline distT="0" distB="0" distL="0" distR="0" wp14:anchorId="6965C92E" wp14:editId="7238FFCB">
             <wp:extent cx="5258534" cy="3400900"/>
@@ -1914,7 +2497,6 @@
           <w:shd w:val="clear" w:color="auto" w:fill="FFFFFF"/>
           <w:lang w:eastAsia="en-GB"/>
         </w:rPr>
-        <w:lastRenderedPageBreak/>
         <w:drawing>
           <wp:inline distT="0" distB="0" distL="0" distR="0" wp14:anchorId="2A6963B3" wp14:editId="07759E0E">
             <wp:extent cx="5731510" cy="4845050"/>
@@ -1970,6 +2552,7 @@
           <w:szCs w:val="20"/>
           <w:shd w:val="clear" w:color="auto" w:fill="FFFFFF"/>
         </w:rPr>
+        <w:lastRenderedPageBreak/>
         <w:t xml:space="preserve">The Configuration Wizard will list the </w:t>
       </w:r>
       <w:proofErr w:type="spellStart"/>
@@ -2046,7 +2629,6 @@
           <w:shd w:val="clear" w:color="auto" w:fill="FFFFFF"/>
           <w:lang w:eastAsia="en-GB"/>
         </w:rPr>
-        <w:lastRenderedPageBreak/>
         <w:drawing>
           <wp:inline distT="0" distB="0" distL="0" distR="0" wp14:anchorId="7EC0F938" wp14:editId="7214E0CC">
             <wp:extent cx="5731510" cy="4845050"/>
@@ -2242,6 +2824,7 @@
           <w:szCs w:val="20"/>
           <w:shd w:val="clear" w:color="auto" w:fill="FFFFFF"/>
         </w:rPr>
+        <w:lastRenderedPageBreak/>
         <w:t>When your device has been seen by the Configuration wizard the screen message will change to “Communicating with device” while the current device settings are downloaded.</w:t>
       </w:r>
     </w:p>
@@ -2279,19 +2862,16 @@
       <w:r>
         <w:rPr>
           <w:rFonts w:ascii="Arial" w:hAnsi="Arial" w:cs="Arial"/>
-          <w:noProof/>
-          <w:color w:val="555555"/>
-          <w:sz w:val="20"/>
-          <w:szCs w:val="20"/>
-          <w:shd w:val="clear" w:color="auto" w:fill="FFFFFF"/>
-          <w:lang w:eastAsia="en-GB"/>
-        </w:rPr>
-        <w:lastRenderedPageBreak/>
+          <w:color w:val="555555"/>
+          <w:sz w:val="20"/>
+          <w:szCs w:val="20"/>
+          <w:shd w:val="clear" w:color="auto" w:fill="FFFFFF"/>
+        </w:rPr>
         <w:drawing>
-          <wp:inline distT="0" distB="0" distL="0" distR="0" wp14:anchorId="5BA3F1DD" wp14:editId="5C6FE71B">
+          <wp:inline distT="0" distB="0" distL="0" distR="0" wp14:anchorId="3A070068" wp14:editId="0CF2E759">
             <wp:extent cx="5731510" cy="4845050"/>
             <wp:effectExtent l="0" t="0" r="2540" b="0"/>
-            <wp:docPr id="3" name="Picture 3"/>
+            <wp:docPr id="5" name="Picture 5"/>
             <wp:cNvGraphicFramePr>
               <a:graphicFrameLocks xmlns:a="http://schemas.openxmlformats.org/drawingml/2006/main" noChangeAspect="1"/>
             </wp:cNvGraphicFramePr>
@@ -2477,15 +3057,11 @@
     </w:p>
     <w:p>
       <w:r>
-        <w:rPr>
-          <w:noProof/>
-          <w:lang w:eastAsia="en-GB"/>
-        </w:rPr>
         <w:drawing>
-          <wp:inline distT="0" distB="0" distL="0" distR="0" wp14:anchorId="10FA85C5" wp14:editId="41995E71">
+          <wp:inline distT="0" distB="0" distL="0" distR="0" wp14:anchorId="1907072A" wp14:editId="5C9B67D9">
             <wp:extent cx="5731510" cy="4845050"/>
             <wp:effectExtent l="0" t="0" r="2540" b="0"/>
-            <wp:docPr id="6" name="Picture 6"/>
+            <wp:docPr id="10" name="Picture 10"/>
             <wp:cNvGraphicFramePr>
               <a:graphicFrameLocks xmlns:a="http://schemas.openxmlformats.org/drawingml/2006/main" noChangeAspect="1"/>
             </wp:cNvGraphicFramePr>
@@ -2517,53 +3093,41 @@
           </wp:inline>
         </w:drawing>
       </w:r>
-    </w:p>
-    <w:p>
-      <w:r>
-        <w:t>Device ID – this can also be changed from the Advanced Configuration page</w:t>
-      </w:r>
-    </w:p>
-    <w:p>
-      <w:r>
-        <w:t>Pan ID – this can be used to separate different WirelessThings networks that are within wireless range of each other, a hexadecimal number between 0000 and EFFF can be given here</w:t>
-      </w:r>
-      <w:r>
-        <w:t>.</w:t>
-      </w:r>
-      <w:r>
-        <w:t xml:space="preserve"> </w:t>
-      </w:r>
-      <w:r>
-        <w:rPr>
-          <w:b/>
-        </w:rPr>
-        <w:t xml:space="preserve">You should not use this unless you know what you are doing as it will only set </w:t>
-      </w:r>
-      <w:r>
-        <w:rPr>
-          <w:b/>
-        </w:rPr>
-        <w:t>the Pan ID</w:t>
-      </w:r>
-      <w:r>
-        <w:rPr>
-          <w:b/>
-        </w:rPr>
-        <w:t xml:space="preserve"> on the device and not at the MessageBridge end.</w:t>
-      </w:r>
-      <w:r>
-        <w:rPr>
-          <w:b/>
-        </w:rPr>
-        <w:t xml:space="preserve"> </w:t>
-      </w:r>
-      <w:r>
-        <w:t>The Pan ID</w:t>
-      </w:r>
       <w:bookmarkStart w:id="0" w:name="_GoBack"/>
       <w:bookmarkEnd w:id="0"/>
-      <w:r>
-        <w:t xml:space="preserve"> shown is read from the MessageBridge.</w:t>
+    </w:p>
+    <w:p>
+      <w:r>
+        <w:t>Device ID – this can also be changed from the Advanced Configuration page</w:t>
+      </w:r>
+    </w:p>
+    <w:p>
+      <w:r>
+        <w:t>Pan ID – this can be used to separate different WirelessThings networks that are within wireless range of each other, a hexadecimal number between 0000 and EFFF can be given here</w:t>
+      </w:r>
+      <w:r>
+        <w:t>.</w:t>
+      </w:r>
+      <w:r>
+        <w:t xml:space="preserve"> </w:t>
+      </w:r>
+      <w:r>
+        <w:rPr>
+          <w:b/>
+        </w:rPr>
+        <w:t xml:space="preserve">You should not use this unless you know what you are doing as it will only set </w:t>
+      </w:r>
+      <w:r>
+        <w:rPr>
+          <w:b/>
+        </w:rPr>
+        <w:t>the Pan ID</w:t>
+      </w:r>
+      <w:r>
+        <w:rPr>
+          <w:b/>
+        </w:rPr>
+        <w:t xml:space="preserve"> on the device and not at the MessageBridge end.</w:t>
       </w:r>
     </w:p>
     <w:p>

</xml_diff>